<commit_message>
Add changes by RR
</commit_message>
<xml_diff>
--- a/paper.docx
+++ b/paper.docx
@@ -151,19 +151,19 @@
         <w:t xml:space="preserve">2max</w:t>
       </w:r>
       <w:r>
-        <w:t xml:space="preserve">) testing needs post-processing. Different processing strategies may lead to varying V̇O</w:t>
-      </w:r>
-      <w:r>
-        <w:rPr>
-          <w:vertAlign w:val="subscript"/>
-        </w:rPr>
-        <w:t xml:space="preserve">2max</w:t>
-      </w:r>
-      <w:r>
-        <w:t xml:space="preserve"> </w:t>
-      </w:r>
-      <w:r>
-        <w:t xml:space="preserve">values in individuals. The exact processing strategies used in the literature have not yet been systematically investigated. Previous research provided comparisons of methods only on a group level.</w:t>
+        <w:t xml:space="preserve">) testing typically requires post-processing. Different processing strategies may lead to varying V̇O</w:t>
+      </w:r>
+      <w:r>
+        <w:rPr>
+          <w:vertAlign w:val="subscript"/>
+        </w:rPr>
+        <w:t xml:space="preserve">2max</w:t>
+      </w:r>
+      <w:r>
+        <w:t xml:space="preserve"> </w:t>
+      </w:r>
+      <w:r>
+        <w:t xml:space="preserve">values affecting their interpretation. However, the exact processing strategies used in the literature have not been systematically investigated yet. Previous research investigated differences across methods at the group level only.</w:t>
       </w:r>
     </w:p>
     <w:p>
@@ -181,19 +181,19 @@
         <w:t xml:space="preserve"> </w:t>
       </w:r>
       <w:r>
-        <w:t xml:space="preserve">Out of a random sample, we investigated 242 recently published articles that measured V̇O</w:t>
-      </w:r>
-      <w:r>
-        <w:rPr>
-          <w:vertAlign w:val="subscript"/>
-        </w:rPr>
-        <w:t xml:space="preserve">2max</w:t>
-      </w:r>
-      <w:r>
-        <w:t xml:space="preserve"> </w:t>
-      </w:r>
-      <w:r>
-        <w:t xml:space="preserve">in an appropriate setting. We extracted the reported methods of data processing and their rationale. We compared the most common processing strategies on a data set of 72 standardized exercise tests in trained athletes.</w:t>
+        <w:t xml:space="preserve">Out of a random sample, we investigated 242 recently published articles which measured V̇O</w:t>
+      </w:r>
+      <w:r>
+        <w:rPr>
+          <w:vertAlign w:val="subscript"/>
+        </w:rPr>
+        <w:t xml:space="preserve">2max</w:t>
+      </w:r>
+      <w:r>
+        <w:t xml:space="preserve"> </w:t>
+      </w:r>
+      <w:r>
+        <w:t xml:space="preserve">in an appropriate setting(Was ist das?). Reported data processing methods and their rationale were extracted. We compared the most common processing strategies on a data set of 72 standardized exercise tests in trained athletes.</w:t>
       </w:r>
     </w:p>
     <w:p>
@@ -211,28 +211,28 @@
         <w:t xml:space="preserve"> </w:t>
       </w:r>
       <w:r>
-        <w:t xml:space="preserve">Most researchers use binned time averages to determine V̇O</w:t>
-      </w:r>
-      <w:r>
-        <w:rPr>
-          <w:vertAlign w:val="subscript"/>
-        </w:rPr>
-        <w:t xml:space="preserve">2max</w:t>
-      </w:r>
-      <w:r>
-        <w:t xml:space="preserve">, with a minority using moving time or moving breath averages. Half of the included studies did not report their data processing strategy and almost all articles failed to provide a rationale for the strategy used. The processing strategies found in the literature can lead to median differences in V̇O</w:t>
-      </w:r>
-      <w:r>
-        <w:rPr>
-          <w:vertAlign w:val="subscript"/>
-        </w:rPr>
-        <w:t xml:space="preserve">2max</w:t>
-      </w:r>
-      <w:r>
-        <w:t xml:space="preserve"> </w:t>
-      </w:r>
-      <w:r>
-        <w:t xml:space="preserve">of more than 5% with considerable variation on an individual level.</w:t>
+        <w:t xml:space="preserve">Most studies use binned time averages to determine V̇O</w:t>
+      </w:r>
+      <w:r>
+        <w:rPr>
+          <w:vertAlign w:val="subscript"/>
+        </w:rPr>
+        <w:t xml:space="preserve">2max</w:t>
+      </w:r>
+      <w:r>
+        <w:t xml:space="preserve">, with a minority using moving time or moving breath averages. Half of the included studies did not report their data processing strategy and almost all articles failed to provide a rationale for the particular strategy chosen. The processing strategies found in the literature can lead to median differences in V̇O</w:t>
+      </w:r>
+      <w:r>
+        <w:rPr>
+          <w:vertAlign w:val="subscript"/>
+        </w:rPr>
+        <w:t xml:space="preserve">2max</w:t>
+      </w:r>
+      <w:r>
+        <w:t xml:space="preserve"> </w:t>
+      </w:r>
+      <w:r>
+        <w:t xml:space="preserve">of more than 5% [RANGE_min, RANGE_max] with considerable variation at the individual level.</w:t>
       </w:r>
     </w:p>
     <w:p>
@@ -313,7 +313,7 @@
         <w:t xml:space="preserve"> </w:t>
       </w:r>
       <w:r>
-        <w:t xml:space="preserve">values, which can hardly be predicted on an individual level.</w:t>
+        <w:t xml:space="preserve">values, which can hardly be predicted on an individual level (Verstehe ich nicht).</w:t>
       </w:r>
     </w:p>
     <w:p>
@@ -362,7 +362,7 @@
         <w:t xml:space="preserve">[1]</w:t>
       </w:r>
       <w:r>
-        <w:t xml:space="preserve">. The V̇O</w:t>
+        <w:t xml:space="preserve">. V̇O</w:t>
       </w:r>
       <w:r>
         <w:rPr>
@@ -386,7 +386,7 @@
         <w:t xml:space="preserve"> </w:t>
       </w:r>
       <w:r>
-        <w:t xml:space="preserve">and can be regarded the most relevant physiological predictor of endurance performance</w:t>
+        <w:t xml:space="preserve">and can be regarded as on of the most relevant physiological predictor of endurance performance</w:t>
       </w:r>
       <w:r>
         <w:t xml:space="preserve"> </w:t>
@@ -395,16 +395,19 @@
         <w:t xml:space="preserve">[1]</w:t>
       </w:r>
       <w:r>
-        <w:t xml:space="preserve">. Many training programs aim to target the V̇O</w:t>
-      </w:r>
-      <w:r>
-        <w:rPr>
-          <w:vertAlign w:val="subscript"/>
-        </w:rPr>
-        <w:t xml:space="preserve">2max</w:t>
-      </w:r>
-      <w:r>
-        <w:t xml:space="preserve">, and studies evaluate the quality of interventions by measuring changes in V̇O</w:t>
+        <w:t xml:space="preserve">. Accordingly, many training programs target V̇O</w:t>
+      </w:r>
+      <w:r>
+        <w:rPr>
+          <w:vertAlign w:val="subscript"/>
+        </w:rPr>
+        <w:t xml:space="preserve">2max</w:t>
+      </w:r>
+      <w:r>
+        <w:t xml:space="preserve"> </w:t>
+      </w:r>
+      <w:r>
+        <w:t xml:space="preserve">as the performance criteria and evaluate for example the effectiveness of treatment by measuring changes in V̇O</w:t>
       </w:r>
       <w:r>
         <w:rPr>
@@ -493,7 +496,7 @@
         <w:t xml:space="preserve">[11,12]</w:t>
       </w:r>
       <w:r>
-        <w:t xml:space="preserve">. But even the same oxygen uptake data generated during an exercise test may result in varying outcomes when processed differently</w:t>
+        <w:t xml:space="preserve">. (HIER EIN SATZ WARUM DIE DATEN ÜBERHAUPT PROZESSIERT WERDEN MÜSSEN). But even the same oxygen uptake data generated during an exercise test may result in varying outcomes when processed differently</w:t>
       </w:r>
       <w:r>
         <w:t xml:space="preserve"> </w:t>
@@ -510,7 +513,7 @@
         <w:pStyle w:val="BodyText"/>
       </w:pPr>
       <w:r>
-        <w:t xml:space="preserve">Whether an observed peak in oxygen uptake corresponds to the true maximum has been extensively discussed in the past decades</w:t>
+        <w:t xml:space="preserve">Whether an observed peak in oxygen uptake corresponds to the true maximum has been extensively discussed in previous research</w:t>
       </w:r>
       <w:r>
         <w:t xml:space="preserve"> </w:t>
@@ -605,7 +608,7 @@
         <w:pStyle w:val="BodyText"/>
       </w:pPr>
       <w:r>
-        <w:t xml:space="preserve">Measured gas exchange data is noisy. Both the biological variability of breathing patterns and the measurement error (as well as irregular breaths such as coughs and swallowing) lead to a highly fluctuating raw oxygen uptake on a breath-by-breath basis. For interpretation the raw data requires some form of processing. Different data processing strategies influence measured parameters of gas exchange</w:t>
+        <w:t xml:space="preserve">Measured gas exchange data is inherently noisy. Both the biological variability of breathing patterns and the measurement error (as well as irregular breaths such as coughs and swallowing) result in large fluctuation of raw oxygen uptake data on a breath-by-breath basis. To interpret the results the raw data therefore requires some form of processing to obtain a more stable estimate. However, different data processing strategies influence measured parameters of gas exchange</w:t>
       </w:r>
       <w:r>
         <w:t xml:space="preserve"> </w:t>
@@ -626,16 +629,19 @@
         <w:t xml:space="preserve"> </w:t>
       </w:r>
       <w:r>
-        <w:t xml:space="preserve">found differences between data processing strategies for V̇O</w:t>
-      </w:r>
-      <w:r>
-        <w:rPr>
-          <w:vertAlign w:val="subscript"/>
-        </w:rPr>
-        <w:t xml:space="preserve">2max</w:t>
-      </w:r>
-      <w:r>
-        <w:t xml:space="preserve">, but no difference in the reliability of these, inferring that no optimal strategy exists, but that consistency of strategies is key when comparing outcomes. Based on own data in sedentary and moderately trained individuals, Martin-Rincon et al.</w:t>
+        <w:t xml:space="preserve">found differences in estimated VO</w:t>
+      </w:r>
+      <w:r>
+        <w:rPr>
+          <w:vertAlign w:val="subscript"/>
+        </w:rPr>
+        <w:t xml:space="preserve">2max</w:t>
+      </w:r>
+      <w:r>
+        <w:t xml:space="preserve"> </w:t>
+      </w:r>
+      <w:r>
+        <w:t xml:space="preserve">values between data processing strategies. As no difference regarding the reliability of the different approaches was found, no optimal strategy exists per se. Accordingly, when comparing outcomes within and across studies obviously a consistent processing strategy should be used. Based on own(???) data in sedentary and moderately trained individuals, Martin-Rincon et al.</w:t>
       </w:r>
       <w:r>
         <w:t xml:space="preserve"> </w:t>
@@ -659,7 +665,7 @@
         <w:t xml:space="preserve"> </w:t>
       </w:r>
       <w:r>
-        <w:t xml:space="preserve">values derived from processing strategies with differing averaging interval lengths. There is inconclusive evidence on whether the influence of different processing strategies interacts with different exercise protocols</w:t>
+        <w:t xml:space="preserve">values derived from processing strategies with differing averaging interval lengths. The results showed … . Furhtermore, there is inconclusive evidence on whether the influence of different processing strategies interacts with different exercise protocols</w:t>
       </w:r>
       <w:r>
         <w:t xml:space="preserve"> </w:t>
@@ -730,7 +736,15 @@
         <w:t xml:space="preserve"> </w:t>
       </w:r>
       <w:r>
-        <w:t xml:space="preserve">was not systematic and its methods were not described in detail. Robergs et al.</w:t>
+        <w:t xml:space="preserve">was not systematic and its methods were not described in detail (DER SATZ IST GEFHÄHRLICH UND SOLLTE POSITIVER WAS DER ARTIKEL ÜBER DIE ERGEBNISSE VON MIDGLEY HINAUS NEUES BRINGT).</w:t>
+      </w:r>
+    </w:p>
+    <w:p>
+      <w:pPr>
+        <w:pStyle w:val="BodyText"/>
+      </w:pPr>
+      <w:r>
+        <w:t xml:space="preserve">Robergs et al.</w:t>
       </w:r>
       <w:r>
         <w:t xml:space="preserve"> </w:t>
@@ -742,7 +756,7 @@
         <w:t xml:space="preserve"> </w:t>
       </w:r>
       <w:r>
-        <w:t xml:space="preserve">wrote that to investigate the current state of data processing strategies, two possible approaches are</w:t>
+        <w:t xml:space="preserve">argued that to investigate the current state of data processing strategies, two possible approaches are</w:t>
       </w:r>
       <w:r>
         <w:t xml:space="preserve"> </w:t>
@@ -769,7 +783,7 @@
         <w:t xml:space="preserve">”</w:t>
       </w:r>
       <w:r>
-        <w:t xml:space="preserve">. They provided the latter one with a total of 75 respondents, who reported a great variety in data processing strategies. Most researchers reported the use of binned time averages over 30 or 60 seconds. Astonishingly, about half of the respondents admitted that their data processing strategy was rather chosen due to subjective influences as opposed to objective reasoning</w:t>
+        <w:t xml:space="preserve">. They chose the latter approach with a total of 75 respondents, who reported a great variety in data processing strategies. Most researchers reported the use of binned time averages over 30 or 60 seconds. Surprinsingly, about half of the respondents admitted that their data processing strategy was rather chosen due to subjective factors as opposed to objective criteria</w:t>
       </w:r>
       <w:r>
         <w:t xml:space="preserve"> </w:t>
@@ -778,7 +792,28 @@
         <w:t xml:space="preserve">[29]</w:t>
       </w:r>
       <w:r>
-        <w:t xml:space="preserve">. Practices in reporting and processing may have changed more than a decade after the publication of these numbers.</w:t>
+        <w:t xml:space="preserve">. The present work therefore aims to investigate to what extent reporting and processing practices have followed the recommendations put forth by</w:t>
+      </w:r>
+      <w:r>
+        <w:t xml:space="preserve"> </w:t>
+      </w:r>
+      <w:r>
+        <w:t xml:space="preserve">[22]</w:t>
+      </w:r>
+      <w:r>
+        <w:t xml:space="preserve"> </w:t>
+      </w:r>
+      <w:r>
+        <w:t xml:space="preserve">and</w:t>
+      </w:r>
+      <w:r>
+        <w:t xml:space="preserve"> </w:t>
+      </w:r>
+      <w:r>
+        <w:t xml:space="preserve">[26]</w:t>
+      </w:r>
+      <w:r>
+        <w:t xml:space="preserve">.</w:t>
       </w:r>
     </w:p>
     <w:p>
@@ -786,7 +821,7 @@
         <w:pStyle w:val="BodyText"/>
       </w:pPr>
       <w:r>
-        <w:t xml:space="preserve">Selected data processing strategies have been extensively compared in the literature. Due to the absence of a systematic mapping of current practices, these works lacked the reasoning of which strategies to compare. Many studies compared different averaging intervals, but not averaging types (e.g. moving breath vs. binned time)</w:t>
+        <w:t xml:space="preserve">Selected data processing strategies have been extensively compared in the literature. Due to the absence of a systematic mapping of current practices, these studies however lacked the reasoning of which strategies to compare. Many studies compared different averaging intervals, but not averaging types (e.g. moving breath vs. binned time)</w:t>
       </w:r>
       <w:r>
         <w:t xml:space="preserve"> </w:t>
@@ -824,19 +859,19 @@
         <w:pStyle w:val="BodyText"/>
       </w:pPr>
       <w:r>
-        <w:t xml:space="preserve">Differences in V̇O</w:t>
-      </w:r>
-      <w:r>
-        <w:rPr>
-          <w:vertAlign w:val="subscript"/>
-        </w:rPr>
-        <w:t xml:space="preserve">2max</w:t>
-      </w:r>
-      <w:r>
-        <w:t xml:space="preserve"> </w:t>
-      </w:r>
-      <w:r>
-        <w:t xml:space="preserve">due to data processing can have serious implications in practice. They hinder the assessment of longitudinal data from athletes that participated in diagnostics with differing data processing or the comparability of data from studies within meta-analyses</w:t>
+        <w:t xml:space="preserve">Differences in estimated V̇O</w:t>
+      </w:r>
+      <w:r>
+        <w:rPr>
+          <w:vertAlign w:val="subscript"/>
+        </w:rPr>
+        <w:t xml:space="preserve">2max</w:t>
+      </w:r>
+      <w:r>
+        <w:t xml:space="preserve"> </w:t>
+      </w:r>
+      <w:r>
+        <w:t xml:space="preserve">vaules due to variation in data processing can have serious implications in practice. For example, the assessment of longitudinal data from athletes which participated in diagnostics using differing data processing approaches becomes problematic or the pooling of results across studies in meta-analyses</w:t>
       </w:r>
       <w:r>
         <w:t xml:space="preserve"> </w:t>
@@ -913,7 +948,7 @@
         <w:pStyle w:val="BodyText"/>
       </w:pPr>
       <w:r>
-        <w:t xml:space="preserve">This paper aims to review the usage and reporting of different data processing strategies in the scientific literature and investigate their influence on the V̇O</w:t>
+        <w:t xml:space="preserve">This paper aims to review the usage and reporting of different data processing strategies in the scientific literature and investigates their influence on V̇O</w:t>
       </w:r>
       <w:r>
         <w:rPr>
@@ -934,7 +969,7 @@
         <w:t xml:space="preserve"> </w:t>
       </w:r>
       <w:r>
-        <w:t xml:space="preserve">data derived from different processing methods among studies and in individuals. The review allows to assess the implementation of data processing routines and to find malpractices in reporting. The results build a basis for providing recommendations for the reporting of data processing strategies to determine the V̇O</w:t>
+        <w:t xml:space="preserve">data derived from different processing methods among studies and in individuals. The review allows to assess the implementation of data processing routines and to identify problematic reporting strategies. The results build a basis for providing recommendations for the reporting of data processing strategies to determine the V̇O</w:t>
       </w:r>
       <w:r>
         <w:rPr>
@@ -2173,7 +2208,7 @@
               <w:pStyle w:val="ImageCaption"/>
             </w:pPr>
             <w:r>
-              <w:t xml:space="preserve">Figure 1: Flow diagram for the systematic scoping review in accordance with the PRISMA 2020 Statement</w:t>
+              <w:t xml:space="preserve">Figure 1: Flow diagram for the systematic scoping review in accordance with the PRISMA 2020 Statement</w:t>
             </w:r>
             <w:r>
               <w:t xml:space="preserve"> </w:t>
@@ -2226,7 +2261,7 @@
         <w:pStyle w:val="TableCaption"/>
       </w:pPr>
       <w:r>
-        <w:t xml:space="preserve">Table 1: Percentage of studies that provided details on the different characteristics of oxygen uptake data processing.</w:t>
+        <w:t xml:space="preserve">Table 1: Percentage of studies that provided details on the different characteristics of oxygen uptake data processing.</w:t>
       </w:r>
     </w:p>
     <w:tbl>
@@ -2234,7 +2269,7 @@
         <w:tblStyle w:val="Table"/>
         <w:tblW w:type="auto" w:w="0"/>
         <w:tblLook w:firstRow="1" w:lastRow="0" w:firstColumn="0" w:lastColumn="0" w:noHBand="0" w:noVBand="0" w:val="0020"/>
-        <w:tblCaption w:val="Table 1: Percentage of studies that provided details on the different characteristics of oxygen uptake data processing."/>
+        <w:tblCaption w:val="Table 1: Percentage of studies that provided details on the different characteristics of oxygen uptake data processing."/>
       </w:tblPr>
       <w:tblGrid>
         <w:gridCol w:w="1584"/>
@@ -2532,7 +2567,7 @@
               <w:pStyle w:val="ImageCaption"/>
             </w:pPr>
             <w:r>
-              <w:t xml:space="preserve">Figure 2: Strategies for processing breath-by-breath data in the reviewed literature (n = 88).</w:t>
+              <w:t xml:space="preserve">Figure 2: Strategies for processing breath-by-breath data in the reviewed literature (n = 88).</w:t>
             </w:r>
           </w:p>
           <w:bookmarkEnd w:id="45"/>
@@ -2649,7 +2684,7 @@
               <w:pStyle w:val="ImageCaption"/>
             </w:pPr>
             <w:r>
-              <w:t xml:space="preserve">Figure 3: Total durations of the calculation interval of V̇O</w:t>
+              <w:t xml:space="preserve">Figure 3: Total durations of the calculation interval of V̇O</w:t>
             </w:r>
             <w:r>
               <w:rPr>
@@ -2816,7 +2851,7 @@
               <w:pStyle w:val="ImageCaption"/>
             </w:pPr>
             <w:r>
-              <w:t xml:space="preserve">Figure 4: V̇O</w:t>
+              <w:t xml:space="preserve">Figure 4: V̇O</w:t>
             </w:r>
             <w:r>
               <w:rPr>
@@ -3864,7 +3899,7 @@
         <w:pStyle w:val="TableCaption"/>
       </w:pPr>
       <w:r>
-        <w:t xml:space="preserve">Table 2: Recommendations for reporting data processing strategies to determine the maximum oxygen uptake.</w:t>
+        <w:t xml:space="preserve">Table 2: Recommendations for reporting data processing strategies to determine the maximum oxygen uptake.</w:t>
       </w:r>
     </w:p>
     <w:tbl>
@@ -3872,7 +3907,7 @@
         <w:tblStyle w:val="Table"/>
         <w:tblW w:type="auto" w:w="0"/>
         <w:tblLook w:firstRow="1" w:lastRow="0" w:firstColumn="0" w:lastColumn="0" w:noHBand="0" w:noVBand="0" w:val="0020"/>
-        <w:tblCaption w:val="Table 2: Recommendations for reporting data processing strategies to determine the maximum oxygen uptake."/>
+        <w:tblCaption w:val="Table 2: Recommendations for reporting data processing strategies to determine the maximum oxygen uptake."/>
       </w:tblPr>
       <w:tblGrid>
         <w:gridCol w:w="3960"/>

</xml_diff>

<commit_message>
Adjust to feedback by RR
</commit_message>
<xml_diff>
--- a/paper.docx
+++ b/paper.docx
@@ -193,7 +193,7 @@
         <w:t xml:space="preserve"> </w:t>
       </w:r>
       <w:r>
-        <w:t xml:space="preserve">in an appropriate setting(Was ist das?). Reported data processing methods and their rationale were extracted. We compared the most common processing strategies on a data set of 72 standardized exercise tests in trained athletes.</w:t>
+        <w:t xml:space="preserve">during ramp tests. Reported data processing methods and their rationale were extracted. We compared the most common processing strategies on a data set of 72 standardized exercise tests in trained athletes.</w:t>
       </w:r>
     </w:p>
     <w:p>
@@ -232,7 +232,7 @@
         <w:t xml:space="preserve"> </w:t>
       </w:r>
       <w:r>
-        <w:t xml:space="preserve">of more than 5% [RANGE_min, RANGE_max] with considerable variation at the individual level.</w:t>
+        <w:t xml:space="preserve">of more than 5% (range 0-7%) with considerable variation at the individual level.</w:t>
       </w:r>
     </w:p>
     <w:p>
@@ -313,7 +313,7 @@
         <w:t xml:space="preserve"> </w:t>
       </w:r>
       <w:r>
-        <w:t xml:space="preserve">values, which can hardly be predicted on an individual level (Verstehe ich nicht).</w:t>
+        <w:t xml:space="preserve">values at the median as well as at the individual level.</w:t>
       </w:r>
     </w:p>
     <w:p>
@@ -496,7 +496,7 @@
         <w:t xml:space="preserve">[11,12]</w:t>
       </w:r>
       <w:r>
-        <w:t xml:space="preserve">. (HIER EIN SATZ WARUM DIE DATEN ÜBERHAUPT PROZESSIERT WERDEN MÜSSEN). But even the same oxygen uptake data generated during an exercise test may result in varying outcomes when processed differently</w:t>
+        <w:t xml:space="preserve">. Due to its inherent variation, the collected raw data data can hardly be interpreted without processing. The same oxygen uptake data generated during an exercise test may result in varying outcomes when processed differently</w:t>
       </w:r>
       <w:r>
         <w:t xml:space="preserve"> </w:t>
@@ -641,7 +641,7 @@
         <w:t xml:space="preserve"> </w:t>
       </w:r>
       <w:r>
-        <w:t xml:space="preserve">values between data processing strategies. As no difference regarding the reliability of the different approaches was found, no optimal strategy exists per se. Accordingly, when comparing outcomes within and across studies obviously a consistent processing strategy should be used. Based on own(???) data in sedentary and moderately trained individuals, Martin-Rincon et al.</w:t>
+        <w:t xml:space="preserve">values between data processing strategies. As no difference regarding the reliability of the different approaches was found, no optimal strategy exists per se. Accordingly, when comparing outcomes within and across studies obviously a consistent processing strategy should be used. Based on data in sedentary and moderately trained individuals, Martin-Rincon et al.</w:t>
       </w:r>
       <w:r>
         <w:t xml:space="preserve"> </w:t>
@@ -665,7 +665,19 @@
         <w:t xml:space="preserve"> </w:t>
       </w:r>
       <w:r>
-        <w:t xml:space="preserve">values derived from processing strategies with differing averaging interval lengths. The results showed … . Furhtermore, there is inconclusive evidence on whether the influence of different processing strategies interacts with different exercise protocols</w:t>
+        <w:t xml:space="preserve">values derived from processing strategies with differing averaging interval lengths. The results showed that reliability of V̇O</w:t>
+      </w:r>
+      <w:r>
+        <w:rPr>
+          <w:vertAlign w:val="subscript"/>
+        </w:rPr>
+        <w:t xml:space="preserve">2max</w:t>
+      </w:r>
+      <w:r>
+        <w:t xml:space="preserve"> </w:t>
+      </w:r>
+      <w:r>
+        <w:t xml:space="preserve">was higher in trained individuals, but not influenced by the data processing. Furthermore, there is inconclusive evidence on whether the influence of different processing strategies interacts with different exercise protocols</w:t>
       </w:r>
       <w:r>
         <w:t xml:space="preserve"> </w:t>
@@ -724,19 +736,7 @@
         <w:t xml:space="preserve"> </w:t>
       </w:r>
       <w:r>
-        <w:t xml:space="preserve">were the first to evaluate reported data processing strategies for breath-by-breath analyses in selected journals. They found that almost all studies reporting the use of binned time averaging, with only 1 in 117 using a moving time and a moving breath average, respectively. One third of the studies did not describe their processing method at all. While providing interesting first insights into reporting and processing practices, the search by Midgley et al.</w:t>
-      </w:r>
-      <w:r>
-        <w:t xml:space="preserve"> </w:t>
-      </w:r>
-      <w:r>
-        <w:t xml:space="preserve">[22]</w:t>
-      </w:r>
-      <w:r>
-        <w:t xml:space="preserve"> </w:t>
-      </w:r>
-      <w:r>
-        <w:t xml:space="preserve">was not systematic and its methods were not described in detail (DER SATZ IST GEFHÄHRLICH UND SOLLTE POSITIVER WAS DER ARTIKEL ÜBER DIE ERGEBNISSE VON MIDGLEY HINAUS NEUES BRINGT).</w:t>
+        <w:t xml:space="preserve">were the first to evaluate reported data processing strategies for breath-by-breath analyses in selected journals. They found that almost all studies reporting the use of binned time averaging, with only 1 in 117 using a moving time and a moving breath average, respectively. One third of the studies did not describe their processing method at all. In our article we will provide a systematic analysis of the reporting and usage of data processing strategies in recent literature.</w:t>
       </w:r>
     </w:p>
     <w:p>
@@ -783,7 +783,7 @@
         <w:t xml:space="preserve">”</w:t>
       </w:r>
       <w:r>
-        <w:t xml:space="preserve">. They chose the latter approach with a total of 75 respondents, who reported a great variety in data processing strategies. Most researchers reported the use of binned time averages over 30 or 60 seconds. Surprinsingly, about half of the respondents admitted that their data processing strategy was rather chosen due to subjective factors as opposed to objective criteria</w:t>
+        <w:t xml:space="preserve">. They chose the latter approach with a total of 75 respondents, who reported a great variety in data processing strategies. Most researchers reported the use of binned time averages over 30 or 60 seconds. Surprisingly, about half of the respondents admitted that their data processing strategy was rather chosen due to subjective factors as opposed to objective criteria</w:t>
       </w:r>
       <w:r>
         <w:t xml:space="preserve"> </w:t>
@@ -871,7 +871,7 @@
         <w:t xml:space="preserve"> </w:t>
       </w:r>
       <w:r>
-        <w:t xml:space="preserve">vaules due to variation in data processing can have serious implications in practice. For example, the assessment of longitudinal data from athletes which participated in diagnostics using differing data processing approaches becomes problematic or the pooling of results across studies in meta-analyses</w:t>
+        <w:t xml:space="preserve">values due to variation in data processing can have serious implications in practice. For example, the assessment of longitudinal data from athletes which participated in diagnostics using differing data processing approaches becomes problematic or the pooling of results across studies in meta-analyses</w:t>
       </w:r>
       <w:r>
         <w:t xml:space="preserve"> </w:t>
@@ -996,7 +996,7 @@
         <w:pStyle w:val="FirstParagraph"/>
       </w:pPr>
       <w:r>
-        <w:t xml:space="preserve">This work was preregistered before the start of the project on the</w:t>
+        <w:t xml:space="preserve">The present work was preregistered before project start with the</w:t>
       </w:r>
       <w:r>
         <w:t xml:space="preserve"> </w:t>
@@ -1055,7 +1055,7 @@
         <w:t xml:space="preserve"> </w:t>
       </w:r>
       <w:r>
-        <w:t xml:space="preserve">document [LINK]. Major deviations will also be explicitly stated within the methods section. All data and code of this research project can be found on</w:t>
+        <w:t xml:space="preserve">document [LINK]. Major deviations will also be explicitly stated within the methods section. All data and code of this research project can be found at</w:t>
       </w:r>
       <w:r>
         <w:t xml:space="preserve"> </w:t>
@@ -1069,7 +1069,7 @@
         </w:r>
       </w:hyperlink>
       <w:r>
-        <w:t xml:space="preserve">. We conducted all analyses using R Version 4.2.0</w:t>
+        <w:t xml:space="preserve">. All analyses were performed using R Version 4.2.0</w:t>
       </w:r>
       <w:r>
         <w:t xml:space="preserve"> </w:t>
@@ -1131,31 +1131,31 @@
         <w:t xml:space="preserve"> </w:t>
       </w:r>
       <w:r>
-        <w:t xml:space="preserve">is a far too common procedure to perform an exhaustive search, we randomly sampled 500 articles that referred to V̇O</w:t>
-      </w:r>
-      <w:r>
-        <w:rPr>
-          <w:vertAlign w:val="subscript"/>
-        </w:rPr>
-        <w:t xml:space="preserve">2max</w:t>
-      </w:r>
-      <w:r>
-        <w:t xml:space="preserve"> </w:t>
-      </w:r>
-      <w:r>
-        <w:t xml:space="preserve">or similar keywords. Data on processing strategies were extracted from all sampled articles that directly measured V̇O</w:t>
-      </w:r>
-      <w:r>
-        <w:rPr>
-          <w:vertAlign w:val="subscript"/>
-        </w:rPr>
-        <w:t xml:space="preserve">2max</w:t>
-      </w:r>
-      <w:r>
-        <w:t xml:space="preserve"> </w:t>
-      </w:r>
-      <w:r>
-        <w:t xml:space="preserve">using an appropriate testing procedure in humans. The review was performed in accordance to the PRISMA extension for Scoping reviews</w:t>
+        <w:t xml:space="preserve">is a far too common procedure to perform an exhaustive search, we randomly sampled 500 articles which referred to V̇O</w:t>
+      </w:r>
+      <w:r>
+        <w:rPr>
+          <w:vertAlign w:val="subscript"/>
+        </w:rPr>
+        <w:t xml:space="preserve">2max</w:t>
+      </w:r>
+      <w:r>
+        <w:t xml:space="preserve"> </w:t>
+      </w:r>
+      <w:r>
+        <w:t xml:space="preserve">or similar keywords. Data on processing strategies were extracted from all sampled articles which directly measured V̇O</w:t>
+      </w:r>
+      <w:r>
+        <w:rPr>
+          <w:vertAlign w:val="subscript"/>
+        </w:rPr>
+        <w:t xml:space="preserve">2max</w:t>
+      </w:r>
+      <w:r>
+        <w:t xml:space="preserve"> </w:t>
+      </w:r>
+      <w:r>
+        <w:t xml:space="preserve">using an appropriate testing procedure in human subject. The review was performed in accordance to the PRISMA extension for Scoping reviews</w:t>
       </w:r>
       <w:r>
         <w:t xml:space="preserve"> </w:t>
@@ -2097,7 +2097,7 @@
     <w:bookmarkEnd w:id="34"/>
     <w:bookmarkEnd w:id="35"/>
     <w:bookmarkEnd w:id="36"/>
-    <w:bookmarkStart w:id="56" w:name="results"/>
+    <w:bookmarkStart w:id="53" w:name="results"/>
     <w:p>
       <w:pPr>
         <w:pStyle w:val="Heading1"/>
@@ -2106,7 +2106,7 @@
         <w:t xml:space="preserve">Results</w:t>
       </w:r>
     </w:p>
-    <w:bookmarkStart w:id="50" w:name="systematic-scoping-review-1"/>
+    <w:bookmarkStart w:id="47" w:name="systematic-scoping-review-1"/>
     <w:p>
       <w:pPr>
         <w:pStyle w:val="Heading2"/>
@@ -2208,7 +2208,7 @@
               <w:pStyle w:val="ImageCaption"/>
             </w:pPr>
             <w:r>
-              <w:t xml:space="preserve">Figure 1: Flow diagram for the systematic scoping review in accordance with the PRISMA 2020 Statement</w:t>
+              <w:t xml:space="preserve">Figure 1: Flow diagram for the systematic scoping review in accordance with the PRISMA 2020 Statement</w:t>
             </w:r>
             <w:r>
               <w:t xml:space="preserve"> </w:t>
@@ -2261,7 +2261,7 @@
         <w:pStyle w:val="TableCaption"/>
       </w:pPr>
       <w:r>
-        <w:t xml:space="preserve">Table 1: Percentage of studies that provided details on the different characteristics of oxygen uptake data processing.</w:t>
+        <w:t xml:space="preserve">Table 1: Percentage of studies that provided details on the different characteristics of oxygen uptake data processing.</w:t>
       </w:r>
     </w:p>
     <w:tbl>
@@ -2269,7 +2269,7 @@
         <w:tblStyle w:val="Table"/>
         <w:tblW w:type="auto" w:w="0"/>
         <w:tblLook w:firstRow="1" w:lastRow="0" w:firstColumn="0" w:lastColumn="0" w:noHBand="0" w:noVBand="0" w:val="0020"/>
-        <w:tblCaption w:val="Table 1: Percentage of studies that provided details on the different characteristics of oxygen uptake data processing."/>
+        <w:tblCaption w:val="Table 1: Percentage of studies that provided details on the different characteristics of oxygen uptake data processing."/>
       </w:tblPr>
       <w:tblGrid>
         <w:gridCol w:w="1584"/>
@@ -2475,7 +2475,227 @@
       <w:r>
         <w:t xml:space="preserve"> </w:t>
       </w:r>
-      <w:hyperlink w:anchor="fig-strategies">
+      <w:hyperlink w:anchor="tbl-strategies">
+        <w:r>
+          <w:rPr>
+            <w:rStyle w:val="Hyperlink"/>
+          </w:rPr>
+          <w:t xml:space="preserve">Table 2</w:t>
+        </w:r>
+      </w:hyperlink>
+      <w:r>
+        <w:t xml:space="preserve">). No study used digital filtering methods to determine V̇O</w:t>
+      </w:r>
+      <w:r>
+        <w:rPr>
+          <w:vertAlign w:val="subscript"/>
+        </w:rPr>
+        <w:t xml:space="preserve">2max</w:t>
+      </w:r>
+      <w:r>
+        <w:t xml:space="preserve">.</w:t>
+      </w:r>
+    </w:p>
+    <w:bookmarkStart w:id="42" w:name="tbl-strategies"/>
+    <w:p>
+      <w:pPr>
+        <w:pStyle w:val="TableCaption"/>
+      </w:pPr>
+      <w:r>
+        <w:t xml:space="preserve">Table 2: Strategies for processing breath-by-breath data in the reviewed literature (n = 88)</w:t>
+      </w:r>
+    </w:p>
+    <w:tbl>
+      <w:tblPr>
+        <w:tblStyle w:val="Table"/>
+        <w:tblW w:type="auto" w:w="0"/>
+        <w:tblLook w:firstRow="1" w:lastRow="0" w:firstColumn="0" w:lastColumn="0" w:noHBand="0" w:noVBand="0" w:val="0020"/>
+        <w:tblCaption w:val="Table 2: Strategies for processing breath-by-breath data in the reviewed literature (n = 88)"/>
+      </w:tblPr>
+      <w:tblGrid>
+        <w:gridCol w:w="3960"/>
+        <w:gridCol w:w="3960"/>
+      </w:tblGrid>
+      <w:tr>
+        <w:trPr>
+          <w:tblHeader w:val="true"/>
+        </w:trPr>
+        <w:tc>
+          <w:tcPr/>
+          <w:p>
+            <w:pPr>
+              <w:pStyle w:val="Compact"/>
+              <w:jc w:val="right"/>
+            </w:pPr>
+            <w:r>
+              <w:t xml:space="preserve">Processing Strategy</w:t>
+            </w:r>
+          </w:p>
+        </w:tc>
+        <w:tc>
+          <w:tcPr/>
+          <w:p>
+            <w:pPr>
+              <w:pStyle w:val="Compact"/>
+              <w:jc w:val="right"/>
+            </w:pPr>
+            <w:r>
+              <w:t xml:space="preserve">Usage</w:t>
+            </w:r>
+          </w:p>
+        </w:tc>
+      </w:tr>
+      <w:tr>
+        <w:tc>
+          <w:tcPr/>
+          <w:p>
+            <w:pPr>
+              <w:pStyle w:val="Compact"/>
+              <w:jc w:val="right"/>
+            </w:pPr>
+            <w:r>
+              <w:t xml:space="preserve">Binned Time</w:t>
+            </w:r>
+          </w:p>
+        </w:tc>
+        <w:tc>
+          <w:tcPr/>
+          <w:p>
+            <w:pPr>
+              <w:pStyle w:val="Compact"/>
+              <w:jc w:val="right"/>
+            </w:pPr>
+            <w:r>
+              <w:t xml:space="preserve">79.5%</w:t>
+            </w:r>
+          </w:p>
+        </w:tc>
+      </w:tr>
+      <w:tr>
+        <w:tc>
+          <w:tcPr/>
+          <w:p>
+            <w:pPr>
+              <w:pStyle w:val="Compact"/>
+              <w:jc w:val="right"/>
+            </w:pPr>
+            <w:r>
+              <w:t xml:space="preserve">Moving Time</w:t>
+            </w:r>
+          </w:p>
+        </w:tc>
+        <w:tc>
+          <w:tcPr/>
+          <w:p>
+            <w:pPr>
+              <w:pStyle w:val="Compact"/>
+              <w:jc w:val="right"/>
+            </w:pPr>
+            <w:r>
+              <w:t xml:space="preserve">6.8%</w:t>
+            </w:r>
+          </w:p>
+        </w:tc>
+      </w:tr>
+      <w:tr>
+        <w:tc>
+          <w:tcPr/>
+          <w:p>
+            <w:pPr>
+              <w:pStyle w:val="Compact"/>
+              <w:jc w:val="right"/>
+            </w:pPr>
+            <w:r>
+              <w:t xml:space="preserve">Moving Breath</w:t>
+            </w:r>
+          </w:p>
+        </w:tc>
+        <w:tc>
+          <w:tcPr/>
+          <w:p>
+            <w:pPr>
+              <w:pStyle w:val="Compact"/>
+              <w:jc w:val="right"/>
+            </w:pPr>
+            <w:r>
+              <w:t xml:space="preserve">5.7%</w:t>
+            </w:r>
+          </w:p>
+        </w:tc>
+      </w:tr>
+      <w:tr>
+        <w:tc>
+          <w:tcPr/>
+          <w:p>
+            <w:pPr>
+              <w:pStyle w:val="Compact"/>
+              <w:jc w:val="right"/>
+            </w:pPr>
+            <w:r>
+              <w:t xml:space="preserve">Multiple Binned Time</w:t>
+            </w:r>
+          </w:p>
+        </w:tc>
+        <w:tc>
+          <w:tcPr/>
+          <w:p>
+            <w:pPr>
+              <w:pStyle w:val="Compact"/>
+              <w:jc w:val="right"/>
+            </w:pPr>
+            <w:r>
+              <w:t xml:space="preserve">5.7%</w:t>
+            </w:r>
+          </w:p>
+        </w:tc>
+      </w:tr>
+      <w:tr>
+        <w:tc>
+          <w:tcPr/>
+          <w:p>
+            <w:pPr>
+              <w:pStyle w:val="Compact"/>
+              <w:jc w:val="right"/>
+            </w:pPr>
+            <w:r>
+              <w:t xml:space="preserve">Binned Breath</w:t>
+            </w:r>
+          </w:p>
+        </w:tc>
+        <w:tc>
+          <w:tcPr/>
+          <w:p>
+            <w:pPr>
+              <w:pStyle w:val="Compact"/>
+              <w:jc w:val="right"/>
+            </w:pPr>
+            <w:r>
+              <w:t xml:space="preserve">2.3%</w:t>
+            </w:r>
+          </w:p>
+        </w:tc>
+      </w:tr>
+    </w:tbl>
+    <w:bookmarkEnd w:id="42"/>
+    <w:p>
+      <w:pPr>
+        <w:pStyle w:val="BodyText"/>
+      </w:pPr>
+      <w:r>
+        <w:t xml:space="preserve">For preprocessing, some authors reported the use of a (linear) interpolation for the breath-by-breath data to seconds (n = 7; 4.3%). Few studies reported the use of data filtering strategies to remove outliers. This included the use of initial data smoothing by a short moving average (3 seconds, n = 1; 5 breaths, n = 3), the manual detection and removal of outliers (n = 2) or an automated removal of outliers (n = 5). For the automated outlier detection authors removed single data points differing from a not further defined local mean by a varying number of standard deviations (2, 3 or 4) or being outside of a 95% confidence interval. When reported, the software used for data processing varied among studies showing a total of more than 15 reported programs (for 30 studies that reported this parameter).</w:t>
+      </w:r>
+    </w:p>
+    <w:p>
+      <w:pPr>
+        <w:pStyle w:val="BodyText"/>
+      </w:pPr>
+      <w:r>
+        <w:t xml:space="preserve">The calculation intervals for time-based averages of mixing chamber and breath-by-breath devices ranged from 5 to 60 seconds (see</w:t>
+      </w:r>
+      <w:r>
+        <w:t xml:space="preserve"> </w:t>
+      </w:r>
+      <w:hyperlink w:anchor="fig-duration">
         <w:r>
           <w:rPr>
             <w:rStyle w:val="Hyperlink"/>
@@ -2484,16 +2704,16 @@
         </w:r>
       </w:hyperlink>
       <w:r>
-        <w:t xml:space="preserve">). No study used methods of digital filtering to determine V̇O</w:t>
-      </w:r>
-      <w:r>
-        <w:rPr>
-          <w:vertAlign w:val="subscript"/>
-        </w:rPr>
-        <w:t xml:space="preserve">2max</w:t>
-      </w:r>
-      <w:r>
-        <w:t xml:space="preserve">.</w:t>
+        <w:t xml:space="preserve">). 30-second intervals were most common to define V̇O</w:t>
+      </w:r>
+      <w:r>
+        <w:rPr>
+          <w:vertAlign w:val="subscript"/>
+        </w:rPr>
+        <w:t xml:space="preserve">2max</w:t>
+      </w:r>
+      <w:r>
+        <w:t xml:space="preserve">, while some authors also often employed shorter (10-20 s) and longer (60 s) periods.</w:t>
       </w:r>
     </w:p>
     <w:tbl>
@@ -2508,7 +2728,7 @@
       <w:tr>
         <w:tc>
           <w:tcPr/>
-          <w:bookmarkStart w:id="45" w:name="fig-strategies"/>
+          <w:bookmarkStart w:id="46" w:name="fig-duration"/>
           <w:p>
             <w:pPr>
               <w:pStyle w:val="Figure"/>
@@ -2519,18 +2739,18 @@
                 <wp:inline>
                   <wp:extent cx="4579632" cy="2747779"/>
                   <wp:effectExtent b="0" l="0" r="0" t="0"/>
-                  <wp:docPr descr="" title="" id="43" name="Picture"/>
+                  <wp:docPr descr="" title="" id="44" name="Picture"/>
                   <a:graphic>
                     <a:graphicData uri="http://schemas.openxmlformats.org/drawingml/2006/picture">
                       <pic:pic>
                         <pic:nvPicPr>
-                          <pic:cNvPr descr="./plots/strategies.png" id="44" name="Picture"/>
+                          <pic:cNvPr descr="./plots/duration_count.png" id="45" name="Picture"/>
                           <pic:cNvPicPr>
                             <a:picLocks noChangeArrowheads="1" noChangeAspect="1"/>
                           </pic:cNvPicPr>
                         </pic:nvPicPr>
                         <pic:blipFill>
-                          <a:blip r:embed="rId42"/>
+                          <a:blip r:embed="rId43"/>
                           <a:stretch>
                             <a:fillRect/>
                           </a:stretch>
@@ -2567,32 +2787,91 @@
               <w:pStyle w:val="ImageCaption"/>
             </w:pPr>
             <w:r>
-              <w:t xml:space="preserve">Figure 2: Strategies for processing breath-by-breath data in the reviewed literature (n = 88).</w:t>
+              <w:t xml:space="preserve">Figure 2: Total durations of the calculation interval of V̇O</w:t>
+            </w:r>
+            <w:r>
+              <w:rPr>
+                <w:vertAlign w:val="subscript"/>
+              </w:rPr>
+              <w:t xml:space="preserve">2max</w:t>
+            </w:r>
+            <w:r>
+              <w:t xml:space="preserve"> </w:t>
+            </w:r>
+            <w:r>
+              <w:t xml:space="preserve">in the reviewed studies. ROBERT SCHLÄGT VOR HIER LIEBER EINE TABELLE ZU NEHMEN. ICH BIN FÜR DIE GRAFIK. WAS MEINST DU?.</w:t>
             </w:r>
           </w:p>
-          <w:bookmarkEnd w:id="45"/>
+          <w:bookmarkEnd w:id="46"/>
         </w:tc>
       </w:tr>
     </w:tbl>
-    <w:p>
-      <w:pPr>
-        <w:pStyle w:val="BodyText"/>
-      </w:pPr>
-      <w:r>
-        <w:t xml:space="preserve">For preprocessing, some authors reported the use of a (linear) interpolation for the breath-by-breath data to seconds (n = 7; 4.3%). A minority of researchers reported the use of data filtering strategies to remove outliers. This included the use of initial data smoothing by a short moving average (3 seconds, n = 1; 5 breaths, n = 3), the manual detection and removal of outliers (n = 2) or an automated removal of outliers (n = 5). For the automated outlier detection authors removed single data points differing from a not further defined local mean by a varying number of standard deviations (2, 3 or 4) or being outside of a 95% confidence interval. When reported, the software used for data processing varied among studies showing a total of more than 15 reported programs (for 30 studies that reported this parameter).</w:t>
-      </w:r>
-    </w:p>
-    <w:p>
-      <w:pPr>
-        <w:pStyle w:val="BodyText"/>
-      </w:pPr>
-      <w:r>
-        <w:t xml:space="preserve">The calculation intervals for time-based averages of mixing chamber and breath-by-breath devices ranged from 5 to 60 seconds (see</w:t>
-      </w:r>
-      <w:r>
-        <w:t xml:space="preserve"> </w:t>
-      </w:r>
-      <w:hyperlink w:anchor="fig-duration">
+    <w:bookmarkEnd w:id="47"/>
+    <w:bookmarkStart w:id="52" w:name="experimental-comparison-1"/>
+    <w:p>
+      <w:pPr>
+        <w:pStyle w:val="Heading2"/>
+      </w:pPr>
+      <w:r>
+        <w:t xml:space="preserve">Experimental Comparison</w:t>
+      </w:r>
+    </w:p>
+    <w:p>
+      <w:pPr>
+        <w:pStyle w:val="FirstParagraph"/>
+      </w:pPr>
+      <w:r>
+        <w:t xml:space="preserve">The average V̇O</w:t>
+      </w:r>
+      <w:r>
+        <w:rPr>
+          <w:vertAlign w:val="subscript"/>
+        </w:rPr>
+        <w:t xml:space="preserve">2max</w:t>
+      </w:r>
+      <w:r>
+        <w:t xml:space="preserve"> </w:t>
+      </w:r>
+      <w:r>
+        <w:t xml:space="preserve">as determined by a binned 30-second average was 62.2 ± 6.3 ml·min</w:t>
+      </w:r>
+      <w:r>
+        <w:rPr>
+          <w:vertAlign w:val="superscript"/>
+        </w:rPr>
+        <w:t xml:space="preserve">-1</w:t>
+      </w:r>
+      <w:r>
+        <w:t xml:space="preserve">·kg</w:t>
+      </w:r>
+      <w:r>
+        <w:rPr>
+          <w:vertAlign w:val="superscript"/>
+        </w:rPr>
+        <w:t xml:space="preserve">-1</w:t>
+      </w:r>
+      <w:r>
+        <w:t xml:space="preserve"> </w:t>
+      </w:r>
+      <w:r>
+        <w:t xml:space="preserve">(mean ± standard deviation). Applying different data processing strategies for V̇O</w:t>
+      </w:r>
+      <w:r>
+        <w:rPr>
+          <w:vertAlign w:val="subscript"/>
+        </w:rPr>
+        <w:t xml:space="preserve">2max</w:t>
+      </w:r>
+      <w:r>
+        <w:t xml:space="preserve"> </w:t>
+      </w:r>
+      <w:r>
+        <w:t xml:space="preserve">determination lead to different outcome values (see</w:t>
+      </w:r>
+      <w:r>
+        <w:t xml:space="preserve"> </w:t>
+      </w:r>
+      <w:hyperlink w:anchor="fig-comparison">
         <w:r>
           <w:rPr>
             <w:rStyle w:val="Hyperlink"/>
@@ -2601,16 +2880,7 @@
         </w:r>
       </w:hyperlink>
       <w:r>
-        <w:t xml:space="preserve">). 30-second intervals were most common to define V̇O</w:t>
-      </w:r>
-      <w:r>
-        <w:rPr>
-          <w:vertAlign w:val="subscript"/>
-        </w:rPr>
-        <w:t xml:space="preserve">2max</w:t>
-      </w:r>
-      <w:r>
-        <w:t xml:space="preserve">, while authors also often employed shorter (10-20 s) and longer (60 s) periods.</w:t>
+        <w:t xml:space="preserve">).</w:t>
       </w:r>
     </w:p>
     <w:tbl>
@@ -2625,7 +2895,7 @@
       <w:tr>
         <w:tc>
           <w:tcPr/>
-          <w:bookmarkStart w:id="49" w:name="fig-duration"/>
+          <w:bookmarkStart w:id="51" w:name="fig-comparison"/>
           <w:p>
             <w:pPr>
               <w:pStyle w:val="Figure"/>
@@ -2634,187 +2904,20 @@
             <w:r>
               <w:drawing>
                 <wp:inline>
-                  <wp:extent cx="4579632" cy="2747779"/>
+                  <wp:extent cx="5334000" cy="3556000"/>
                   <wp:effectExtent b="0" l="0" r="0" t="0"/>
-                  <wp:docPr descr="" title="" id="47" name="Picture"/>
+                  <wp:docPr descr="" title="" id="49" name="Picture"/>
                   <a:graphic>
                     <a:graphicData uri="http://schemas.openxmlformats.org/drawingml/2006/picture">
                       <pic:pic>
                         <pic:nvPicPr>
-                          <pic:cNvPr descr="./plots/duration_count.png" id="48" name="Picture"/>
+                          <pic:cNvPr descr="./plots/comparison_xlabel.png" id="50" name="Picture"/>
                           <pic:cNvPicPr>
                             <a:picLocks noChangeArrowheads="1" noChangeAspect="1"/>
                           </pic:cNvPicPr>
                         </pic:nvPicPr>
                         <pic:blipFill>
-                          <a:blip r:embed="rId46"/>
-                          <a:stretch>
-                            <a:fillRect/>
-                          </a:stretch>
-                        </pic:blipFill>
-                        <pic:spPr bwMode="auto">
-                          <a:xfrm>
-                            <a:off x="0" y="0"/>
-                            <a:ext cx="4579632" cy="2747779"/>
-                          </a:xfrm>
-                          <a:prstGeom prst="rect">
-                            <a:avLst/>
-                          </a:prstGeom>
-                          <a:noFill/>
-                          <a:ln w="9525">
-                            <a:noFill/>
-                            <a:headEnd/>
-                            <a:tailEnd/>
-                          </a:ln>
-                        </pic:spPr>
-                      </pic:pic>
-                    </a:graphicData>
-                  </a:graphic>
-                </wp:inline>
-              </w:drawing>
-            </w:r>
-          </w:p>
-          <w:p>
-            <w:pPr>
-              <w:jc w:val="center"/>
-            </w:pPr>
-            <w:pPr>
-              <w:jc w:val="start"/>
-              <w:spacing w:before="200"/>
-              <w:pStyle w:val="ImageCaption"/>
-            </w:pPr>
-            <w:r>
-              <w:t xml:space="preserve">Figure 3: Total durations of the calculation interval of V̇O</w:t>
-            </w:r>
-            <w:r>
-              <w:rPr>
-                <w:vertAlign w:val="subscript"/>
-              </w:rPr>
-              <w:t xml:space="preserve">2max</w:t>
-            </w:r>
-            <w:r>
-              <w:t xml:space="preserve"> </w:t>
-            </w:r>
-            <w:r>
-              <w:t xml:space="preserve">in the reviewed studies.</w:t>
-            </w:r>
-          </w:p>
-          <w:bookmarkEnd w:id="49"/>
-        </w:tc>
-      </w:tr>
-    </w:tbl>
-    <w:bookmarkEnd w:id="50"/>
-    <w:bookmarkStart w:id="55" w:name="experimental-comparison-1"/>
-    <w:p>
-      <w:pPr>
-        <w:pStyle w:val="Heading2"/>
-      </w:pPr>
-      <w:r>
-        <w:t xml:space="preserve">Experimental Comparison</w:t>
-      </w:r>
-    </w:p>
-    <w:p>
-      <w:pPr>
-        <w:pStyle w:val="FirstParagraph"/>
-      </w:pPr>
-      <w:r>
-        <w:t xml:space="preserve">The average V̇O</w:t>
-      </w:r>
-      <w:r>
-        <w:rPr>
-          <w:vertAlign w:val="subscript"/>
-        </w:rPr>
-        <w:t xml:space="preserve">2max</w:t>
-      </w:r>
-      <w:r>
-        <w:t xml:space="preserve"> </w:t>
-      </w:r>
-      <w:r>
-        <w:t xml:space="preserve">as determined by a binned 30-second average was 62.2 ± 6.3 ml·min</w:t>
-      </w:r>
-      <w:r>
-        <w:rPr>
-          <w:vertAlign w:val="superscript"/>
-        </w:rPr>
-        <w:t xml:space="preserve">-1</w:t>
-      </w:r>
-      <w:r>
-        <w:t xml:space="preserve">·kg</w:t>
-      </w:r>
-      <w:r>
-        <w:rPr>
-          <w:vertAlign w:val="superscript"/>
-        </w:rPr>
-        <w:t xml:space="preserve">-1</w:t>
-      </w:r>
-      <w:r>
-        <w:t xml:space="preserve"> </w:t>
-      </w:r>
-      <w:r>
-        <w:t xml:space="preserve">(mean ± standard deviation). Applying different data processing strategies for V̇O</w:t>
-      </w:r>
-      <w:r>
-        <w:rPr>
-          <w:vertAlign w:val="subscript"/>
-        </w:rPr>
-        <w:t xml:space="preserve">2max</w:t>
-      </w:r>
-      <w:r>
-        <w:t xml:space="preserve"> </w:t>
-      </w:r>
-      <w:r>
-        <w:t xml:space="preserve">determination leads to different outcome values (see</w:t>
-      </w:r>
-      <w:r>
-        <w:t xml:space="preserve"> </w:t>
-      </w:r>
-      <w:hyperlink w:anchor="fig-comparison">
-        <w:r>
-          <w:rPr>
-            <w:rStyle w:val="Hyperlink"/>
-          </w:rPr>
-          <w:t xml:space="preserve">Figure 4</w:t>
-        </w:r>
-      </w:hyperlink>
-      <w:r>
-        <w:t xml:space="preserve">).</w:t>
-      </w:r>
-    </w:p>
-    <w:tbl>
-      <w:tblPr>
-        <w:tblStyle w:val="Table"/>
-        <w:tblW w:type="pct" w:w="5000"/>
-        <w:tblLook w:firstRow="0" w:lastRow="0" w:firstColumn="0" w:lastColumn="0" w:noHBand="0" w:noVBand="0" w:val="0000"/>
-      </w:tblPr>
-      <w:tblGrid>
-        <w:gridCol w:w="7920"/>
-      </w:tblGrid>
-      <w:tr>
-        <w:tc>
-          <w:tcPr/>
-          <w:bookmarkStart w:id="54" w:name="fig-comparison"/>
-          <w:p>
-            <w:pPr>
-              <w:pStyle w:val="Figure"/>
-              <w:jc w:val="center"/>
-            </w:pPr>
-            <w:r>
-              <w:drawing>
-                <wp:inline>
-                  <wp:extent cx="5334000" cy="3556000"/>
-                  <wp:effectExtent b="0" l="0" r="0" t="0"/>
-                  <wp:docPr descr="" title="" id="52" name="Picture"/>
-                  <a:graphic>
-                    <a:graphicData uri="http://schemas.openxmlformats.org/drawingml/2006/picture">
-                      <pic:pic>
-                        <pic:nvPicPr>
-                          <pic:cNvPr descr="./plots/comparison.png" id="53" name="Picture"/>
-                          <pic:cNvPicPr>
-                            <a:picLocks noChangeArrowheads="1" noChangeAspect="1"/>
-                          </pic:cNvPicPr>
-                        </pic:nvPicPr>
-                        <pic:blipFill>
-                          <a:blip r:embed="rId51"/>
+                          <a:blip r:embed="rId48"/>
                           <a:stretch>
                             <a:fillRect/>
                           </a:stretch>
@@ -2851,7 +2954,7 @@
               <w:pStyle w:val="ImageCaption"/>
             </w:pPr>
             <w:r>
-              <w:t xml:space="preserve">Figure 4: V̇O</w:t>
+              <w:t xml:space="preserve">Figure 3: V̇O</w:t>
             </w:r>
             <w:r>
               <w:rPr>
@@ -2899,10 +3002,43 @@
               <w:t xml:space="preserve"> </w:t>
             </w:r>
             <w:r>
-              <w:t xml:space="preserve">as large as 5%.</w:t>
+              <w:t xml:space="preserve">as large as 5%. XLABEL GEÄNDERT IN</w:t>
+            </w:r>
+            <w:r>
+              <w:t xml:space="preserve"> </w:t>
+            </w:r>
+            <w:r>
+              <w:t xml:space="preserve">‘</w:t>
+            </w:r>
+            <w:r>
+              <w:t xml:space="preserve">DURATION</w:t>
+            </w:r>
+            <w:r>
+              <w:t xml:space="preserve">’</w:t>
+            </w:r>
+            <w:r>
+              <w:t xml:space="preserve"> </w:t>
+            </w:r>
+            <w:r>
+              <w:t xml:space="preserve">STATT</w:t>
+            </w:r>
+            <w:r>
+              <w:t xml:space="preserve"> </w:t>
+            </w:r>
+            <w:r>
+              <w:t xml:space="preserve">‘</w:t>
+            </w:r>
+            <w:r>
+              <w:t xml:space="preserve">PARAMETER</w:t>
+            </w:r>
+            <w:r>
+              <w:t xml:space="preserve">’</w:t>
+            </w:r>
+            <w:r>
+              <w:t xml:space="preserve">. OKAY?</w:t>
             </w:r>
           </w:p>
-          <w:bookmarkEnd w:id="54"/>
+          <w:bookmarkEnd w:id="51"/>
         </w:tc>
       </w:tr>
     </w:tbl>
@@ -2911,31 +3047,31 @@
         <w:pStyle w:val="BodyText"/>
       </w:pPr>
       <w:r>
-        <w:t xml:space="preserve">Binned time averages systematically generate lower V̇O</w:t>
-      </w:r>
-      <w:r>
-        <w:rPr>
-          <w:vertAlign w:val="subscript"/>
-        </w:rPr>
-        <w:t xml:space="preserve">2max</w:t>
-      </w:r>
-      <w:r>
-        <w:t xml:space="preserve"> </w:t>
-      </w:r>
-      <w:r>
-        <w:t xml:space="preserve">values compared to moving averages. Decreasing the calculation interval to 5 seconds leads to a 3-4% median increase of V̇O</w:t>
-      </w:r>
-      <w:r>
-        <w:rPr>
-          <w:vertAlign w:val="subscript"/>
-        </w:rPr>
-        <w:t xml:space="preserve">2max</w:t>
-      </w:r>
-      <w:r>
-        <w:t xml:space="preserve"> </w:t>
-      </w:r>
-      <w:r>
-        <w:t xml:space="preserve">values. Notably on an individual level these increases may be lower (~2%) or much higher (&gt;10%) than the median value.</w:t>
+        <w:t xml:space="preserve">Binned time averages systematically generated lower V̇O</w:t>
+      </w:r>
+      <w:r>
+        <w:rPr>
+          <w:vertAlign w:val="subscript"/>
+        </w:rPr>
+        <w:t xml:space="preserve">2max</w:t>
+      </w:r>
+      <w:r>
+        <w:t xml:space="preserve"> </w:t>
+      </w:r>
+      <w:r>
+        <w:t xml:space="preserve">values compared to moving averages. Decreasing the calculation interval to 5 seconds lead to a 3-4% median increase of V̇O</w:t>
+      </w:r>
+      <w:r>
+        <w:rPr>
+          <w:vertAlign w:val="subscript"/>
+        </w:rPr>
+        <w:t xml:space="preserve">2max</w:t>
+      </w:r>
+      <w:r>
+        <w:t xml:space="preserve"> </w:t>
+      </w:r>
+      <w:r>
+        <w:t xml:space="preserve">values. Notably at the individual level these increases may be lower (~2%) or much higher (&gt;10%) than the median value.</w:t>
       </w:r>
     </w:p>
     <w:p>
@@ -2970,9 +3106,9 @@
         <w:t xml:space="preserve">in the final minutes of the exercise test (see SUPPL FIG LINK).</w:t>
       </w:r>
     </w:p>
-    <w:bookmarkEnd w:id="55"/>
-    <w:bookmarkEnd w:id="56"/>
-    <w:bookmarkStart w:id="62" w:name="discussion"/>
+    <w:bookmarkEnd w:id="52"/>
+    <w:bookmarkEnd w:id="53"/>
+    <w:bookmarkStart w:id="59" w:name="discussion"/>
     <w:p>
       <w:pPr>
         <w:pStyle w:val="Heading1"/>
@@ -3019,7 +3155,7 @@
         <w:t xml:space="preserve"> </w:t>
       </w:r>
       <w:r>
-        <w:t xml:space="preserve">values when processed differently. Many articles only incompletely report on their methods, which hinders the reproducibility of V̇O</w:t>
+        <w:t xml:space="preserve">values when processed differently. Many articles provide only incomplete reports about their chosen methods, which hinders reproducibility of V̇O</w:t>
       </w:r>
       <w:r>
         <w:rPr>
@@ -3034,7 +3170,7 @@
         <w:t xml:space="preserve">measurement.</w:t>
       </w:r>
     </w:p>
-    <w:bookmarkStart w:id="57" w:name="current-state-of-data-processing"/>
+    <w:bookmarkStart w:id="54" w:name="current-state-of-data-processing"/>
     <w:p>
       <w:pPr>
         <w:pStyle w:val="Heading2"/>
@@ -3074,7 +3210,121 @@
       <w:r>
         <w:t xml:space="preserve"> </w:t>
       </w:r>
-      <w:hyperlink w:anchor="fig-strategies">
+      <w:hyperlink w:anchor="tbl-strategies">
+        <w:r>
+          <w:rPr>
+            <w:rStyle w:val="Hyperlink"/>
+          </w:rPr>
+          <w:t xml:space="preserve">Table 2</w:t>
+        </w:r>
+      </w:hyperlink>
+      <w:r>
+        <w:t xml:space="preserve">). The present findings are generally in agreement with the findings of the non-systematic search by Midgley et al.</w:t>
+      </w:r>
+      <w:r>
+        <w:t xml:space="preserve"> </w:t>
+      </w:r>
+      <w:r>
+        <w:t xml:space="preserve">[22]</w:t>
+      </w:r>
+      <w:r>
+        <w:t xml:space="preserve"> </w:t>
+      </w:r>
+      <w:r>
+        <w:t xml:space="preserve">and the survey by Robergs et al.</w:t>
+      </w:r>
+      <w:r>
+        <w:t xml:space="preserve"> </w:t>
+      </w:r>
+      <w:r>
+        <w:t xml:space="preserve">[29]</w:t>
+      </w:r>
+      <w:r>
+        <w:t xml:space="preserve">. It is somewhat surprising, that practices have not changed in recent years despite the publication of recommendations discouraging researchers from using binned averages</w:t>
+      </w:r>
+      <w:r>
+        <w:t xml:space="preserve"> </w:t>
+      </w:r>
+      <w:r>
+        <w:t xml:space="preserve">[29]</w:t>
+      </w:r>
+      <w:r>
+        <w:t xml:space="preserve">. Using binned time averages leads to systematically lower V̇O</w:t>
+      </w:r>
+      <w:r>
+        <w:rPr>
+          <w:vertAlign w:val="subscript"/>
+        </w:rPr>
+        <w:t xml:space="preserve">2max</w:t>
+      </w:r>
+      <w:r>
+        <w:t xml:space="preserve"> </w:t>
+      </w:r>
+      <w:r>
+        <w:t xml:space="preserve">values as compared to moving averages (see</w:t>
+      </w:r>
+      <w:r>
+        <w:t xml:space="preserve"> </w:t>
+      </w:r>
+      <w:hyperlink w:anchor="fig-comparison">
+        <w:r>
+          <w:rPr>
+            <w:rStyle w:val="Hyperlink"/>
+          </w:rPr>
+          <w:t xml:space="preserve">Figure 3</w:t>
+        </w:r>
+      </w:hyperlink>
+      <w:r>
+        <w:t xml:space="preserve">). The peak in oxygen uptake may be attained between two averaging intervals, resulting in an underestimation of V̇O</w:t>
+      </w:r>
+      <w:r>
+        <w:rPr>
+          <w:vertAlign w:val="subscript"/>
+        </w:rPr>
+        <w:t xml:space="preserve">2max</w:t>
+      </w:r>
+      <w:r>
+        <w:t xml:space="preserve">. Binned time averages undermine the most important argument in favor of measuring breath-by-breath: the high temporal resolution of data. Despite these arguments speaking against the use of binned time averages, the present review demonstrates that they remain extremely common in the scientific literature.</w:t>
+      </w:r>
+    </w:p>
+    <w:p>
+      <w:pPr>
+        <w:pStyle w:val="BodyText"/>
+      </w:pPr>
+      <w:r>
+        <w:t xml:space="preserve">Breath-based averages seem to be more common (~8%) than reported previously (&lt;1%)</w:t>
+      </w:r>
+      <w:r>
+        <w:t xml:space="preserve"> </w:t>
+      </w:r>
+      <w:r>
+        <w:t xml:space="preserve">[22]</w:t>
+      </w:r>
+      <w:r>
+        <w:t xml:space="preserve">, but less common than assessed in self-reporting (~17%)</w:t>
+      </w:r>
+      <w:r>
+        <w:t xml:space="preserve"> </w:t>
+      </w:r>
+      <w:r>
+        <w:t xml:space="preserve">[29]</w:t>
+      </w:r>
+      <w:r>
+        <w:t xml:space="preserve">. The increasing proportion of breath-based averages may be explained by publications in the recent years advocating for their use</w:t>
+      </w:r>
+      <w:r>
+        <w:t xml:space="preserve"> </w:t>
+      </w:r>
+      <w:r>
+        <w:t xml:space="preserve">[26,29]</w:t>
+      </w:r>
+      <w:r>
+        <w:t xml:space="preserve">. The length of the calculation interval for averaging is highly diverse within the literature (see</w:t>
+      </w:r>
+      <w:r>
+        <w:t xml:space="preserve"> </w:t>
+      </w:r>
+      <w:hyperlink w:anchor="fig-duration">
         <w:r>
           <w:rPr>
             <w:rStyle w:val="Hyperlink"/>
@@ -3083,112 +3333,33 @@
         </w:r>
       </w:hyperlink>
       <w:r>
-        <w:t xml:space="preserve">). Our numbers are generally in line with the findings of the non-systematic search by Midgley et al.</w:t>
-      </w:r>
-      <w:r>
-        <w:t xml:space="preserve"> </w:t>
-      </w:r>
-      <w:r>
-        <w:t xml:space="preserve">[22]</w:t>
-      </w:r>
-      <w:r>
-        <w:t xml:space="preserve"> </w:t>
-      </w:r>
-      <w:r>
-        <w:t xml:space="preserve">and the survey by Robergs et al.</w:t>
-      </w:r>
-      <w:r>
-        <w:t xml:space="preserve"> </w:t>
-      </w:r>
-      <w:r>
-        <w:t xml:space="preserve">[29]</w:t>
-      </w:r>
-      <w:r>
-        <w:t xml:space="preserve">. It is somewhat surprising, that practices have not changed in recent years despite the publication of recommendations, that discourage researchers from using binned averages</w:t>
-      </w:r>
-      <w:r>
-        <w:t xml:space="preserve"> </w:t>
-      </w:r>
-      <w:r>
-        <w:t xml:space="preserve">[29]</w:t>
-      </w:r>
-      <w:r>
-        <w:t xml:space="preserve">. Using binned time averages leads to systematically lower V̇O</w:t>
-      </w:r>
-      <w:r>
-        <w:rPr>
-          <w:vertAlign w:val="subscript"/>
-        </w:rPr>
-        <w:t xml:space="preserve">2max</w:t>
-      </w:r>
-      <w:r>
-        <w:t xml:space="preserve"> </w:t>
-      </w:r>
-      <w:r>
-        <w:t xml:space="preserve">values as compared to moving averages (see</w:t>
+        <w:t xml:space="preserve">). This may reflect contradictory recommendations</w:t>
+      </w:r>
+      <w:r>
+        <w:t xml:space="preserve"> </w:t>
+      </w:r>
+      <w:r>
+        <w:t xml:space="preserve">[15,26]</w:t>
+      </w:r>
+      <w:r>
+        <w:t xml:space="preserve">. There is no consensus on using shorter or longer calculation intervals, and it is unclear whether an optimal interval duration even exists. As different interval durations influence V̇O</w:t>
+      </w:r>
+      <w:r>
+        <w:rPr>
+          <w:vertAlign w:val="subscript"/>
+        </w:rPr>
+        <w:t xml:space="preserve">2max</w:t>
+      </w:r>
+      <w:r>
+        <w:t xml:space="preserve"> </w:t>
+      </w:r>
+      <w:r>
+        <w:t xml:space="preserve">by more than 5% with respect to median levels (see</w:t>
       </w:r>
       <w:r>
         <w:t xml:space="preserve"> </w:t>
       </w:r>
       <w:hyperlink w:anchor="fig-comparison">
-        <w:r>
-          <w:rPr>
-            <w:rStyle w:val="Hyperlink"/>
-          </w:rPr>
-          <w:t xml:space="preserve">Figure 4</w:t>
-        </w:r>
-      </w:hyperlink>
-      <w:r>
-        <w:t xml:space="preserve">). The peak in oxygen uptake may be attained between two averaging intervals, resulting in an underestimation of V̇O</w:t>
-      </w:r>
-      <w:r>
-        <w:rPr>
-          <w:vertAlign w:val="subscript"/>
-        </w:rPr>
-        <w:t xml:space="preserve">2max</w:t>
-      </w:r>
-      <w:r>
-        <w:t xml:space="preserve">. Binned time averages revoke the most important argument for measuring breath-by-breath: the high temporal resolution of data. Despite these arguments speaking against the use of binned time averages, our review demonstrates that they remain extremely common in the scientific literature.</w:t>
-      </w:r>
-    </w:p>
-    <w:p>
-      <w:pPr>
-        <w:pStyle w:val="BodyText"/>
-      </w:pPr>
-      <w:r>
-        <w:t xml:space="preserve">Breath-based averages seem to be more common (~8%) than reported previously (&lt;1%)</w:t>
-      </w:r>
-      <w:r>
-        <w:t xml:space="preserve"> </w:t>
-      </w:r>
-      <w:r>
-        <w:t xml:space="preserve">[22]</w:t>
-      </w:r>
-      <w:r>
-        <w:t xml:space="preserve">, but less common than assessed in self-reporting (~17%)</w:t>
-      </w:r>
-      <w:r>
-        <w:t xml:space="preserve"> </w:t>
-      </w:r>
-      <w:r>
-        <w:t xml:space="preserve">[29]</w:t>
-      </w:r>
-      <w:r>
-        <w:t xml:space="preserve">. The increasing proportion of breath-based averages may be explained by publications in the recent years advocating for their use</w:t>
-      </w:r>
-      <w:r>
-        <w:t xml:space="preserve"> </w:t>
-      </w:r>
-      <w:r>
-        <w:t xml:space="preserve">[26,29]</w:t>
-      </w:r>
-      <w:r>
-        <w:t xml:space="preserve">. The length of the calculation interval for averaging is highly diverse within the literature (see</w:t>
-      </w:r>
-      <w:r>
-        <w:t xml:space="preserve"> </w:t>
-      </w:r>
-      <w:hyperlink w:anchor="fig-duration">
         <w:r>
           <w:rPr>
             <w:rStyle w:val="Hyperlink"/>
@@ -3197,179 +3368,62 @@
         </w:r>
       </w:hyperlink>
       <w:r>
-        <w:t xml:space="preserve">). This may reflect contradictory recommendations</w:t>
-      </w:r>
-      <w:r>
-        <w:t xml:space="preserve"> </w:t>
-      </w:r>
-      <w:r>
-        <w:t xml:space="preserve">[15,26]</w:t>
-      </w:r>
-      <w:r>
-        <w:t xml:space="preserve">. There is no consensus on using shorter or longer calculation intervals, and an is unclear whether an optimal interval duration even exists. As different interval durations influence V̇O</w:t>
-      </w:r>
-      <w:r>
-        <w:rPr>
-          <w:vertAlign w:val="subscript"/>
-        </w:rPr>
-        <w:t xml:space="preserve">2max</w:t>
-      </w:r>
-      <w:r>
-        <w:t xml:space="preserve"> </w:t>
-      </w:r>
-      <w:r>
-        <w:t xml:space="preserve">by more than 5% on a median level (see</w:t>
+        <w:t xml:space="preserve">), the exact reporting of the data processing strategy remains essential for interpretation.</w:t>
+      </w:r>
+    </w:p>
+    <w:p>
+      <w:pPr>
+        <w:pStyle w:val="BodyText"/>
+      </w:pPr>
+      <w:r>
+        <w:t xml:space="preserve">One possible reason for the prevalence of binned averages data processing approaches may be due to limitations in analysis software used. The results show that most researchers use the vendor software of the metabolic cart’s manufacturer. These software may by default output binned time averages instead of raw breath-by-breath data. Moreover, further processing (e.g., interpolation, moving averages) may require the use of additional software. This may also explain why digital filtering has — despite recommended by Robergs et al.</w:t>
+      </w:r>
+      <w:r>
+        <w:t xml:space="preserve"> </w:t>
+      </w:r>
+      <w:r>
+        <w:t xml:space="preserve">[29]</w:t>
+      </w:r>
+      <w:r>
+        <w:t xml:space="preserve"> </w:t>
+      </w:r>
+      <w:r>
+        <w:t xml:space="preserve">— not been used in a single study reviewed here: standard distributions of common data analysis software (e.g., Microsoft Excel) lack the capability to perform such operations. The common practices of data processing are likely to be both attributed to a lack of awareness and a lack of adequate software solutions.</w:t>
+      </w:r>
+    </w:p>
+    <w:bookmarkEnd w:id="54"/>
+    <w:bookmarkStart w:id="55" w:name="X2cebb14d75d281f65c199cab57fbe448b6eb48b"/>
+    <w:p>
+      <w:pPr>
+        <w:pStyle w:val="Heading2"/>
+      </w:pPr>
+      <w:r>
+        <w:t xml:space="preserve">Impact of Different Data Processing Strategies</w:t>
+      </w:r>
+    </w:p>
+    <w:p>
+      <w:pPr>
+        <w:pStyle w:val="FirstParagraph"/>
+      </w:pPr>
+      <w:r>
+        <w:t xml:space="preserve">The different data processing strategies found in the literature directly bias the V̇O</w:t>
+      </w:r>
+      <w:r>
+        <w:rPr>
+          <w:vertAlign w:val="subscript"/>
+        </w:rPr>
+        <w:t xml:space="preserve">2max</w:t>
+      </w:r>
+      <w:r>
+        <w:t xml:space="preserve"> </w:t>
+      </w:r>
+      <w:r>
+        <w:t xml:space="preserve">determination (see</w:t>
       </w:r>
       <w:r>
         <w:t xml:space="preserve"> </w:t>
       </w:r>
       <w:hyperlink w:anchor="fig-comparison">
-        <w:r>
-          <w:rPr>
-            <w:rStyle w:val="Hyperlink"/>
-          </w:rPr>
-          <w:t xml:space="preserve">Figure 4</w:t>
-        </w:r>
-      </w:hyperlink>
-      <w:r>
-        <w:t xml:space="preserve">), the exact reporting of the data processing strategy remains essential for interpretation.</w:t>
-      </w:r>
-    </w:p>
-    <w:p>
-      <w:pPr>
-        <w:pStyle w:val="BodyText"/>
-      </w:pPr>
-      <w:r>
-        <w:t xml:space="preserve">A major source for choosing binned averages for data processing may be limitations by analysis software. Our review shows that most researchers use the software of the metabolic cart’s manufacturer to analyze the gas exchange data. These software may by default output binned time averages instead of raw breath-by-breath data. Moreover, further processing (e.g., interpolation, moving averages) may require the use of additional software. This may also explain why digital filtering has — despite recommended by Robergs et al.</w:t>
-      </w:r>
-      <w:r>
-        <w:t xml:space="preserve"> </w:t>
-      </w:r>
-      <w:r>
-        <w:t xml:space="preserve">[29]</w:t>
-      </w:r>
-      <w:r>
-        <w:t xml:space="preserve"> </w:t>
-      </w:r>
-      <w:r>
-        <w:t xml:space="preserve">— not been used in a single study reviewed here: standard distributions of common data analysis software (e.g., Microsoft Excel) lack the capability to perform such operations. The common practices of data processing are likely to be both attributed to a lack of awareness and a lack of adequate software solutions.</w:t>
-      </w:r>
-    </w:p>
-    <w:bookmarkEnd w:id="57"/>
-    <w:bookmarkStart w:id="58" w:name="X2cebb14d75d281f65c199cab57fbe448b6eb48b"/>
-    <w:p>
-      <w:pPr>
-        <w:pStyle w:val="Heading2"/>
-      </w:pPr>
-      <w:r>
-        <w:t xml:space="preserve">Impact of Different Data Processing Strategies</w:t>
-      </w:r>
-    </w:p>
-    <w:p>
-      <w:pPr>
-        <w:pStyle w:val="FirstParagraph"/>
-      </w:pPr>
-      <w:r>
-        <w:t xml:space="preserve">The different data processing strategies found in the literature directly bias the V̇O</w:t>
-      </w:r>
-      <w:r>
-        <w:rPr>
-          <w:vertAlign w:val="subscript"/>
-        </w:rPr>
-        <w:t xml:space="preserve">2max</w:t>
-      </w:r>
-      <w:r>
-        <w:t xml:space="preserve"> </w:t>
-      </w:r>
-      <w:r>
-        <w:t xml:space="preserve">determination (see</w:t>
-      </w:r>
-      <w:r>
-        <w:t xml:space="preserve"> </w:t>
-      </w:r>
-      <w:hyperlink w:anchor="fig-comparison">
-        <w:r>
-          <w:rPr>
-            <w:rStyle w:val="Hyperlink"/>
-          </w:rPr>
-          <w:t xml:space="preserve">Figure 4</w:t>
-        </w:r>
-      </w:hyperlink>
-      <w:r>
-        <w:t xml:space="preserve">), and as such influence the classification of individuals, the evaluation of training success, and the assessment of V̇O</w:t>
-      </w:r>
-      <w:r>
-        <w:rPr>
-          <w:vertAlign w:val="subscript"/>
-        </w:rPr>
-        <w:t xml:space="preserve">2max</w:t>
-      </w:r>
-      <w:r>
-        <w:t xml:space="preserve"> </w:t>
-      </w:r>
-      <w:r>
-        <w:t xml:space="preserve">attainment. In accordance with previous findings</w:t>
-      </w:r>
-      <w:r>
-        <w:t xml:space="preserve"> </w:t>
-      </w:r>
-      <w:r>
-        <w:t xml:space="preserve">[13,20,21]</w:t>
-      </w:r>
-      <w:r>
-        <w:t xml:space="preserve"> </w:t>
-      </w:r>
-      <w:r>
-        <w:t xml:space="preserve">longer calculation intervals lead to lower V̇O</w:t>
-      </w:r>
-      <w:r>
-        <w:rPr>
-          <w:vertAlign w:val="subscript"/>
-        </w:rPr>
-        <w:t xml:space="preserve">2max</w:t>
-      </w:r>
-      <w:r>
-        <w:t xml:space="preserve"> </w:t>
-      </w:r>
-      <w:r>
-        <w:t xml:space="preserve">values (see</w:t>
-      </w:r>
-      <w:r>
-        <w:t xml:space="preserve"> </w:t>
-      </w:r>
-      <w:hyperlink w:anchor="fig-comparison">
-        <w:r>
-          <w:rPr>
-            <w:rStyle w:val="Hyperlink"/>
-          </w:rPr>
-          <w:t xml:space="preserve">Figure 4</w:t>
-        </w:r>
-      </w:hyperlink>
-      <w:r>
-        <w:t xml:space="preserve">). The analyzed data shows median differences up to 5-7% between processing strategies, which is in accordance with previous research</w:t>
-      </w:r>
-      <w:r>
-        <w:t xml:space="preserve"> </w:t>
-      </w:r>
-      <w:r>
-        <w:t xml:space="preserve">[23]</w:t>
-      </w:r>
-      <w:r>
-        <w:t xml:space="preserve">. Some studies reported even higher mean differences of up to 20%</w:t>
-      </w:r>
-      <w:r>
-        <w:t xml:space="preserve"> </w:t>
-      </w:r>
-      <w:r>
-        <w:t xml:space="preserve">[30]</w:t>
-      </w:r>
-      <w:r>
-        <w:t xml:space="preserve">, but only when including raw breath-by-breath data in the comparison. The evaluation of unprocessed raw data for its maximum is highly erroneous and as such is not performed in research (see</w:t>
-      </w:r>
-      <w:r>
-        <w:t xml:space="preserve"> </w:t>
-      </w:r>
-      <w:hyperlink w:anchor="fig-duration">
         <w:r>
           <w:rPr>
             <w:rStyle w:val="Hyperlink"/>
@@ -3378,136 +3432,122 @@
         </w:r>
       </w:hyperlink>
       <w:r>
-        <w:t xml:space="preserve">); so there is no reason to compare it to other strategies. While previous research was often conducted in sedentary or recreationally trained individuals, we now present evidence, that a similar effect of data processing strategies on V̇O</w:t>
-      </w:r>
-      <w:r>
-        <w:rPr>
-          <w:vertAlign w:val="subscript"/>
-        </w:rPr>
-        <w:t xml:space="preserve">2max</w:t>
-      </w:r>
-      <w:r>
-        <w:t xml:space="preserve"> </w:t>
-      </w:r>
-      <w:r>
-        <w:t xml:space="preserve">exists in trained athletes.</w:t>
-      </w:r>
-    </w:p>
-    <w:p>
-      <w:pPr>
-        <w:pStyle w:val="BodyText"/>
-      </w:pPr>
-      <w:r>
-        <w:t xml:space="preserve">Binned time averages lead to systematically lower V̇O</w:t>
-      </w:r>
-      <w:r>
-        <w:rPr>
-          <w:vertAlign w:val="subscript"/>
-        </w:rPr>
-        <w:t xml:space="preserve">2max</w:t>
-      </w:r>
-      <w:r>
-        <w:t xml:space="preserve"> </w:t>
-      </w:r>
-      <w:r>
-        <w:t xml:space="preserve">values compared with moving averages, for the reasons explained above. While this general trend has been acknowledged previously</w:t>
-      </w:r>
-      <w:r>
-        <w:t xml:space="preserve"> </w:t>
-      </w:r>
-      <w:r>
-        <w:t xml:space="preserve">[23]</w:t>
-      </w:r>
-      <w:r>
-        <w:t xml:space="preserve">, it has not been quantified. Our data suggest a ~1% lower median V̇O</w:t>
-      </w:r>
-      <w:r>
-        <w:rPr>
-          <w:vertAlign w:val="subscript"/>
-        </w:rPr>
-        <w:t xml:space="preserve">2max</w:t>
-      </w:r>
-      <w:r>
-        <w:t xml:space="preserve"> </w:t>
-      </w:r>
-      <w:r>
-        <w:t xml:space="preserve">when using binned averages compared with moving averages of the same calculation interval length. This difference is well within the measurement error of most if not all metabolic carts, but it is systematic and as such may bias the evaluation in scenarios where small changes in V̇O</w:t>
-      </w:r>
-      <w:r>
-        <w:rPr>
-          <w:vertAlign w:val="subscript"/>
-        </w:rPr>
-        <w:t xml:space="preserve">2max</w:t>
-      </w:r>
-      <w:r>
-        <w:t xml:space="preserve"> </w:t>
-      </w:r>
-      <w:r>
-        <w:t xml:space="preserve">are important (e.g. in elite sports).</w:t>
-      </w:r>
-    </w:p>
-    <w:p>
-      <w:pPr>
-        <w:pStyle w:val="BodyText"/>
-      </w:pPr>
-      <w:r>
-        <w:t xml:space="preserve">Moving time and moving breath averages lead to almost identical V̇O</w:t>
-      </w:r>
-      <w:r>
-        <w:rPr>
-          <w:vertAlign w:val="subscript"/>
-        </w:rPr>
-        <w:t xml:space="preserve">2max</w:t>
-      </w:r>
-      <w:r>
-        <w:t xml:space="preserve"> </w:t>
-      </w:r>
-      <w:r>
-        <w:t xml:space="preserve">values on a median level (</w:t>
+        <w:t xml:space="preserve">), and as such influence the classification of individuals, the evaluation of training success, and the assessment of V̇O</w:t>
+      </w:r>
+      <w:r>
+        <w:rPr>
+          <w:vertAlign w:val="subscript"/>
+        </w:rPr>
+        <w:t xml:space="preserve">2max</w:t>
+      </w:r>
+      <w:r>
+        <w:t xml:space="preserve"> </w:t>
+      </w:r>
+      <w:r>
+        <w:t xml:space="preserve">attainment. In accordance with previous findings</w:t>
+      </w:r>
+      <w:r>
+        <w:t xml:space="preserve"> </w:t>
+      </w:r>
+      <w:r>
+        <w:t xml:space="preserve">[13,20,21]</w:t>
+      </w:r>
+      <w:r>
+        <w:t xml:space="preserve"> </w:t>
+      </w:r>
+      <w:r>
+        <w:t xml:space="preserve">longer calculation intervals lead to lower V̇O</w:t>
+      </w:r>
+      <w:r>
+        <w:rPr>
+          <w:vertAlign w:val="subscript"/>
+        </w:rPr>
+        <w:t xml:space="preserve">2max</w:t>
+      </w:r>
+      <w:r>
+        <w:t xml:space="preserve"> </w:t>
+      </w:r>
+      <w:r>
+        <w:t xml:space="preserve">values (see</w:t>
+      </w:r>
+      <w:r>
+        <w:t xml:space="preserve"> </w:t>
       </w:r>
       <w:hyperlink w:anchor="fig-comparison">
         <w:r>
           <w:rPr>
             <w:rStyle w:val="Hyperlink"/>
           </w:rPr>
-          <w:t xml:space="preserve">Figure 4</w:t>
+          <w:t xml:space="preserve">Figure 3</w:t>
         </w:r>
       </w:hyperlink>
       <w:r>
-        <w:t xml:space="preserve">). This seems natural in that the athletes in this study reached respiratory rates around 60 min</w:t>
-      </w:r>
-      <w:r>
-        <w:rPr>
-          <w:vertAlign w:val="superscript"/>
-        </w:rPr>
-        <w:t xml:space="preserve">-1</w:t>
-      </w:r>
-      <w:r>
-        <w:t xml:space="preserve"> </w:t>
-      </w:r>
-      <w:r>
-        <w:t xml:space="preserve">(see SUPPL LINK), resulting in equivalent time- and breath-based interval lengths. For an athletic population, V̇O</w:t>
-      </w:r>
-      <w:r>
-        <w:rPr>
-          <w:vertAlign w:val="subscript"/>
-        </w:rPr>
-        <w:t xml:space="preserve">2max</w:t>
-      </w:r>
-      <w:r>
-        <w:t xml:space="preserve"> </w:t>
-      </w:r>
-      <w:r>
-        <w:t xml:space="preserve">values obtained by moving time and moving breath averages can approximately be used interchangeably. Given that less trained individuals display lower respiratory rates during exercise tests to exhaustion</w:t>
-      </w:r>
-      <w:r>
-        <w:t xml:space="preserve"> </w:t>
-      </w:r>
-      <w:r>
-        <w:t xml:space="preserve">[44]</w:t>
-      </w:r>
-      <w:r>
-        <w:t xml:space="preserve">, this finding will likely not translate to a sedentary population.</w:t>
+        <w:t xml:space="preserve">). The analyzed data shows median differences up to 5-7% between processing strategies, which is in accordance with previous research</w:t>
+      </w:r>
+      <w:r>
+        <w:t xml:space="preserve"> </w:t>
+      </w:r>
+      <w:r>
+        <w:t xml:space="preserve">[23]</w:t>
+      </w:r>
+      <w:r>
+        <w:t xml:space="preserve">. Some studies reported even higher mean differences of up to 20%</w:t>
+      </w:r>
+      <w:r>
+        <w:t xml:space="preserve"> </w:t>
+      </w:r>
+      <w:r>
+        <w:t xml:space="preserve">[30]</w:t>
+      </w:r>
+      <w:r>
+        <w:t xml:space="preserve">, but only when including raw breath-by-breath data in the comparison. The evaluation of unprocessed raw data for its maximum is highly erroneous and as such is not performed in research (see</w:t>
+      </w:r>
+      <w:r>
+        <w:t xml:space="preserve"> </w:t>
+      </w:r>
+      <w:hyperlink w:anchor="fig-duration">
+        <w:r>
+          <w:rPr>
+            <w:rStyle w:val="Hyperlink"/>
+          </w:rPr>
+          <w:t xml:space="preserve">Figure 2</w:t>
+        </w:r>
+      </w:hyperlink>
+      <w:r>
+        <w:t xml:space="preserve">); so there is no reason to compare it to other strategies. While previous research was often conducted in sedentary or recreationally trained individuals, we now present evidence, that a similar effect of data processing strategies on V̇O</w:t>
+      </w:r>
+      <w:r>
+        <w:rPr>
+          <w:vertAlign w:val="subscript"/>
+        </w:rPr>
+        <w:t xml:space="preserve">2max</w:t>
+      </w:r>
+      <w:r>
+        <w:t xml:space="preserve"> </w:t>
+      </w:r>
+      <w:r>
+        <w:t xml:space="preserve">exists in trained athletes. Since training interventions in trained athletes typically show improvements in V̇O</w:t>
+      </w:r>
+      <w:r>
+        <w:rPr>
+          <w:vertAlign w:val="subscript"/>
+        </w:rPr>
+        <w:t xml:space="preserve">2max</w:t>
+      </w:r>
+      <w:r>
+        <w:t xml:space="preserve"> </w:t>
+      </w:r>
+      <w:r>
+        <w:t xml:space="preserve">in the range of 0-6%</w:t>
+      </w:r>
+      <w:r>
+        <w:t xml:space="preserve"> </w:t>
+      </w:r>
+      <w:r>
+        <w:t xml:space="preserve">[44,45]</w:t>
+      </w:r>
+      <w:r>
+        <w:t xml:space="preserve">, variation caused by differing data processing strategies can bias the evaluation of their success.</w:t>
       </w:r>
     </w:p>
     <w:p>
@@ -3515,19 +3555,19 @@
         <w:pStyle w:val="BodyText"/>
       </w:pPr>
       <w:r>
-        <w:t xml:space="preserve">The exact impact of data processing strategies on the V̇O</w:t>
-      </w:r>
-      <w:r>
-        <w:rPr>
-          <w:vertAlign w:val="subscript"/>
-        </w:rPr>
-        <w:t xml:space="preserve">2max</w:t>
-      </w:r>
-      <w:r>
-        <w:t xml:space="preserve"> </w:t>
-      </w:r>
-      <w:r>
-        <w:t xml:space="preserve">is highly individual. Most research did present only comparisons of mean values, with results in accordance with those found here</w:t>
+        <w:t xml:space="preserve">Binned time averages lead to systematically lower V̇O</w:t>
+      </w:r>
+      <w:r>
+        <w:rPr>
+          <w:vertAlign w:val="subscript"/>
+        </w:rPr>
+        <w:t xml:space="preserve">2max</w:t>
+      </w:r>
+      <w:r>
+        <w:t xml:space="preserve"> </w:t>
+      </w:r>
+      <w:r>
+        <w:t xml:space="preserve">values compared with moving averages, for the reasons explained above. While this general trend has been acknowledged previously</w:t>
       </w:r>
       <w:r>
         <w:t xml:space="preserve"> </w:t>
@@ -3536,56 +3576,173 @@
         <w:t xml:space="preserve">[23]</w:t>
       </w:r>
       <w:r>
-        <w:t xml:space="preserve">. On an individual level, data processing strategies may impact the V̇O</w:t>
-      </w:r>
-      <w:r>
-        <w:rPr>
-          <w:vertAlign w:val="subscript"/>
-        </w:rPr>
-        <w:t xml:space="preserve">2max</w:t>
-      </w:r>
-      <w:r>
-        <w:t xml:space="preserve"> </w:t>
-      </w:r>
-      <w:r>
-        <w:t xml:space="preserve">in different severity. For example, for 10% of the investigated athletes a binned time average of 5 seconds leads to a V̇O</w:t>
-      </w:r>
-      <w:r>
-        <w:rPr>
-          <w:vertAlign w:val="subscript"/>
-        </w:rPr>
-        <w:t xml:space="preserve">2max</w:t>
-      </w:r>
-      <w:r>
-        <w:t xml:space="preserve"> </w:t>
-      </w:r>
-      <w:r>
-        <w:t xml:space="preserve">&lt;3% higher than by a 30-second average, while for another 10% the V̇O</w:t>
-      </w:r>
-      <w:r>
-        <w:rPr>
-          <w:vertAlign w:val="subscript"/>
-        </w:rPr>
-        <w:t xml:space="preserve">2max</w:t>
-      </w:r>
-      <w:r>
-        <w:t xml:space="preserve"> </w:t>
-      </w:r>
-      <w:r>
-        <w:t xml:space="preserve">was &gt;6% higher (see</w:t>
-      </w:r>
-      <w:r>
-        <w:t xml:space="preserve"> </w:t>
+        <w:t xml:space="preserve">, it has not been quantified. The present data suggest a ~1% lower median V̇O</w:t>
+      </w:r>
+      <w:r>
+        <w:rPr>
+          <w:vertAlign w:val="subscript"/>
+        </w:rPr>
+        <w:t xml:space="preserve">2max</w:t>
+      </w:r>
+      <w:r>
+        <w:t xml:space="preserve"> </w:t>
+      </w:r>
+      <w:r>
+        <w:t xml:space="preserve">when using binned averages compared with moving averages of the same calculation interval length. This difference is well within the measurement error of most if not all metabolic carts, but it is systematic and as such may bias the evaluation in scenarios where small changes in V̇O</w:t>
+      </w:r>
+      <w:r>
+        <w:rPr>
+          <w:vertAlign w:val="subscript"/>
+        </w:rPr>
+        <w:t xml:space="preserve">2max</w:t>
+      </w:r>
+      <w:r>
+        <w:t xml:space="preserve"> </w:t>
+      </w:r>
+      <w:r>
+        <w:t xml:space="preserve">are important (e.g. in elite sports).</w:t>
+      </w:r>
+    </w:p>
+    <w:p>
+      <w:pPr>
+        <w:pStyle w:val="BodyText"/>
+      </w:pPr>
+      <w:r>
+        <w:t xml:space="preserve">Moving time and moving breath averages lead to almost identical V̇O</w:t>
+      </w:r>
+      <w:r>
+        <w:rPr>
+          <w:vertAlign w:val="subscript"/>
+        </w:rPr>
+        <w:t xml:space="preserve">2max</w:t>
+      </w:r>
+      <w:r>
+        <w:t xml:space="preserve"> </w:t>
+      </w:r>
+      <w:r>
+        <w:t xml:space="preserve">values with respect to median values (</w:t>
       </w:r>
       <w:hyperlink w:anchor="fig-comparison">
         <w:r>
           <w:rPr>
             <w:rStyle w:val="Hyperlink"/>
           </w:rPr>
-          <w:t xml:space="preserve">Figure 4</w:t>
+          <w:t xml:space="preserve">Figure 3</w:t>
         </w:r>
       </w:hyperlink>
       <w:r>
+        <w:t xml:space="preserve">). This seems natural in that the athletes in this study reached respiratory rates around 60 min</w:t>
+      </w:r>
+      <w:r>
+        <w:rPr>
+          <w:vertAlign w:val="superscript"/>
+        </w:rPr>
+        <w:t xml:space="preserve">-1</w:t>
+      </w:r>
+      <w:r>
+        <w:t xml:space="preserve"> </w:t>
+      </w:r>
+      <w:r>
+        <w:t xml:space="preserve">(see SUPPL LINK), resulting in equivalent time- and breath-based interval lengths. For an athletic population, V̇O</w:t>
+      </w:r>
+      <w:r>
+        <w:rPr>
+          <w:vertAlign w:val="subscript"/>
+        </w:rPr>
+        <w:t xml:space="preserve">2max</w:t>
+      </w:r>
+      <w:r>
+        <w:t xml:space="preserve"> </w:t>
+      </w:r>
+      <w:r>
+        <w:t xml:space="preserve">values obtained by moving time and moving breath averages can approximately be used interchangeably. Given that less trained individuals display lower respiratory rates during exercise tests to exhaustion</w:t>
+      </w:r>
+      <w:r>
+        <w:t xml:space="preserve"> </w:t>
+      </w:r>
+      <w:r>
+        <w:t xml:space="preserve">[46]</w:t>
+      </w:r>
+      <w:r>
+        <w:t xml:space="preserve">, this finding will likely not translate to sedentary populations.</w:t>
+      </w:r>
+    </w:p>
+    <w:p>
+      <w:pPr>
+        <w:pStyle w:val="BodyText"/>
+      </w:pPr>
+      <w:r>
+        <w:t xml:space="preserve">The exact impact of data processing strategies on the V̇O</w:t>
+      </w:r>
+      <w:r>
+        <w:rPr>
+          <w:vertAlign w:val="subscript"/>
+        </w:rPr>
+        <w:t xml:space="preserve">2max</w:t>
+      </w:r>
+      <w:r>
+        <w:t xml:space="preserve"> </w:t>
+      </w:r>
+      <w:r>
+        <w:t xml:space="preserve">is highly individual. Most research did present only comparisons of mean values, with results in accordance with those found here</w:t>
+      </w:r>
+      <w:r>
+        <w:t xml:space="preserve"> </w:t>
+      </w:r>
+      <w:r>
+        <w:t xml:space="preserve">[23]</w:t>
+      </w:r>
+      <w:r>
+        <w:t xml:space="preserve">. At the individual level, data processing strategies may impact V̇O</w:t>
+      </w:r>
+      <w:r>
+        <w:rPr>
+          <w:vertAlign w:val="subscript"/>
+        </w:rPr>
+        <w:t xml:space="preserve">2max</w:t>
+      </w:r>
+      <w:r>
+        <w:t xml:space="preserve"> </w:t>
+      </w:r>
+      <w:r>
+        <w:t xml:space="preserve">values with varying magnitudes. For example, for 10% of the investigated athletes a binned time average of 5 seconds leads to a V̇O</w:t>
+      </w:r>
+      <w:r>
+        <w:rPr>
+          <w:vertAlign w:val="subscript"/>
+        </w:rPr>
+        <w:t xml:space="preserve">2max</w:t>
+      </w:r>
+      <w:r>
+        <w:t xml:space="preserve"> </w:t>
+      </w:r>
+      <w:r>
+        <w:t xml:space="preserve">&lt;3% higher than by a 30-second average, while for another 10% the V̇O</w:t>
+      </w:r>
+      <w:r>
+        <w:rPr>
+          <w:vertAlign w:val="subscript"/>
+        </w:rPr>
+        <w:t xml:space="preserve">2max</w:t>
+      </w:r>
+      <w:r>
+        <w:t xml:space="preserve"> </w:t>
+      </w:r>
+      <w:r>
+        <w:t xml:space="preserve">was &gt;6% higher (see</w:t>
+      </w:r>
+      <w:r>
+        <w:t xml:space="preserve"> </w:t>
+      </w:r>
+      <w:hyperlink w:anchor="fig-comparison">
+        <w:r>
+          <w:rPr>
+            <w:rStyle w:val="Hyperlink"/>
+          </w:rPr>
+          <w:t xml:space="preserve">Figure 3</w:t>
+        </w:r>
+      </w:hyperlink>
+      <w:r>
         <w:t xml:space="preserve">). Current values reported and equation derived compare strategies on a group level</w:t>
       </w:r>
       <w:r>
@@ -3595,7 +3752,7 @@
         <w:t xml:space="preserve">[23]</w:t>
       </w:r>
       <w:r>
-        <w:t xml:space="preserve">, which improves comparability of group results for meta-analyses or group classifications. However, on an individual level these equations can only be applied with a high margin of error. Changes in the impact of different data processing strategies on V̇O</w:t>
+        <w:t xml:space="preserve">, which improves comparison of group results for meta-analyses or group classifications. However, at the individual level these equations can only be applied with a large margin of error. Changes in the impact of different data processing strategies on V̇O</w:t>
       </w:r>
       <w:r>
         <w:rPr>
@@ -3634,8 +3791,8 @@
         <w:t xml:space="preserve">from different processing strategies require their reporting for an sufficient analysis on a group level, on the individual level the raw data from each test is required.</w:t>
       </w:r>
     </w:p>
-    <w:bookmarkEnd w:id="58"/>
-    <w:bookmarkStart w:id="60" w:name="guidelines-for-reporting"/>
+    <w:bookmarkEnd w:id="55"/>
+    <w:bookmarkStart w:id="57" w:name="guidelines-for-reporting"/>
     <w:p>
       <w:pPr>
         <w:pStyle w:val="Heading2"/>
@@ -3697,7 +3854,7 @@
           <w:rPr>
             <w:rStyle w:val="Hyperlink"/>
           </w:rPr>
-          <w:t xml:space="preserve">Table 2</w:t>
+          <w:t xml:space="preserve">Table 3</w:t>
         </w:r>
       </w:hyperlink>
       <w:r>
@@ -3719,7 +3876,7 @@
         <w:t xml:space="preserve"> </w:t>
       </w:r>
       <w:r>
-        <w:t xml:space="preserve">[39,40]</w:t>
+        <w:t xml:space="preserve">[47,48]</w:t>
       </w:r>
       <w:r>
         <w:t xml:space="preserve"> </w:t>
@@ -3744,7 +3901,7 @@
           <w:iCs/>
           <w:i/>
         </w:rPr>
-        <w:t xml:space="preserve">We measured breath-by-breath data during the ramp tests with a ZAN 600 USB device (nSpire Health, Inc., Longmont, CO, United States of America). The raw data was analyzed without any previous filtering by using a low-pass forward-backward Butterworth filter (each filter: 3rd order, 0.04 Hz cut-off) implemented in the spiro package for R version 0.1.0</w:t>
+        <w:t xml:space="preserve">We measured breath-by-breath data during the ramp tests with a ZAN 600 USB device (nSpire Health, Inc., Longmont, CO, United States of America). The raw data was analyzed without any previous filtering by using a low-pass forward-backward Butterworth filter (each filter: 3rd order, 0.04 Hz cut-off) implemented in the spiro package for R version 0.0.4</w:t>
       </w:r>
       <w:r>
         <w:rPr>
@@ -3833,19 +3990,19 @@
         <w:pStyle w:val="BodyText"/>
       </w:pPr>
       <w:r>
-        <w:t xml:space="preserve">The results of this thesis suggest that comprehensive reporting facilitates approximate comparisons of V̇O</w:t>
-      </w:r>
-      <w:r>
-        <w:rPr>
-          <w:vertAlign w:val="subscript"/>
-        </w:rPr>
-        <w:t xml:space="preserve">2max</w:t>
-      </w:r>
-      <w:r>
-        <w:t xml:space="preserve"> </w:t>
-      </w:r>
-      <w:r>
-        <w:t xml:space="preserve">data on a group level derived using different data processing strategies. But on an individual level and for a precise comparison, reporting is not enough, as differences between data processing strategies vary between individuals and are potentially influenced by training status. Sharing of the raw gas exchange data can solve this challenge, as it allows any researcher to recalculate the V̇O</w:t>
+        <w:t xml:space="preserve">The results of the present work suggest that comprehensive reporting facilitates approximate comparisons of V̇O</w:t>
+      </w:r>
+      <w:r>
+        <w:rPr>
+          <w:vertAlign w:val="subscript"/>
+        </w:rPr>
+        <w:t xml:space="preserve">2max</w:t>
+      </w:r>
+      <w:r>
+        <w:t xml:space="preserve"> </w:t>
+      </w:r>
+      <w:r>
+        <w:t xml:space="preserve">data on a group level derived using different data processing strategies. But on an individual level and for a precise comparison, reporting may not be sufficient, as differences between data processing strategies vary between individuals and are potentially influenced by training status. Sharing of the raw gas exchange data can solve this challenge, as it allows any researcher to recalculate the V̇O</w:t>
       </w:r>
       <w:r>
         <w:rPr>
@@ -3887,19 +4044,19 @@
         <w:t xml:space="preserve"> </w:t>
       </w:r>
       <w:r>
-        <w:t xml:space="preserve">[41,45]</w:t>
+        <w:t xml:space="preserve">[41,49]</w:t>
       </w:r>
       <w:r>
         <w:t xml:space="preserve">.</w:t>
       </w:r>
     </w:p>
-    <w:bookmarkStart w:id="59" w:name="tbl-recommendation"/>
+    <w:bookmarkStart w:id="56" w:name="tbl-recommendation"/>
     <w:p>
       <w:pPr>
         <w:pStyle w:val="TableCaption"/>
       </w:pPr>
       <w:r>
-        <w:t xml:space="preserve">Table 2: Recommendations for reporting data processing strategies to determine the maximum oxygen uptake.</w:t>
+        <w:t xml:space="preserve">Table 3: Recommendations for reporting data processing strategies to determine the maximum oxygen uptake.</w:t>
       </w:r>
     </w:p>
     <w:tbl>
@@ -3907,7 +4064,7 @@
         <w:tblStyle w:val="Table"/>
         <w:tblW w:type="auto" w:w="0"/>
         <w:tblLook w:firstRow="1" w:lastRow="0" w:firstColumn="0" w:lastColumn="0" w:noHBand="0" w:noVBand="0" w:val="0020"/>
-        <w:tblCaption w:val="Table 2: Recommendations for reporting data processing strategies to determine the maximum oxygen uptake."/>
+        <w:tblCaption w:val="Table 3: Recommendations for reporting data processing strategies to determine the maximum oxygen uptake."/>
       </w:tblPr>
       <w:tblGrid>
         <w:gridCol w:w="3960"/>
@@ -4125,91 +4282,91 @@
         </w:tc>
       </w:tr>
     </w:tbl>
+    <w:bookmarkEnd w:id="56"/>
+    <w:bookmarkEnd w:id="57"/>
+    <w:bookmarkStart w:id="58" w:name="limitations"/>
+    <w:p>
+      <w:pPr>
+        <w:pStyle w:val="Heading2"/>
+      </w:pPr>
+      <w:r>
+        <w:t xml:space="preserve">Limitations</w:t>
+      </w:r>
+    </w:p>
+    <w:p>
+      <w:pPr>
+        <w:pStyle w:val="FirstParagraph"/>
+      </w:pPr>
+      <w:r>
+        <w:t xml:space="preserve">Due to the sheer quantity of the publications investigating V̇O</w:t>
+      </w:r>
+      <w:r>
+        <w:rPr>
+          <w:vertAlign w:val="subscript"/>
+        </w:rPr>
+        <w:t xml:space="preserve">2max</w:t>
+      </w:r>
+      <w:r>
+        <w:t xml:space="preserve">, it was not possible to perform an exhaustive review of the literature. The scoping review therefore relies on a random sample which not necessarily captures exact trends of the literature. However, efforts were made — such as random sampling and systematic article exclusions — to ensure the sample to be representative. Notable, almost half of the studies did not report their data processing strategy at all. The data processing strategies used in the literature could only be investigated when studies reported them.</w:t>
+      </w:r>
+    </w:p>
+    <w:p>
+      <w:pPr>
+        <w:pStyle w:val="BodyText"/>
+      </w:pPr>
+      <w:r>
+        <w:t xml:space="preserve">Ambiguities in the reporting of the investigated studies may impact analysis results. For example some studies using long binned averages (e.g., 60 seconds) may have in fact been using multiple binned averages of shorter duration (e.g., 4x15 second), without describing this correctly. Moreover the exact definitions for building binned averages vary within the literature: While most studies define the binning periods from the beginning of the exercise, some may define them from the endpoint. Additionally some studies reviewed did not define the maximum bin, but a pre-set binned average period as their V̇O</w:t>
+      </w:r>
+      <w:r>
+        <w:rPr>
+          <w:vertAlign w:val="subscript"/>
+        </w:rPr>
+        <w:t xml:space="preserve">2max</w:t>
+      </w:r>
+      <w:r>
+        <w:t xml:space="preserve"> </w:t>
+      </w:r>
+      <w:r>
+        <w:t xml:space="preserve">(for example the last bin, regardless of its value). In situations where the maximum in oxygen uptake is reached considerably before exhaustion (i.e., a long plateau in oxygen uptake exists) this may lead to different results than a traditional binned average processing. We did not separately consider such sub-categories of data processing strategies, as they may not be very common and are often hard to precisely investigate due to ambiguities in their reporting.</w:t>
+      </w:r>
+    </w:p>
+    <w:p>
+      <w:pPr>
+        <w:pStyle w:val="BodyText"/>
+      </w:pPr>
+      <w:r>
+        <w:t xml:space="preserve">This work treated each breath as the single data processing unit of cardiopulmonary exercise testing. However, metabolic carts sample gas fraction and gas flow data at a much higher frequency (e.g., 50 Hz). The data for each breath is subsequently calculated from these raw signals by the means of an algorithm. Different algorithms to generate the breath-by-breath data can lead to different outcomes</w:t>
+      </w:r>
+      <w:r>
+        <w:t xml:space="preserve"> </w:t>
+      </w:r>
+      <w:r>
+        <w:t xml:space="preserve">[50]</w:t>
+      </w:r>
+      <w:r>
+        <w:t xml:space="preserve">, and as such may also influence the V̇O</w:t>
+      </w:r>
+      <w:r>
+        <w:rPr>
+          <w:vertAlign w:val="subscript"/>
+        </w:rPr>
+        <w:t xml:space="preserve">2max</w:t>
+      </w:r>
+      <w:r>
+        <w:t xml:space="preserve">. Hence documenting and reporting of the breath-by-breath algorithm is advisable. Yet many metabolic carts do not describe their default algorithm and limit access to the raw data signal.</w:t>
+      </w:r>
+    </w:p>
+    <w:p>
+      <w:pPr>
+        <w:pStyle w:val="BodyText"/>
+      </w:pPr>
+      <w:r>
+        <w:t xml:space="preserve">The experimental comparison of different data processing strategies was conducted on a standardized data set of exercise tests. This standardization in terms of training status, exercise protocol, and measurement device helps to highlight the impact of different data processing even in a relatively homogeneous data set. However the results may only partly transfer to different settings, such as individuals with less training background.</w:t>
+      </w:r>
+    </w:p>
+    <w:bookmarkEnd w:id="58"/>
     <w:bookmarkEnd w:id="59"/>
-    <w:bookmarkEnd w:id="60"/>
-    <w:bookmarkStart w:id="61" w:name="limitations"/>
-    <w:p>
-      <w:pPr>
-        <w:pStyle w:val="Heading2"/>
-      </w:pPr>
-      <w:r>
-        <w:t xml:space="preserve">Limitations</w:t>
-      </w:r>
-    </w:p>
-    <w:p>
-      <w:pPr>
-        <w:pStyle w:val="FirstParagraph"/>
-      </w:pPr>
-      <w:r>
-        <w:t xml:space="preserve">Due to the sheer quantity of the publications investigating V̇O</w:t>
-      </w:r>
-      <w:r>
-        <w:rPr>
-          <w:vertAlign w:val="subscript"/>
-        </w:rPr>
-        <w:t xml:space="preserve">2max</w:t>
-      </w:r>
-      <w:r>
-        <w:t xml:space="preserve">, it was not possible to perform an exhaustive review of the literature. The scoping review therefore relies on a random sample which not necessarily captures exact trends of the literature. However, efforts were made — such as random sampling and systematic article exclusions — to ensure the sample to be representative. Notable, almost half of the studies did not report their data processing strategy at all. The data processing strategies used in the literature could only be investigated when studies reported them.</w:t>
-      </w:r>
-    </w:p>
-    <w:p>
-      <w:pPr>
-        <w:pStyle w:val="BodyText"/>
-      </w:pPr>
-      <w:r>
-        <w:t xml:space="preserve">Ambiguities in the reporting of the investigated studies may impact the analysis results. For example some studies using long binned averages (e.g., 60 seconds) may have in fact been using multiple binned averages of shorter duration (e.g., 4x15 second), without describing this correctly. Moreover the exact definitions for building binned averages vary within the literature: While most studies define the binning periods from the beginning of the exercise, some may define them from the endpoint. Additionally some studies reviewed did not define the maximum bin, but a pre-set binned average period as their V̇O</w:t>
-      </w:r>
-      <w:r>
-        <w:rPr>
-          <w:vertAlign w:val="subscript"/>
-        </w:rPr>
-        <w:t xml:space="preserve">2max</w:t>
-      </w:r>
-      <w:r>
-        <w:t xml:space="preserve"> </w:t>
-      </w:r>
-      <w:r>
-        <w:t xml:space="preserve">(for example the last bin, regardless of its value). In situations where the maximum in oxygen uptake is reached considerably before exhaustion (i.e., a long plateau in oxygen uptake exists) this may lead to different results than a traditional binned average processing. We did not separately consider such sub-categories of data processing strategies, as they may not be very common and are often hard to precisely investigate due to ambiguities in their reporting.</w:t>
-      </w:r>
-    </w:p>
-    <w:p>
-      <w:pPr>
-        <w:pStyle w:val="BodyText"/>
-      </w:pPr>
-      <w:r>
-        <w:t xml:space="preserve">This work treated each breath as the single data processing unit of cardiopulmonary exercise testing. However, metabolic carts sample gas fraction and gas flow data at a much higher frequency (e.g., 50 Hz). The data for each breath is subsequently calculated from these raw signals by the means of an algorithm. Different algorithms to generate the breath-by-breath data can lead to different outcomes</w:t>
-      </w:r>
-      <w:r>
-        <w:t xml:space="preserve"> </w:t>
-      </w:r>
-      <w:r>
-        <w:t xml:space="preserve">[46]</w:t>
-      </w:r>
-      <w:r>
-        <w:t xml:space="preserve">, and as such may also influence the V̇O</w:t>
-      </w:r>
-      <w:r>
-        <w:rPr>
-          <w:vertAlign w:val="subscript"/>
-        </w:rPr>
-        <w:t xml:space="preserve">2max</w:t>
-      </w:r>
-      <w:r>
-        <w:t xml:space="preserve">. Hence documenting and reporting of the breath-by-breath algorithm is advisable. Yet many metabolic carts do not describe their default algorithm and limit access to the raw data signal.</w:t>
-      </w:r>
-    </w:p>
-    <w:p>
-      <w:pPr>
-        <w:pStyle w:val="BodyText"/>
-      </w:pPr>
-      <w:r>
-        <w:t xml:space="preserve">The experimental comparison of different data processing strategies was conducted on a standardized data set of exercise tests. This standardization in terms of training status, exercise protocol, and measurement device helps to highlight the impact of different data processing even in a relatively homogeneous data set. However the results may only partly transfer to different settings, such as individuals with less training background.</w:t>
-      </w:r>
-    </w:p>
-    <w:bookmarkEnd w:id="61"/>
-    <w:bookmarkEnd w:id="62"/>
-    <w:bookmarkStart w:id="153" w:name="references"/>
+    <w:bookmarkStart w:id="156" w:name="references"/>
     <w:p>
       <w:pPr>
         <w:pStyle w:val="Heading1"/>
@@ -4218,8 +4375,8 @@
         <w:t xml:space="preserve">References</w:t>
       </w:r>
     </w:p>
-    <w:bookmarkStart w:id="152" w:name="refs"/>
-    <w:bookmarkStart w:id="64" w:name="ref-bassett2000"/>
+    <w:bookmarkStart w:id="155" w:name="refs"/>
+    <w:bookmarkStart w:id="61" w:name="ref-bassett2000"/>
     <w:p>
       <w:pPr>
         <w:pStyle w:val="Bibliography"/>
@@ -4239,7 +4396,7 @@
       <w:r>
         <w:t xml:space="preserve"> </w:t>
       </w:r>
-      <w:hyperlink r:id="rId63">
+      <w:hyperlink r:id="rId60">
         <w:r>
           <w:rPr>
             <w:rStyle w:val="Hyperlink"/>
@@ -4248,8 +4405,8 @@
         </w:r>
       </w:hyperlink>
     </w:p>
-    <w:bookmarkEnd w:id="64"/>
-    <w:bookmarkStart w:id="66" w:name="ref-reaburn2008"/>
+    <w:bookmarkEnd w:id="61"/>
+    <w:bookmarkStart w:id="63" w:name="ref-reaburn2008"/>
     <w:p>
       <w:pPr>
         <w:pStyle w:val="Bibliography"/>
@@ -4269,7 +4426,7 @@
       <w:r>
         <w:t xml:space="preserve"> </w:t>
       </w:r>
-      <w:hyperlink r:id="rId65">
+      <w:hyperlink r:id="rId62">
         <w:r>
           <w:rPr>
             <w:rStyle w:val="Hyperlink"/>
@@ -4278,8 +4435,8 @@
         </w:r>
       </w:hyperlink>
     </w:p>
-    <w:bookmarkEnd w:id="66"/>
-    <w:bookmarkStart w:id="68" w:name="ref-costill1973"/>
+    <w:bookmarkEnd w:id="63"/>
+    <w:bookmarkStart w:id="65" w:name="ref-costill1973"/>
     <w:p>
       <w:pPr>
         <w:pStyle w:val="Bibliography"/>
@@ -4299,7 +4456,7 @@
       <w:r>
         <w:t xml:space="preserve"> </w:t>
       </w:r>
-      <w:hyperlink r:id="rId67">
+      <w:hyperlink r:id="rId64">
         <w:r>
           <w:rPr>
             <w:rStyle w:val="Hyperlink"/>
@@ -4308,8 +4465,8 @@
         </w:r>
       </w:hyperlink>
     </w:p>
-    <w:bookmarkEnd w:id="68"/>
-    <w:bookmarkStart w:id="70" w:name="ref-tanaka1990"/>
+    <w:bookmarkEnd w:id="65"/>
+    <w:bookmarkStart w:id="67" w:name="ref-tanaka1990"/>
     <w:p>
       <w:pPr>
         <w:pStyle w:val="Bibliography"/>
@@ -4329,7 +4486,7 @@
       <w:r>
         <w:t xml:space="preserve"> </w:t>
       </w:r>
-      <w:hyperlink r:id="rId69">
+      <w:hyperlink r:id="rId66">
         <w:r>
           <w:rPr>
             <w:rStyle w:val="Hyperlink"/>
@@ -4338,8 +4495,8 @@
         </w:r>
       </w:hyperlink>
     </w:p>
-    <w:bookmarkEnd w:id="70"/>
-    <w:bookmarkStart w:id="72" w:name="ref-buchfuhrer1983"/>
+    <w:bookmarkEnd w:id="67"/>
+    <w:bookmarkStart w:id="69" w:name="ref-buchfuhrer1983"/>
     <w:p>
       <w:pPr>
         <w:pStyle w:val="Bibliography"/>
@@ -4359,7 +4516,7 @@
       <w:r>
         <w:t xml:space="preserve"> </w:t>
       </w:r>
-      <w:hyperlink r:id="rId71">
+      <w:hyperlink r:id="rId68">
         <w:r>
           <w:rPr>
             <w:rStyle w:val="Hyperlink"/>
@@ -4368,8 +4525,8 @@
         </w:r>
       </w:hyperlink>
     </w:p>
-    <w:bookmarkEnd w:id="72"/>
-    <w:bookmarkStart w:id="74" w:name="ref-yoon2007"/>
+    <w:bookmarkEnd w:id="69"/>
+    <w:bookmarkStart w:id="71" w:name="ref-yoon2007"/>
     <w:p>
       <w:pPr>
         <w:pStyle w:val="Bibliography"/>
@@ -4389,7 +4546,7 @@
       <w:r>
         <w:t xml:space="preserve"> </w:t>
       </w:r>
-      <w:hyperlink r:id="rId73">
+      <w:hyperlink r:id="rId70">
         <w:r>
           <w:rPr>
             <w:rStyle w:val="Hyperlink"/>
@@ -4398,8 +4555,8 @@
         </w:r>
       </w:hyperlink>
     </w:p>
-    <w:bookmarkEnd w:id="74"/>
-    <w:bookmarkStart w:id="76" w:name="ref-midgley2008"/>
+    <w:bookmarkEnd w:id="71"/>
+    <w:bookmarkStart w:id="73" w:name="ref-midgley2008"/>
     <w:p>
       <w:pPr>
         <w:pStyle w:val="Bibliography"/>
@@ -4419,7 +4576,7 @@
       <w:r>
         <w:t xml:space="preserve"> </w:t>
       </w:r>
-      <w:hyperlink r:id="rId75">
+      <w:hyperlink r:id="rId72">
         <w:r>
           <w:rPr>
             <w:rStyle w:val="Hyperlink"/>
@@ -4428,8 +4585,8 @@
         </w:r>
       </w:hyperlink>
     </w:p>
-    <w:bookmarkEnd w:id="76"/>
-    <w:bookmarkStart w:id="78" w:name="ref-myers1991"/>
+    <w:bookmarkEnd w:id="73"/>
+    <w:bookmarkStart w:id="75" w:name="ref-myers1991"/>
     <w:p>
       <w:pPr>
         <w:pStyle w:val="Bibliography"/>
@@ -4449,7 +4606,7 @@
       <w:r>
         <w:t xml:space="preserve"> </w:t>
       </w:r>
-      <w:hyperlink r:id="rId77">
+      <w:hyperlink r:id="rId74">
         <w:r>
           <w:rPr>
             <w:rStyle w:val="Hyperlink"/>
@@ -4458,8 +4615,8 @@
         </w:r>
       </w:hyperlink>
     </w:p>
-    <w:bookmarkEnd w:id="78"/>
-    <w:bookmarkStart w:id="80" w:name="ref-midgley2018"/>
+    <w:bookmarkEnd w:id="75"/>
+    <w:bookmarkStart w:id="77" w:name="ref-midgley2018"/>
     <w:p>
       <w:pPr>
         <w:pStyle w:val="Bibliography"/>
@@ -4479,7 +4636,7 @@
       <w:r>
         <w:t xml:space="preserve"> </w:t>
       </w:r>
-      <w:hyperlink r:id="rId79">
+      <w:hyperlink r:id="rId76">
         <w:r>
           <w:rPr>
             <w:rStyle w:val="Hyperlink"/>
@@ -4488,8 +4645,8 @@
         </w:r>
       </w:hyperlink>
     </w:p>
-    <w:bookmarkEnd w:id="80"/>
-    <w:bookmarkStart w:id="82" w:name="ref-katch1982"/>
+    <w:bookmarkEnd w:id="77"/>
+    <w:bookmarkStart w:id="79" w:name="ref-katch1982"/>
     <w:p>
       <w:pPr>
         <w:pStyle w:val="Bibliography"/>
@@ -4509,7 +4666,7 @@
       <w:r>
         <w:t xml:space="preserve"> </w:t>
       </w:r>
-      <w:hyperlink r:id="rId81">
+      <w:hyperlink r:id="rId78">
         <w:r>
           <w:rPr>
             <w:rStyle w:val="Hyperlink"/>
@@ -4518,8 +4675,8 @@
         </w:r>
       </w:hyperlink>
     </w:p>
-    <w:bookmarkEnd w:id="82"/>
-    <w:bookmarkStart w:id="84" w:name="ref-winkert2021"/>
+    <w:bookmarkEnd w:id="79"/>
+    <w:bookmarkStart w:id="81" w:name="ref-winkert2021"/>
     <w:p>
       <w:pPr>
         <w:pStyle w:val="Bibliography"/>
@@ -4539,7 +4696,7 @@
       <w:r>
         <w:t xml:space="preserve"> </w:t>
       </w:r>
-      <w:hyperlink r:id="rId83">
+      <w:hyperlink r:id="rId80">
         <w:r>
           <w:rPr>
             <w:rStyle w:val="Hyperlink"/>
@@ -4548,8 +4705,8 @@
         </w:r>
       </w:hyperlink>
     </w:p>
-    <w:bookmarkEnd w:id="84"/>
-    <w:bookmarkStart w:id="86" w:name="ref-miles1994"/>
+    <w:bookmarkEnd w:id="81"/>
+    <w:bookmarkStart w:id="83" w:name="ref-miles1994"/>
     <w:p>
       <w:pPr>
         <w:pStyle w:val="Bibliography"/>
@@ -4569,7 +4726,7 @@
       <w:r>
         <w:t xml:space="preserve"> </w:t>
       </w:r>
-      <w:hyperlink r:id="rId85">
+      <w:hyperlink r:id="rId82">
         <w:r>
           <w:rPr>
             <w:rStyle w:val="Hyperlink"/>
@@ -4578,8 +4735,8 @@
         </w:r>
       </w:hyperlink>
     </w:p>
-    <w:bookmarkEnd w:id="86"/>
-    <w:bookmarkStart w:id="88" w:name="ref-astorino2009"/>
+    <w:bookmarkEnd w:id="83"/>
+    <w:bookmarkStart w:id="85" w:name="ref-astorino2009"/>
     <w:p>
       <w:pPr>
         <w:pStyle w:val="Bibliography"/>
@@ -4599,7 +4756,7 @@
       <w:r>
         <w:t xml:space="preserve"> </w:t>
       </w:r>
-      <w:hyperlink r:id="rId87">
+      <w:hyperlink r:id="rId84">
         <w:r>
           <w:rPr>
             <w:rStyle w:val="Hyperlink"/>
@@ -4608,8 +4765,8 @@
         </w:r>
       </w:hyperlink>
     </w:p>
-    <w:bookmarkEnd w:id="88"/>
-    <w:bookmarkStart w:id="90" w:name="ref-taylor1955"/>
+    <w:bookmarkEnd w:id="85"/>
+    <w:bookmarkStart w:id="87" w:name="ref-taylor1955"/>
     <w:p>
       <w:pPr>
         <w:pStyle w:val="Bibliography"/>
@@ -4629,7 +4786,7 @@
       <w:r>
         <w:t xml:space="preserve"> </w:t>
       </w:r>
-      <w:hyperlink r:id="rId89">
+      <w:hyperlink r:id="rId86">
         <w:r>
           <w:rPr>
             <w:rStyle w:val="Hyperlink"/>
@@ -4638,8 +4795,8 @@
         </w:r>
       </w:hyperlink>
     </w:p>
-    <w:bookmarkEnd w:id="90"/>
-    <w:bookmarkStart w:id="92" w:name="ref-howley1995"/>
+    <w:bookmarkEnd w:id="87"/>
+    <w:bookmarkStart w:id="89" w:name="ref-howley1995"/>
     <w:p>
       <w:pPr>
         <w:pStyle w:val="Bibliography"/>
@@ -4659,7 +4816,7 @@
       <w:r>
         <w:t xml:space="preserve"> </w:t>
       </w:r>
-      <w:hyperlink r:id="rId91">
+      <w:hyperlink r:id="rId88">
         <w:r>
           <w:rPr>
             <w:rStyle w:val="Hyperlink"/>
@@ -4668,8 +4825,8 @@
         </w:r>
       </w:hyperlink>
     </w:p>
-    <w:bookmarkEnd w:id="92"/>
-    <w:bookmarkStart w:id="94" w:name="ref-poole2008"/>
+    <w:bookmarkEnd w:id="89"/>
+    <w:bookmarkStart w:id="91" w:name="ref-poole2008"/>
     <w:p>
       <w:pPr>
         <w:pStyle w:val="Bibliography"/>
@@ -4689,7 +4846,7 @@
       <w:r>
         <w:t xml:space="preserve"> </w:t>
       </w:r>
-      <w:hyperlink r:id="rId93">
+      <w:hyperlink r:id="rId90">
         <w:r>
           <w:rPr>
             <w:rStyle w:val="Hyperlink"/>
@@ -4698,8 +4855,8 @@
         </w:r>
       </w:hyperlink>
     </w:p>
-    <w:bookmarkEnd w:id="94"/>
-    <w:bookmarkStart w:id="96" w:name="ref-poole2017"/>
+    <w:bookmarkEnd w:id="91"/>
+    <w:bookmarkStart w:id="93" w:name="ref-poole2017"/>
     <w:p>
       <w:pPr>
         <w:pStyle w:val="Bibliography"/>
@@ -4719,7 +4876,7 @@
       <w:r>
         <w:t xml:space="preserve"> </w:t>
       </w:r>
-      <w:hyperlink r:id="rId95">
+      <w:hyperlink r:id="rId92">
         <w:r>
           <w:rPr>
             <w:rStyle w:val="Hyperlink"/>
@@ -4728,8 +4885,8 @@
         </w:r>
       </w:hyperlink>
     </w:p>
-    <w:bookmarkEnd w:id="96"/>
-    <w:bookmarkStart w:id="98" w:name="ref-green2018"/>
+    <w:bookmarkEnd w:id="93"/>
+    <w:bookmarkStart w:id="95" w:name="ref-green2018"/>
     <w:p>
       <w:pPr>
         <w:pStyle w:val="Bibliography"/>
@@ -4749,7 +4906,7 @@
       <w:r>
         <w:t xml:space="preserve"> </w:t>
       </w:r>
-      <w:hyperlink r:id="rId97">
+      <w:hyperlink r:id="rId94">
         <w:r>
           <w:rPr>
             <w:rStyle w:val="Hyperlink"/>
@@ -4758,8 +4915,8 @@
         </w:r>
       </w:hyperlink>
     </w:p>
-    <w:bookmarkEnd w:id="98"/>
-    <w:bookmarkStart w:id="100" w:name="ref-matthews1987"/>
+    <w:bookmarkEnd w:id="95"/>
+    <w:bookmarkStart w:id="97" w:name="ref-matthews1987"/>
     <w:p>
       <w:pPr>
         <w:pStyle w:val="Bibliography"/>
@@ -4779,7 +4936,7 @@
       <w:r>
         <w:t xml:space="preserve"> </w:t>
       </w:r>
-      <w:hyperlink r:id="rId99">
+      <w:hyperlink r:id="rId96">
         <w:r>
           <w:rPr>
             <w:rStyle w:val="Hyperlink"/>
@@ -4788,8 +4945,8 @@
         </w:r>
       </w:hyperlink>
     </w:p>
-    <w:bookmarkEnd w:id="100"/>
-    <w:bookmarkStart w:id="102" w:name="ref-johnson1998"/>
+    <w:bookmarkEnd w:id="97"/>
+    <w:bookmarkStart w:id="99" w:name="ref-johnson1998"/>
     <w:p>
       <w:pPr>
         <w:pStyle w:val="Bibliography"/>
@@ -4809,7 +4966,7 @@
       <w:r>
         <w:t xml:space="preserve"> </w:t>
       </w:r>
-      <w:hyperlink r:id="rId101">
+      <w:hyperlink r:id="rId98">
         <w:r>
           <w:rPr>
             <w:rStyle w:val="Hyperlink"/>
@@ -4818,8 +4975,8 @@
         </w:r>
       </w:hyperlink>
     </w:p>
-    <w:bookmarkEnd w:id="102"/>
-    <w:bookmarkStart w:id="104" w:name="ref-sell2021"/>
+    <w:bookmarkEnd w:id="99"/>
+    <w:bookmarkStart w:id="101" w:name="ref-sell2021"/>
     <w:p>
       <w:pPr>
         <w:pStyle w:val="Bibliography"/>
@@ -4839,7 +4996,7 @@
       <w:r>
         <w:t xml:space="preserve"> </w:t>
       </w:r>
-      <w:hyperlink r:id="rId103">
+      <w:hyperlink r:id="rId100">
         <w:r>
           <w:rPr>
             <w:rStyle w:val="Hyperlink"/>
@@ -4848,8 +5005,8 @@
         </w:r>
       </w:hyperlink>
     </w:p>
-    <w:bookmarkEnd w:id="104"/>
-    <w:bookmarkStart w:id="106" w:name="ref-midgley2007"/>
+    <w:bookmarkEnd w:id="101"/>
+    <w:bookmarkStart w:id="103" w:name="ref-midgley2007"/>
     <w:p>
       <w:pPr>
         <w:pStyle w:val="Bibliography"/>
@@ -4869,7 +5026,7 @@
       <w:r>
         <w:t xml:space="preserve"> </w:t>
       </w:r>
-      <w:hyperlink r:id="rId105">
+      <w:hyperlink r:id="rId102">
         <w:r>
           <w:rPr>
             <w:rStyle w:val="Hyperlink"/>
@@ -4878,8 +5035,8 @@
         </w:r>
       </w:hyperlink>
     </w:p>
-    <w:bookmarkEnd w:id="106"/>
-    <w:bookmarkStart w:id="108" w:name="ref-martin-rincon2019"/>
+    <w:bookmarkEnd w:id="103"/>
+    <w:bookmarkStart w:id="105" w:name="ref-martin-rincon2019"/>
     <w:p>
       <w:pPr>
         <w:pStyle w:val="Bibliography"/>
@@ -4899,7 +5056,7 @@
       <w:r>
         <w:t xml:space="preserve"> </w:t>
       </w:r>
-      <w:hyperlink r:id="rId107">
+      <w:hyperlink r:id="rId104">
         <w:r>
           <w:rPr>
             <w:rStyle w:val="Hyperlink"/>
@@ -4908,8 +5065,8 @@
         </w:r>
       </w:hyperlink>
     </w:p>
-    <w:bookmarkEnd w:id="108"/>
-    <w:bookmarkStart w:id="110" w:name="ref-hill2003"/>
+    <w:bookmarkEnd w:id="105"/>
+    <w:bookmarkStart w:id="107" w:name="ref-hill2003"/>
     <w:p>
       <w:pPr>
         <w:pStyle w:val="Bibliography"/>
@@ -4929,7 +5086,7 @@
       <w:r>
         <w:t xml:space="preserve"> </w:t>
       </w:r>
-      <w:hyperlink r:id="rId109">
+      <w:hyperlink r:id="rId106">
         <w:r>
           <w:rPr>
             <w:rStyle w:val="Hyperlink"/>
@@ -4938,8 +5095,8 @@
         </w:r>
       </w:hyperlink>
     </w:p>
-    <w:bookmarkEnd w:id="110"/>
-    <w:bookmarkStart w:id="112" w:name="ref-scheadler2017"/>
+    <w:bookmarkEnd w:id="107"/>
+    <w:bookmarkStart w:id="109" w:name="ref-scheadler2017"/>
     <w:p>
       <w:pPr>
         <w:pStyle w:val="Bibliography"/>
@@ -4959,7 +5116,7 @@
       <w:r>
         <w:t xml:space="preserve"> </w:t>
       </w:r>
-      <w:hyperlink r:id="rId111">
+      <w:hyperlink r:id="rId108">
         <w:r>
           <w:rPr>
             <w:rStyle w:val="Hyperlink"/>
@@ -4968,8 +5125,8 @@
         </w:r>
       </w:hyperlink>
     </w:p>
-    <w:bookmarkEnd w:id="112"/>
-    <w:bookmarkStart w:id="114" w:name="ref-robergs2003"/>
+    <w:bookmarkEnd w:id="109"/>
+    <w:bookmarkStart w:id="111" w:name="ref-robergs2003"/>
     <w:p>
       <w:pPr>
         <w:pStyle w:val="Bibliography"/>
@@ -4989,7 +5146,7 @@
       <w:r>
         <w:t xml:space="preserve"> </w:t>
       </w:r>
-      <w:hyperlink r:id="rId113">
+      <w:hyperlink r:id="rId110">
         <w:r>
           <w:rPr>
             <w:rStyle w:val="Hyperlink"/>
@@ -4998,8 +5155,8 @@
         </w:r>
       </w:hyperlink>
     </w:p>
-    <w:bookmarkEnd w:id="114"/>
-    <w:bookmarkStart w:id="116" w:name="ref-ats/accp2003"/>
+    <w:bookmarkEnd w:id="111"/>
+    <w:bookmarkStart w:id="113" w:name="ref-ats/accp2003"/>
     <w:p>
       <w:pPr>
         <w:pStyle w:val="Bibliography"/>
@@ -5019,7 +5176,7 @@
       <w:r>
         <w:t xml:space="preserve"> </w:t>
       </w:r>
-      <w:hyperlink r:id="rId115">
+      <w:hyperlink r:id="rId112">
         <w:r>
           <w:rPr>
             <w:rStyle w:val="Hyperlink"/>
@@ -5028,8 +5185,8 @@
         </w:r>
       </w:hyperlink>
     </w:p>
-    <w:bookmarkEnd w:id="116"/>
-    <w:bookmarkStart w:id="117" w:name="ref-weir2004"/>
+    <w:bookmarkEnd w:id="113"/>
+    <w:bookmarkStart w:id="114" w:name="ref-weir2004"/>
     <w:p>
       <w:pPr>
         <w:pStyle w:val="Bibliography"/>
@@ -5050,8 +5207,8 @@
         <w:t xml:space="preserve"> </w:t>
       </w:r>
     </w:p>
-    <w:bookmarkEnd w:id="117"/>
-    <w:bookmarkStart w:id="119" w:name="ref-robergs2010"/>
+    <w:bookmarkEnd w:id="114"/>
+    <w:bookmarkStart w:id="116" w:name="ref-robergs2010"/>
     <w:p>
       <w:pPr>
         <w:pStyle w:val="Bibliography"/>
@@ -5071,7 +5228,7 @@
       <w:r>
         <w:t xml:space="preserve"> </w:t>
       </w:r>
-      <w:hyperlink r:id="rId118">
+      <w:hyperlink r:id="rId115">
         <w:r>
           <w:rPr>
             <w:rStyle w:val="Hyperlink"/>
@@ -5080,8 +5237,8 @@
         </w:r>
       </w:hyperlink>
     </w:p>
-    <w:bookmarkEnd w:id="119"/>
-    <w:bookmarkStart w:id="121" w:name="ref-myers1990"/>
+    <w:bookmarkEnd w:id="116"/>
+    <w:bookmarkStart w:id="118" w:name="ref-myers1990"/>
     <w:p>
       <w:pPr>
         <w:pStyle w:val="Bibliography"/>
@@ -5101,7 +5258,7 @@
       <w:r>
         <w:t xml:space="preserve"> </w:t>
       </w:r>
-      <w:hyperlink r:id="rId120">
+      <w:hyperlink r:id="rId117">
         <w:r>
           <w:rPr>
             <w:rStyle w:val="Hyperlink"/>
@@ -5110,8 +5267,8 @@
         </w:r>
       </w:hyperlink>
     </w:p>
-    <w:bookmarkEnd w:id="121"/>
-    <w:bookmarkStart w:id="123" w:name="ref-pauw2013"/>
+    <w:bookmarkEnd w:id="118"/>
+    <w:bookmarkStart w:id="120" w:name="ref-pauw2013"/>
     <w:p>
       <w:pPr>
         <w:pStyle w:val="Bibliography"/>
@@ -5131,7 +5288,7 @@
       <w:r>
         <w:t xml:space="preserve"> </w:t>
       </w:r>
-      <w:hyperlink r:id="rId122">
+      <w:hyperlink r:id="rId119">
         <w:r>
           <w:rPr>
             <w:rStyle w:val="Hyperlink"/>
@@ -5140,8 +5297,8 @@
         </w:r>
       </w:hyperlink>
     </w:p>
-    <w:bookmarkEnd w:id="123"/>
-    <w:bookmarkStart w:id="125" w:name="ref-decroix2016"/>
+    <w:bookmarkEnd w:id="120"/>
+    <w:bookmarkStart w:id="122" w:name="ref-decroix2016"/>
     <w:p>
       <w:pPr>
         <w:pStyle w:val="Bibliography"/>
@@ -5161,7 +5318,7 @@
       <w:r>
         <w:t xml:space="preserve"> </w:t>
       </w:r>
-      <w:hyperlink r:id="rId124">
+      <w:hyperlink r:id="rId121">
         <w:r>
           <w:rPr>
             <w:rStyle w:val="Hyperlink"/>
@@ -5170,8 +5327,8 @@
         </w:r>
       </w:hyperlink>
     </w:p>
-    <w:bookmarkEnd w:id="125"/>
-    <w:bookmarkStart w:id="127" w:name="ref-mancini1991"/>
+    <w:bookmarkEnd w:id="122"/>
+    <w:bookmarkStart w:id="124" w:name="ref-mancini1991"/>
     <w:p>
       <w:pPr>
         <w:pStyle w:val="Bibliography"/>
@@ -5191,7 +5348,7 @@
       <w:r>
         <w:t xml:space="preserve"> </w:t>
       </w:r>
-      <w:hyperlink r:id="rId126">
+      <w:hyperlink r:id="rId123">
         <w:r>
           <w:rPr>
             <w:rStyle w:val="Hyperlink"/>
@@ -5200,8 +5357,8 @@
         </w:r>
       </w:hyperlink>
     </w:p>
-    <w:bookmarkEnd w:id="127"/>
-    <w:bookmarkStart w:id="129" w:name="ref-foster2017"/>
+    <w:bookmarkEnd w:id="124"/>
+    <w:bookmarkStart w:id="126" w:name="ref-foster2017"/>
     <w:p>
       <w:pPr>
         <w:pStyle w:val="Bibliography"/>
@@ -5221,7 +5378,7 @@
       <w:r>
         <w:t xml:space="preserve"> </w:t>
       </w:r>
-      <w:hyperlink r:id="rId128">
+      <w:hyperlink r:id="rId125">
         <w:r>
           <w:rPr>
             <w:rStyle w:val="Hyperlink"/>
@@ -5230,8 +5387,8 @@
         </w:r>
       </w:hyperlink>
     </w:p>
-    <w:bookmarkEnd w:id="129"/>
-    <w:bookmarkStart w:id="131" w:name="ref-akker"/>
+    <w:bookmarkEnd w:id="126"/>
+    <w:bookmarkStart w:id="128" w:name="ref-akker"/>
     <w:p>
       <w:pPr>
         <w:pStyle w:val="Bibliography"/>
@@ -5251,7 +5408,7 @@
       <w:r>
         <w:t xml:space="preserve"> </w:t>
       </w:r>
-      <w:hyperlink r:id="rId130">
+      <w:hyperlink r:id="rId127">
         <w:r>
           <w:rPr>
             <w:rStyle w:val="Hyperlink"/>
@@ -5260,8 +5417,8 @@
         </w:r>
       </w:hyperlink>
     </w:p>
-    <w:bookmarkEnd w:id="131"/>
-    <w:bookmarkStart w:id="133" w:name="ref-rcoreteam2022"/>
+    <w:bookmarkEnd w:id="128"/>
+    <w:bookmarkStart w:id="130" w:name="ref-rcoreteam2022"/>
     <w:p>
       <w:pPr>
         <w:pStyle w:val="Bibliography"/>
@@ -5281,7 +5438,7 @@
       <w:r>
         <w:t xml:space="preserve"> </w:t>
       </w:r>
-      <w:hyperlink r:id="rId132">
+      <w:hyperlink r:id="rId129">
         <w:r>
           <w:rPr>
             <w:rStyle w:val="Hyperlink"/>
@@ -5290,8 +5447,8 @@
         </w:r>
       </w:hyperlink>
     </w:p>
-    <w:bookmarkEnd w:id="133"/>
-    <w:bookmarkStart w:id="135" w:name="ref-rstudioteam2022"/>
+    <w:bookmarkEnd w:id="130"/>
+    <w:bookmarkStart w:id="132" w:name="ref-rstudioteam2022"/>
     <w:p>
       <w:pPr>
         <w:pStyle w:val="Bibliography"/>
@@ -5311,7 +5468,7 @@
       <w:r>
         <w:t xml:space="preserve"> </w:t>
       </w:r>
-      <w:hyperlink r:id="rId134">
+      <w:hyperlink r:id="rId131">
         <w:r>
           <w:rPr>
             <w:rStyle w:val="Hyperlink"/>
@@ -5320,8 +5477,8 @@
         </w:r>
       </w:hyperlink>
     </w:p>
-    <w:bookmarkEnd w:id="135"/>
-    <w:bookmarkStart w:id="137" w:name="ref-tricco2018"/>
+    <w:bookmarkEnd w:id="132"/>
+    <w:bookmarkStart w:id="134" w:name="ref-tricco2018"/>
     <w:p>
       <w:pPr>
         <w:pStyle w:val="Bibliography"/>
@@ -5341,7 +5498,7 @@
       <w:r>
         <w:t xml:space="preserve"> </w:t>
       </w:r>
-      <w:hyperlink r:id="rId136">
+      <w:hyperlink r:id="rId133">
         <w:r>
           <w:rPr>
             <w:rStyle w:val="Hyperlink"/>
@@ -5350,8 +5507,8 @@
         </w:r>
       </w:hyperlink>
     </w:p>
-    <w:bookmarkEnd w:id="137"/>
-    <w:bookmarkStart w:id="138" w:name="ref-quittmann_unpubl_a"/>
+    <w:bookmarkEnd w:id="134"/>
+    <w:bookmarkStart w:id="135" w:name="ref-quittmann_accepted"/>
     <w:p>
       <w:pPr>
         <w:pStyle w:val="Bibliography"/>
@@ -5366,14 +5523,14 @@
         <w:t xml:space="preserve">	</w:t>
       </w:r>
       <w:r>
-        <w:t xml:space="preserve">Quittmann OJ, Foitschik T, Vafa R, Freitag F, Spearmann N, Nolte S, et al. Augmenting the metabolic profile in endurance running by maximal lactate accumulation rate. under review.</w:t>
-      </w:r>
-      <w:r>
-        <w:t xml:space="preserve"> </w:t>
-      </w:r>
-    </w:p>
-    <w:bookmarkEnd w:id="138"/>
-    <w:bookmarkStart w:id="139" w:name="ref-quittmann_unpubl_b"/>
+        <w:t xml:space="preserve">Quittmann OJ, Foitschik T, Vafa R, Freitag F, Spearmann N, Nolte S, et al. Is maximal lactate accumulation rate promising for improving 5000-m prediction in running? International Journal of Sports Medicine.</w:t>
+      </w:r>
+      <w:r>
+        <w:t xml:space="preserve"> </w:t>
+      </w:r>
+    </w:p>
+    <w:bookmarkEnd w:id="135"/>
+    <w:bookmarkStart w:id="136" w:name="ref-schwarz2022"/>
     <w:p>
       <w:pPr>
         <w:pStyle w:val="Bibliography"/>
@@ -5388,14 +5545,14 @@
         <w:t xml:space="preserve">	</w:t>
       </w:r>
       <w:r>
-        <w:t xml:space="preserve">Quittmann OJ, Schwarz YM, Nolte S, Fuchs M, Gehlert G, Slowig Y, et al. Relationship between physiological parameters and time trial performance over 1, 2 and 3 km in trained runners. unpublished.</w:t>
-      </w:r>
-      <w:r>
-        <w:t xml:space="preserve"> </w:t>
-      </w:r>
-    </w:p>
-    <w:bookmarkEnd w:id="139"/>
-    <w:bookmarkStart w:id="141" w:name="ref-nolte2022"/>
+        <w:t xml:space="preserve">Schwarz YM, Nolte S, Fuchs M, Gehlert G, Slowig Y, Schiffer A, et al. Relationship between physiological parameters and time trial performance over 1, 2 and 3 km in well-trained runners. 27th Annual Congress of the European College of Sport Science : Book of Abstracts. ECSS; 2022. p. 308–8.</w:t>
+      </w:r>
+      <w:r>
+        <w:t xml:space="preserve"> </w:t>
+      </w:r>
+    </w:p>
+    <w:bookmarkEnd w:id="136"/>
+    <w:bookmarkStart w:id="138" w:name="ref-nolte2022"/>
     <w:p>
       <w:pPr>
         <w:pStyle w:val="Bibliography"/>
@@ -5415,7 +5572,7 @@
       <w:r>
         <w:t xml:space="preserve"> </w:t>
       </w:r>
-      <w:hyperlink r:id="rId140">
+      <w:hyperlink r:id="rId137">
         <w:r>
           <w:rPr>
             <w:rStyle w:val="Hyperlink"/>
@@ -5424,8 +5581,8 @@
         </w:r>
       </w:hyperlink>
     </w:p>
-    <w:bookmarkEnd w:id="141"/>
-    <w:bookmarkStart w:id="143" w:name="ref-page2021"/>
+    <w:bookmarkEnd w:id="138"/>
+    <w:bookmarkStart w:id="140" w:name="ref-page2021"/>
     <w:p>
       <w:pPr>
         <w:pStyle w:val="Bibliography"/>
@@ -5445,7 +5602,7 @@
       <w:r>
         <w:t xml:space="preserve"> </w:t>
       </w:r>
-      <w:hyperlink r:id="rId142">
+      <w:hyperlink r:id="rId139">
         <w:r>
           <w:rPr>
             <w:rStyle w:val="Hyperlink"/>
@@ -5454,8 +5611,8 @@
         </w:r>
       </w:hyperlink>
     </w:p>
-    <w:bookmarkEnd w:id="143"/>
-    <w:bookmarkStart w:id="145" w:name="ref-maturana2021"/>
+    <w:bookmarkEnd w:id="140"/>
+    <w:bookmarkStart w:id="142" w:name="ref-maturana2021"/>
     <w:p>
       <w:pPr>
         <w:pStyle w:val="Bibliography"/>
@@ -5475,7 +5632,7 @@
       <w:r>
         <w:t xml:space="preserve"> </w:t>
       </w:r>
-      <w:hyperlink r:id="rId144">
+      <w:hyperlink r:id="rId141">
         <w:r>
           <w:rPr>
             <w:rStyle w:val="Hyperlink"/>
@@ -5484,8 +5641,8 @@
         </w:r>
       </w:hyperlink>
     </w:p>
-    <w:bookmarkEnd w:id="145"/>
-    <w:bookmarkStart w:id="147" w:name="ref-blackie1991"/>
+    <w:bookmarkEnd w:id="142"/>
+    <w:bookmarkStart w:id="144" w:name="ref-parmar2021"/>
     <w:p>
       <w:pPr>
         <w:pStyle w:val="Bibliography"/>
@@ -5500,12 +5657,72 @@
         <w:t xml:space="preserve">	</w:t>
       </w:r>
       <w:r>
+        <w:t xml:space="preserve">Parmar A, Jones TW, Hayes PR. The dose-response relationship between interval-training and VO2max in well-trained endurance runners: A systematic review. Journal of Sports Sciences. 2021;39:1410–27.</w:t>
+      </w:r>
+      <w:r>
+        <w:t xml:space="preserve"> </w:t>
+      </w:r>
+      <w:hyperlink r:id="rId143">
+        <w:r>
+          <w:rPr>
+            <w:rStyle w:val="Hyperlink"/>
+          </w:rPr>
+          <w:t xml:space="preserve">https://doi.org/10.1080/02640414.2021.1876313</w:t>
+        </w:r>
+      </w:hyperlink>
+    </w:p>
+    <w:bookmarkEnd w:id="144"/>
+    <w:bookmarkStart w:id="146" w:name="ref-midgley2007a"/>
+    <w:p>
+      <w:pPr>
+        <w:pStyle w:val="Bibliography"/>
+      </w:pPr>
+      <w:r>
+        <w:t xml:space="preserve">45.</w:t>
+      </w:r>
+      <w:r>
+        <w:t xml:space="preserve"> </w:t>
+      </w:r>
+      <w:r>
+        <w:t xml:space="preserve">	</w:t>
+      </w:r>
+      <w:r>
+        <w:t xml:space="preserve">Midgley AW, McNaughton LR, Jones AM. Training to enhance the physiological determinants of long-distance running performance: can valid recommendations be given to runners and coaches based on current scientific knowledge? Sports Medicine (Auckland, NZ). 2007;37:857–80.</w:t>
+      </w:r>
+      <w:r>
+        <w:t xml:space="preserve"> </w:t>
+      </w:r>
+      <w:hyperlink r:id="rId145">
+        <w:r>
+          <w:rPr>
+            <w:rStyle w:val="Hyperlink"/>
+          </w:rPr>
+          <w:t xml:space="preserve">https://doi.org/10.2165/00007256-200737100-00003</w:t>
+        </w:r>
+      </w:hyperlink>
+    </w:p>
+    <w:bookmarkEnd w:id="146"/>
+    <w:bookmarkStart w:id="148" w:name="ref-blackie1991"/>
+    <w:p>
+      <w:pPr>
+        <w:pStyle w:val="Bibliography"/>
+      </w:pPr>
+      <w:r>
+        <w:t xml:space="preserve">46.</w:t>
+      </w:r>
+      <w:r>
+        <w:t xml:space="preserve"> </w:t>
+      </w:r>
+      <w:r>
+        <w:t xml:space="preserve">	</w:t>
+      </w:r>
+      <w:r>
         <w:t xml:space="preserve">Blackie SP, Fairbarn MS, McElvaney NG, Wilcox PG, Morrison NJ, Pardy RL. Normal values and ranges for ventilation and breathing pattern at maximal exercise. CHEST. 1991;100:136–42.</w:t>
       </w:r>
       <w:r>
         <w:t xml:space="preserve"> </w:t>
       </w:r>
-      <w:hyperlink r:id="rId146">
+      <w:hyperlink r:id="rId147">
         <w:r>
           <w:rPr>
             <w:rStyle w:val="Hyperlink"/>
@@ -5514,14 +5731,14 @@
         </w:r>
       </w:hyperlink>
     </w:p>
-    <w:bookmarkEnd w:id="147"/>
-    <w:bookmarkStart w:id="149" w:name="ref-maturana2022"/>
+    <w:bookmarkEnd w:id="148"/>
+    <w:bookmarkStart w:id="149" w:name="ref-quittmann_unpubl_a"/>
     <w:p>
       <w:pPr>
         <w:pStyle w:val="Bibliography"/>
       </w:pPr>
       <w:r>
-        <w:t xml:space="preserve">45.</w:t>
+        <w:t xml:space="preserve">47.</w:t>
       </w:r>
       <w:r>
         <w:t xml:space="preserve"> </w:t>
@@ -5530,12 +5747,56 @@
         <w:t xml:space="preserve">	</w:t>
       </w:r>
       <w:r>
+        <w:t xml:space="preserve">Quittmann OJ, Foitschik T, Vafa R, Freitag F, Spearmann N, Nolte S, et al. Augmenting the metabolic profile in endurance running by maximal lactate accumulation rate. under review.</w:t>
+      </w:r>
+      <w:r>
+        <w:t xml:space="preserve"> </w:t>
+      </w:r>
+    </w:p>
+    <w:bookmarkEnd w:id="149"/>
+    <w:bookmarkStart w:id="150" w:name="ref-quittmann_unpubl_b"/>
+    <w:p>
+      <w:pPr>
+        <w:pStyle w:val="Bibliography"/>
+      </w:pPr>
+      <w:r>
+        <w:t xml:space="preserve">48.</w:t>
+      </w:r>
+      <w:r>
+        <w:t xml:space="preserve"> </w:t>
+      </w:r>
+      <w:r>
+        <w:t xml:space="preserve">	</w:t>
+      </w:r>
+      <w:r>
+        <w:t xml:space="preserve">Quittmann OJ, Schwarz YM, Nolte S, Fuchs M, Gehlert G, Slowig Y, et al. Relationship between physiological parameters and time trial performance over 1, 2 and 3 km in trained runners. unpublished.</w:t>
+      </w:r>
+      <w:r>
+        <w:t xml:space="preserve"> </w:t>
+      </w:r>
+    </w:p>
+    <w:bookmarkEnd w:id="150"/>
+    <w:bookmarkStart w:id="152" w:name="ref-maturana2022"/>
+    <w:p>
+      <w:pPr>
+        <w:pStyle w:val="Bibliography"/>
+      </w:pPr>
+      <w:r>
+        <w:t xml:space="preserve">49.</w:t>
+      </w:r>
+      <w:r>
+        <w:t xml:space="preserve"> </w:t>
+      </w:r>
+      <w:r>
+        <w:t xml:space="preserve">	</w:t>
+      </w:r>
+      <w:r>
         <w:t xml:space="preserve">Maturana FM. Whippr: Tools for manipulating gas exchange data. 2022.</w:t>
       </w:r>
       <w:r>
         <w:t xml:space="preserve"> </w:t>
       </w:r>
-      <w:hyperlink r:id="rId148">
+      <w:hyperlink r:id="rId151">
         <w:r>
           <w:rPr>
             <w:rStyle w:val="Hyperlink"/>
@@ -5544,14 +5805,14 @@
         </w:r>
       </w:hyperlink>
     </w:p>
-    <w:bookmarkEnd w:id="149"/>
-    <w:bookmarkStart w:id="151" w:name="ref-koschate2019"/>
+    <w:bookmarkEnd w:id="152"/>
+    <w:bookmarkStart w:id="154" w:name="ref-koschate2019"/>
     <w:p>
       <w:pPr>
         <w:pStyle w:val="Bibliography"/>
       </w:pPr>
       <w:r>
-        <w:t xml:space="preserve">46.</w:t>
+        <w:t xml:space="preserve">50.</w:t>
       </w:r>
       <w:r>
         <w:t xml:space="preserve"> </w:t>
@@ -5565,7 +5826,7 @@
       <w:r>
         <w:t xml:space="preserve"> </w:t>
       </w:r>
-      <w:hyperlink r:id="rId150">
+      <w:hyperlink r:id="rId153">
         <w:r>
           <w:rPr>
             <w:rStyle w:val="Hyperlink"/>
@@ -5574,9 +5835,9 @@
         </w:r>
       </w:hyperlink>
     </w:p>
-    <w:bookmarkEnd w:id="151"/>
-    <w:bookmarkEnd w:id="152"/>
-    <w:bookmarkEnd w:id="153"/>
+    <w:bookmarkEnd w:id="154"/>
+    <w:bookmarkEnd w:id="155"/>
+    <w:bookmarkEnd w:id="156"/>
     <w:sectPr/>
   </w:body>
 </w:document>

</xml_diff>

<commit_message>
Adjust to feedback by OJQ
</commit_message>
<xml_diff>
--- a/paper.docx
+++ b/paper.docx
@@ -211,16 +211,16 @@
         <w:t xml:space="preserve"> </w:t>
       </w:r>
       <w:r>
-        <w:t xml:space="preserve">Most studies use binned time averages to determine V̇O</w:t>
-      </w:r>
-      <w:r>
-        <w:rPr>
-          <w:vertAlign w:val="subscript"/>
-        </w:rPr>
-        <w:t xml:space="preserve">2max</w:t>
-      </w:r>
-      <w:r>
-        <w:t xml:space="preserve">, with a minority using moving time or moving breath averages. Half of the included studies did not report their data processing strategy and almost all articles failed to provide a rationale for the particular strategy chosen. The processing strategies found in the literature can lead to median differences in V̇O</w:t>
+        <w:t xml:space="preserve">Half of the included studies did not report their data processing strategy and almost all articles failed to provide a rationale for the particular strategy chosen. Most studies use binned time averages to determine V̇O</w:t>
+      </w:r>
+      <w:r>
+        <w:rPr>
+          <w:vertAlign w:val="subscript"/>
+        </w:rPr>
+        <w:t xml:space="preserve">2max</w:t>
+      </w:r>
+      <w:r>
+        <w:t xml:space="preserve">, with a minority using moving time or moving breath averages. The processing strategies found in the literature can lead to median differences in V̇O</w:t>
       </w:r>
       <w:r>
         <w:rPr>
@@ -481,7 +481,7 @@
         <w:t xml:space="preserve">[10]</w:t>
       </w:r>
       <w:r>
-        <w:t xml:space="preserve">. The measuring method (e.g. mixing chamber, breath-by-breath) and the metabolic cart model used can influence the measured oxygen uptake — and as such the V̇O</w:t>
+        <w:t xml:space="preserve">. Even the measuring method (e.g. mixing chamber, breath-by-breath) and the metabolic cart model used can influence the measured oxygen uptake — and as such the V̇O</w:t>
       </w:r>
       <w:r>
         <w:rPr>
@@ -496,7 +496,7 @@
         <w:t xml:space="preserve">[11,12]</w:t>
       </w:r>
       <w:r>
-        <w:t xml:space="preserve">. Due to its inherent variation, the collected raw data data can hardly be interpreted without processing. The same oxygen uptake data generated during an exercise test may result in varying outcomes when processed differently</w:t>
+        <w:t xml:space="preserve">. Due to its inherent variation, the collected raw data can hardly be interpreted without processing. The same oxygen uptake data generated during an exercise test may result in varying outcomes when processed differently</w:t>
       </w:r>
       <w:r>
         <w:t xml:space="preserve"> </w:t>
@@ -505,6 +505,15 @@
         <w:t xml:space="preserve">[13]</w:t>
       </w:r>
       <w:r>
+        <w:t xml:space="preserve">, which can have serious implications in practice</w:t>
+      </w:r>
+      <w:r>
+        <w:t xml:space="preserve"> </w:t>
+      </w:r>
+      <w:r>
+        <w:t xml:space="preserve">[14]</w:t>
+      </w:r>
+      <w:r>
         <w:t xml:space="preserve">.</w:t>
       </w:r>
     </w:p>
@@ -519,7 +528,7 @@
         <w:t xml:space="preserve"> </w:t>
       </w:r>
       <w:r>
-        <w:t xml:space="preserve">[14–18]</w:t>
+        <w:t xml:space="preserve">[15–19]</w:t>
       </w:r>
       <w:r>
         <w:t xml:space="preserve">. To identify a true maximum, researchers commonly evaluate a set of parameters measured during ramp tests — the so called</w:t>
@@ -552,7 +561,7 @@
         <w:t xml:space="preserve"> </w:t>
       </w:r>
       <w:r>
-        <w:t xml:space="preserve">[15]</w:t>
+        <w:t xml:space="preserve">[16]</w:t>
       </w:r>
       <w:r>
         <w:t xml:space="preserve">. We will not distinguish between peak and maximum oxygen uptake in this article, as the criteria for V̇O</w:t>
@@ -608,13 +617,13 @@
         <w:pStyle w:val="BodyText"/>
       </w:pPr>
       <w:r>
-        <w:t xml:space="preserve">Measured gas exchange data is inherently noisy. Both the biological variability of breathing patterns and the measurement error (as well as irregular breaths such as coughs and swallowing) result in large fluctuation of raw oxygen uptake data on a breath-by-breath basis. To interpret the results the raw data therefore requires some form of processing to obtain a more stable estimate. However, different data processing strategies influence measured parameters of gas exchange</w:t>
-      </w:r>
-      <w:r>
-        <w:t xml:space="preserve"> </w:t>
-      </w:r>
-      <w:r>
-        <w:t xml:space="preserve">[13,19–21]</w:t>
+        <w:t xml:space="preserve">Measured gas exchange data is inherently noisy. Both the biological variability of breathing patterns and the measurement error (as well as irregular breaths such as coughs and swallowing) result in large fluctuation of raw oxygen uptake data on a breath-by-breath basis. Therefore, the raw data require some form of processing to obtain a more stable estimate. However, different data processing strategies influence measured parameters of gas exchange</w:t>
+      </w:r>
+      <w:r>
+        <w:t xml:space="preserve"> </w:t>
+      </w:r>
+      <w:r>
+        <w:t xml:space="preserve">[13,14,20,21]</w:t>
       </w:r>
       <w:r>
         <w:t xml:space="preserve">. Midgley et al.</w:t>
@@ -629,7 +638,7 @@
         <w:t xml:space="preserve"> </w:t>
       </w:r>
       <w:r>
-        <w:t xml:space="preserve">found differences in estimated VO</w:t>
+        <w:t xml:space="preserve">found differences in estimated V̇O</w:t>
       </w:r>
       <w:r>
         <w:rPr>
@@ -665,19 +674,19 @@
         <w:t xml:space="preserve"> </w:t>
       </w:r>
       <w:r>
-        <w:t xml:space="preserve">values derived from processing strategies with differing averaging interval lengths. The results showed that reliability of V̇O</w:t>
-      </w:r>
-      <w:r>
-        <w:rPr>
-          <w:vertAlign w:val="subscript"/>
-        </w:rPr>
-        <w:t xml:space="preserve">2max</w:t>
-      </w:r>
-      <w:r>
-        <w:t xml:space="preserve"> </w:t>
-      </w:r>
-      <w:r>
-        <w:t xml:space="preserve">was higher in trained individuals, but not influenced by the data processing. Furthermore, there is inconclusive evidence on whether the influence of different processing strategies interacts with different exercise protocols</w:t>
+        <w:t xml:space="preserve">values derived from processing strategies with differing averaging interval lengths. The results showed that the reliability of V̇O</w:t>
+      </w:r>
+      <w:r>
+        <w:rPr>
+          <w:vertAlign w:val="subscript"/>
+        </w:rPr>
+        <w:t xml:space="preserve">2max</w:t>
+      </w:r>
+      <w:r>
+        <w:t xml:space="preserve"> </w:t>
+      </w:r>
+      <w:r>
+        <w:t xml:space="preserve">was higher in trained individuals, but not influenced by data processing. Furthermore, there is inconclusive evidence on whether the influence of different processing strategies interacts with different exercise protocols</w:t>
       </w:r>
       <w:r>
         <w:t xml:space="preserve"> </w:t>
@@ -700,7 +709,7 @@
         <w:t xml:space="preserve"> </w:t>
       </w:r>
       <w:r>
-        <w:t xml:space="preserve">[15,26–29]</w:t>
+        <w:t xml:space="preserve">[16,26–29]</w:t>
       </w:r>
       <w:r>
         <w:t xml:space="preserve"> </w:t>
@@ -712,7 +721,7 @@
         <w:t xml:space="preserve"> </w:t>
       </w:r>
       <w:r>
-        <w:t xml:space="preserve">[20,24,25,30]</w:t>
+        <w:t xml:space="preserve">[14,24,25,30]</w:t>
       </w:r>
       <w:r>
         <w:t xml:space="preserve">. In light of the influence on outcome variables, many articles highlighted the need to report processing strategies in research</w:t>
@@ -721,7 +730,7 @@
         <w:t xml:space="preserve"> </w:t>
       </w:r>
       <w:r>
-        <w:t xml:space="preserve">[13,20,25,30]</w:t>
+        <w:t xml:space="preserve">[13,14,25,30]</w:t>
       </w:r>
       <w:r>
         <w:t xml:space="preserve">. Midgley et al.</w:t>
@@ -736,7 +745,7 @@
         <w:t xml:space="preserve"> </w:t>
       </w:r>
       <w:r>
-        <w:t xml:space="preserve">were the first to evaluate reported data processing strategies for breath-by-breath analyses in selected journals. They found that almost all studies reporting the use of binned time averaging, with only 1 in 117 using a moving time and a moving breath average, respectively. One third of the studies did not describe their processing method at all. In our article we will provide a systematic analysis of the reporting and usage of data processing strategies in recent literature.</w:t>
+        <w:t xml:space="preserve">were the first to evaluate reported data processing strategies for breath-by-breath analyses in selected journals. They found that almost all studies reporting the use of binned time averaging, with only 1 in 117 using a moving time and a moving breath average, respectively. One third of the studies did not describe their processing method at all.</w:t>
       </w:r>
     </w:p>
     <w:p>
@@ -792,7 +801,7 @@
         <w:t xml:space="preserve">[29]</w:t>
       </w:r>
       <w:r>
-        <w:t xml:space="preserve">. The present work therefore aims to investigate to what extent reporting and processing practices have followed the recommendations put forth by</w:t>
+        <w:t xml:space="preserve">. The present work therefore aims to investigate to what extent reporting and processing practices have followed the recommendations put forth by Midgley et al.</w:t>
       </w:r>
       <w:r>
         <w:t xml:space="preserve"> </w:t>
@@ -804,7 +813,7 @@
         <w:t xml:space="preserve"> </w:t>
       </w:r>
       <w:r>
-        <w:t xml:space="preserve">and</w:t>
+        <w:t xml:space="preserve">and Robergs et al.</w:t>
       </w:r>
       <w:r>
         <w:t xml:space="preserve"> </w:t>
@@ -842,7 +851,7 @@
         <w:t xml:space="preserve"> </w:t>
       </w:r>
       <w:r>
-        <w:t xml:space="preserve">provided formulas for comparing data processing strategies by investigating a data set of sedentary individuals and recreational athletes, using two different metabolic carts. Therefore in this work motivation and measurement devices may have interacted with the influence of processing strategies. Most comparisons only report mean differences between strategies</w:t>
+        <w:t xml:space="preserve">provided formulas for comparing data processing strategies by investigating a data set of sedentary individuals and recreational athletes, using two different metabolic carts. Therefore in their work motivation and measurement devices may have interacted with the influence of processing strategies. Most comparisons only report mean differences between strategies</w:t>
       </w:r>
       <w:r>
         <w:t xml:space="preserve"> </w:t>
@@ -871,7 +880,7 @@
         <w:t xml:space="preserve"> </w:t>
       </w:r>
       <w:r>
-        <w:t xml:space="preserve">values due to variation in data processing can have serious implications in practice. For example, the assessment of longitudinal data from athletes which participated in diagnostics using differing data processing approaches becomes problematic or the pooling of results across studies in meta-analyses</w:t>
+        <w:t xml:space="preserve">values due to variation in data processing can have serious implications in practice. For example, the assessment of longitudinal data from athletes which participated in diagnostics using differing data processing approaches becomes problematic. The same applies to the pooling of results across studies in meta-analyses</w:t>
       </w:r>
       <w:r>
         <w:t xml:space="preserve"> </w:t>
@@ -937,7 +946,7 @@
         <w:t xml:space="preserve"> </w:t>
       </w:r>
       <w:r>
-        <w:t xml:space="preserve">[20]</w:t>
+        <w:t xml:space="preserve">[14]</w:t>
       </w:r>
       <w:r>
         <w:t xml:space="preserve">.</w:t>
@@ -2799,7 +2808,7 @@
               <w:t xml:space="preserve"> </w:t>
             </w:r>
             <w:r>
-              <w:t xml:space="preserve">in the reviewed studies. ROBERT SCHLÄGT VOR HIER LIEBER EINE TABELLE ZU NEHMEN. ICH BIN FÜR DIE GRAFIK. WAS MEINST DU?.</w:t>
+              <w:t xml:space="preserve">in the reviewed studies. STILL UP TO DEBATE WHETHER RATHER PLOT (VERTICAL OR HORIZONTAL BARS?) OR TABLE.</w:t>
             </w:r>
           </w:p>
           <w:bookmarkEnd w:id="46"/>
@@ -2911,7 +2920,7 @@
                     <a:graphicData uri="http://schemas.openxmlformats.org/drawingml/2006/picture">
                       <pic:pic>
                         <pic:nvPicPr>
-                          <pic:cNvPr descr="./plots/comparison_xlabel.png" id="50" name="Picture"/>
+                          <pic:cNvPr descr="./plots/comparison.png" id="50" name="Picture"/>
                           <pic:cNvPicPr>
                             <a:picLocks noChangeArrowheads="1" noChangeAspect="1"/>
                           </pic:cNvPicPr>
@@ -3002,40 +3011,7 @@
               <w:t xml:space="preserve"> </w:t>
             </w:r>
             <w:r>
-              <w:t xml:space="preserve">as large as 5%. XLABEL GEÄNDERT IN</w:t>
-            </w:r>
-            <w:r>
-              <w:t xml:space="preserve"> </w:t>
-            </w:r>
-            <w:r>
-              <w:t xml:space="preserve">‘</w:t>
-            </w:r>
-            <w:r>
-              <w:t xml:space="preserve">DURATION</w:t>
-            </w:r>
-            <w:r>
-              <w:t xml:space="preserve">’</w:t>
-            </w:r>
-            <w:r>
-              <w:t xml:space="preserve"> </w:t>
-            </w:r>
-            <w:r>
-              <w:t xml:space="preserve">STATT</w:t>
-            </w:r>
-            <w:r>
-              <w:t xml:space="preserve"> </w:t>
-            </w:r>
-            <w:r>
-              <w:t xml:space="preserve">‘</w:t>
-            </w:r>
-            <w:r>
-              <w:t xml:space="preserve">PARAMETER</w:t>
-            </w:r>
-            <w:r>
-              <w:t xml:space="preserve">’</w:t>
-            </w:r>
-            <w:r>
-              <w:t xml:space="preserve">. OKAY?</w:t>
+              <w:t xml:space="preserve">as large as 5%.</w:t>
             </w:r>
           </w:p>
           <w:bookmarkEnd w:id="51"/>
@@ -3339,7 +3315,7 @@
         <w:t xml:space="preserve"> </w:t>
       </w:r>
       <w:r>
-        <w:t xml:space="preserve">[15,26]</w:t>
+        <w:t xml:space="preserve">[16,26]</w:t>
       </w:r>
       <w:r>
         <w:t xml:space="preserve">. There is no consensus on using shorter or longer calculation intervals, and it is unclear whether an optimal interval duration even exists. As different interval durations influence V̇O</w:t>
@@ -3376,7 +3352,7 @@
         <w:pStyle w:val="BodyText"/>
       </w:pPr>
       <w:r>
-        <w:t xml:space="preserve">One possible reason for the prevalence of binned averages data processing approaches may be due to limitations in analysis software used. The results show that most researchers use the vendor software of the metabolic cart’s manufacturer. These software may by default output binned time averages instead of raw breath-by-breath data. Moreover, further processing (e.g., interpolation, moving averages) may require the use of additional software. This may also explain why digital filtering has — despite recommended by Robergs et al.</w:t>
+        <w:t xml:space="preserve">One possible reason for the prevalence of binned averages data processing approaches may be due to limitations in analysis software used. The results show that most researchers use the vendor software of the metabolic cart’s manufacturer. These software products may by default output binned time averages instead of raw breath-by-breath data. Moreover, further processing (e.g., interpolation, moving averages) may require the use of additional software. This may also explain why digital filtering has — despite recommended by Robergs et al.</w:t>
       </w:r>
       <w:r>
         <w:t xml:space="preserve"> </w:t>
@@ -3388,7 +3364,7 @@
         <w:t xml:space="preserve"> </w:t>
       </w:r>
       <w:r>
-        <w:t xml:space="preserve">— not been used in a single study reviewed here: standard distributions of common data analysis software (e.g., Microsoft Excel) lack the capability to perform such operations. The common practices of data processing are likely to be both attributed to a lack of awareness and a lack of adequate software solutions.</w:t>
+        <w:t xml:space="preserve">— not been used in a single study reviewed here: standard distributions of common data analysis software (e.g., Microsoft Excel) lack the capability to perform such operations. The common practices of data processing are likely to be attributed to both: a lack of awareness and adequate software solutions.</w:t>
       </w:r>
     </w:p>
     <w:bookmarkEnd w:id="54"/>
@@ -3450,7 +3426,7 @@
         <w:t xml:space="preserve"> </w:t>
       </w:r>
       <w:r>
-        <w:t xml:space="preserve">[13,20,21]</w:t>
+        <w:t xml:space="preserve">[13,14,21]</w:t>
       </w:r>
       <w:r>
         <w:t xml:space="preserve"> </w:t>
@@ -3547,7 +3523,7 @@
         <w:t xml:space="preserve">[44,45]</w:t>
       </w:r>
       <w:r>
-        <w:t xml:space="preserve">, variation caused by differing data processing strategies can bias the evaluation of their success.</w:t>
+        <w:t xml:space="preserve">, variation caused by differing data processing strategies is in the same range and can bias the evaluation of their success.</w:t>
       </w:r>
     </w:p>
     <w:p>
@@ -3693,31 +3669,31 @@
         <w:t xml:space="preserve">[23]</w:t>
       </w:r>
       <w:r>
-        <w:t xml:space="preserve">. At the individual level, data processing strategies may impact V̇O</w:t>
-      </w:r>
-      <w:r>
-        <w:rPr>
-          <w:vertAlign w:val="subscript"/>
-        </w:rPr>
-        <w:t xml:space="preserve">2max</w:t>
-      </w:r>
-      <w:r>
-        <w:t xml:space="preserve"> </w:t>
-      </w:r>
-      <w:r>
-        <w:t xml:space="preserve">values with varying magnitudes. For example, for 10% of the investigated athletes a binned time average of 5 seconds leads to a V̇O</w:t>
-      </w:r>
-      <w:r>
-        <w:rPr>
-          <w:vertAlign w:val="subscript"/>
-        </w:rPr>
-        <w:t xml:space="preserve">2max</w:t>
-      </w:r>
-      <w:r>
-        <w:t xml:space="preserve"> </w:t>
-      </w:r>
-      <w:r>
-        <w:t xml:space="preserve">&lt;3% higher than by a 30-second average, while for another 10% the V̇O</w:t>
+        <w:t xml:space="preserve">. Data processing strategies may impact V̇O</w:t>
+      </w:r>
+      <w:r>
+        <w:rPr>
+          <w:vertAlign w:val="subscript"/>
+        </w:rPr>
+        <w:t xml:space="preserve">2max</w:t>
+      </w:r>
+      <w:r>
+        <w:t xml:space="preserve"> </w:t>
+      </w:r>
+      <w:r>
+        <w:t xml:space="preserve">values with varying magnitudes at the individual level. For example, for 10% of the investigated athletes a binned time average of 5 seconds leads to a V̇O</w:t>
+      </w:r>
+      <w:r>
+        <w:rPr>
+          <w:vertAlign w:val="subscript"/>
+        </w:rPr>
+        <w:t xml:space="preserve">2max</w:t>
+      </w:r>
+      <w:r>
+        <w:t xml:space="preserve"> </w:t>
+      </w:r>
+      <w:r>
+        <w:t xml:space="preserve">&lt;3% higher than by a 30-second average, while for another 10% of the investigated athletes the V̇O</w:t>
       </w:r>
       <w:r>
         <w:rPr>
@@ -3788,7 +3764,7 @@
         <w:t xml:space="preserve"> </w:t>
       </w:r>
       <w:r>
-        <w:t xml:space="preserve">from different processing strategies require their reporting for an sufficient analysis on a group level, on the individual level the raw data from each test is required.</w:t>
+        <w:t xml:space="preserve">from different processing strategies require their reporting for an sufficient analysis on a group level, the raw data from each test is required on the individual level.</w:t>
       </w:r>
     </w:p>
     <w:bookmarkEnd w:id="55"/>
@@ -3876,7 +3852,7 @@
         <w:t xml:space="preserve"> </w:t>
       </w:r>
       <w:r>
-        <w:t xml:space="preserve">[47,48]</w:t>
+        <w:t xml:space="preserve">[39,40]</w:t>
       </w:r>
       <w:r>
         <w:t xml:space="preserve"> </w:t>
@@ -3970,7 +3946,7 @@
         <w:t xml:space="preserve"> </w:t>
       </w:r>
       <w:r>
-        <w:t xml:space="preserve">requires more information than those on data processing. Further aspects to be reported include, but are not limited to, the study population, the exercise protocol, the device calibration, and criteria to stop the test. In cases where journals endorse word limits on articles, this reporting — including the reporting on data processing strategies — may be included in supplementary files. The correct and detailed reporting of data processing strategies, as well as other test characteristics, is crucial for interpreting presented V̇O</w:t>
+        <w:t xml:space="preserve">requires more information than those on data processing. Further aspects to be reported include, but are not limited to: the study population, exercise protocol, device calibration, and criteria to terminate the test. In cases where journals endorse word limits on articles, this reporting — including the reporting on data processing strategies — may be included in supplementary files. The correct and detailed reporting of data processing strategies, as well as other test characteristics, is crucial for interpreting presented V̇O</w:t>
       </w:r>
       <w:r>
         <w:rPr>
@@ -4002,7 +3978,7 @@
         <w:t xml:space="preserve"> </w:t>
       </w:r>
       <w:r>
-        <w:t xml:space="preserve">data on a group level derived using different data processing strategies. But on an individual level and for a precise comparison, reporting may not be sufficient, as differences between data processing strategies vary between individuals and are potentially influenced by training status. Sharing of the raw gas exchange data can solve this challenge, as it allows any researcher to recalculate the V̇O</w:t>
+        <w:t xml:space="preserve">data on a group level derived using different data processing strategies. However, on an individual level and for a precise comparison, reporting may not be sufficient, as differences between data processing strategies vary between individuals and are potentially influenced by training status. Sharing of the raw gas exchange data can solve this challenge, as it allows any researcher to recalculate the V̇O</w:t>
       </w:r>
       <w:r>
         <w:rPr>
@@ -4026,25 +4002,13 @@
         <w:t xml:space="preserve"> </w:t>
       </w:r>
       <w:r>
-        <w:t xml:space="preserve">determination, a way even superior to correct reporting and raw data sharing is to additionally share data analysis code. This allows any researcher to independently reproduce the V̇O</w:t>
-      </w:r>
-      <w:r>
-        <w:rPr>
-          <w:vertAlign w:val="subscript"/>
-        </w:rPr>
-        <w:t xml:space="preserve">2max</w:t>
-      </w:r>
-      <w:r>
-        <w:t xml:space="preserve"> </w:t>
-      </w:r>
-      <w:r>
-        <w:t xml:space="preserve">processing conducted within a study, but requires the data analysis to take place in a programming (or at least code generating) environment. Such programs for the purpose of analyzing gas exchange data exist as free open-source software</w:t>
-      </w:r>
-      <w:r>
-        <w:t xml:space="preserve"> </w:t>
-      </w:r>
-      <w:r>
-        <w:t xml:space="preserve">[41,49]</w:t>
+        <w:t xml:space="preserve">determination, sharing the raw data as well as the data analysis code seems to be an even superior way. This requires the data analysis to take place in a programming (or at least code generating) environment. Such programs for the purpose of analyzing gas exchange data exist as free open-source software</w:t>
+      </w:r>
+      <w:r>
+        <w:t xml:space="preserve"> </w:t>
+      </w:r>
+      <w:r>
+        <w:t xml:space="preserve">[41,47]</w:t>
       </w:r>
       <w:r>
         <w:t xml:space="preserve">.</w:t>
@@ -4307,7 +4271,7 @@
         <w:t xml:space="preserve">2max</w:t>
       </w:r>
       <w:r>
-        <w:t xml:space="preserve">, it was not possible to perform an exhaustive review of the literature. The scoping review therefore relies on a random sample which not necessarily captures exact trends of the literature. However, efforts were made — such as random sampling and systematic article exclusions — to ensure the sample to be representative. Notable, almost half of the studies did not report their data processing strategy at all. The data processing strategies used in the literature could only be investigated when studies reported them.</w:t>
+        <w:t xml:space="preserve">, it was not possible to perform an exhaustive review of all articles. The scoping review therefore relies on a random sample which not necessarily captures exact trends of the literature. However, efforts were made — such as random sampling and systematic article exclusions — to ensure the sample to be representative. Notable, almost half of the studies did not report their data processing strategy at all. The data processing strategies used in the literature could only be investigated when studies reported them.</w:t>
       </w:r>
     </w:p>
     <w:p>
@@ -4315,19 +4279,19 @@
         <w:pStyle w:val="BodyText"/>
       </w:pPr>
       <w:r>
-        <w:t xml:space="preserve">Ambiguities in the reporting of the investigated studies may impact analysis results. For example some studies using long binned averages (e.g., 60 seconds) may have in fact been using multiple binned averages of shorter duration (e.g., 4x15 second), without describing this correctly. Moreover the exact definitions for building binned averages vary within the literature: While most studies define the binning periods from the beginning of the exercise, some may define them from the endpoint. Additionally some studies reviewed did not define the maximum bin, but a pre-set binned average period as their V̇O</w:t>
-      </w:r>
-      <w:r>
-        <w:rPr>
-          <w:vertAlign w:val="subscript"/>
-        </w:rPr>
-        <w:t xml:space="preserve">2max</w:t>
-      </w:r>
-      <w:r>
-        <w:t xml:space="preserve"> </w:t>
-      </w:r>
-      <w:r>
-        <w:t xml:space="preserve">(for example the last bin, regardless of its value). In situations where the maximum in oxygen uptake is reached considerably before exhaustion (i.e., a long plateau in oxygen uptake exists) this may lead to different results than a traditional binned average processing. We did not separately consider such sub-categories of data processing strategies, as they may not be very common and are often hard to precisely investigate due to ambiguities in their reporting.</w:t>
+        <w:t xml:space="preserve">Ambiguities in the reporting of the investigated studies may impact analysis results. For example some studies using long binned averages (e.g. 60 seconds) may have in fact been using multiple binned averages of shorter duration (e.g. 4×15 second), without describing this correctly. Moreover, the exact definitions for building binned averages vary within the literature. While most studies define the binning periods from the beginning of the exercise, some may define them from the endpoint. Additionally some of the included studies did not define the maximum bin, but a pre-set binned average period as their V̇O</w:t>
+      </w:r>
+      <w:r>
+        <w:rPr>
+          <w:vertAlign w:val="subscript"/>
+        </w:rPr>
+        <w:t xml:space="preserve">2max</w:t>
+      </w:r>
+      <w:r>
+        <w:t xml:space="preserve"> </w:t>
+      </w:r>
+      <w:r>
+        <w:t xml:space="preserve">(for example the last bin, regardless of its value). In situations where the maximum in oxygen uptake is reached considerably before exhaustion (i.e., a long plateau in oxygen uptake exists) this may lead to different results than a traditional binned average processing. We did not separately consider such sub-categories of data processing strategies, as they may not be very common and are often hard to investigate precisely due to ambiguities in their reporting.</w:t>
       </w:r>
     </w:p>
     <w:p>
@@ -4341,7 +4305,7 @@
         <w:t xml:space="preserve"> </w:t>
       </w:r>
       <w:r>
-        <w:t xml:space="preserve">[50]</w:t>
+        <w:t xml:space="preserve">[48]</w:t>
       </w:r>
       <w:r>
         <w:t xml:space="preserve">, and as such may also influence the V̇O</w:t>
@@ -4362,11 +4326,19 @@
       </w:pPr>
       <w:r>
         <w:t xml:space="preserve">The experimental comparison of different data processing strategies was conducted on a standardized data set of exercise tests. This standardization in terms of training status, exercise protocol, and measurement device helps to highlight the impact of different data processing even in a relatively homogeneous data set. However the results may only partly transfer to different settings, such as individuals with less training background.</w:t>
+      </w:r>
+    </w:p>
+    <w:p>
+      <w:pPr>
+        <w:pStyle w:val="BodyText"/>
+      </w:pPr>
+      <w:r>
+        <w:t xml:space="preserve">DISCUSS IF WE SHOULD CHANGE THE ORDER OF RECOMMENDATIONS/GUIDELINES AND LIMITATIONS.</w:t>
       </w:r>
     </w:p>
     <w:bookmarkEnd w:id="58"/>
     <w:bookmarkEnd w:id="59"/>
-    <w:bookmarkStart w:id="156" w:name="references"/>
+    <w:bookmarkStart w:id="155" w:name="references"/>
     <w:p>
       <w:pPr>
         <w:pStyle w:val="Heading1"/>
@@ -4375,7 +4347,7 @@
         <w:t xml:space="preserve">References</w:t>
       </w:r>
     </w:p>
-    <w:bookmarkStart w:id="155" w:name="refs"/>
+    <w:bookmarkStart w:id="154" w:name="refs"/>
     <w:bookmarkStart w:id="61" w:name="ref-bassett2000"/>
     <w:p>
       <w:pPr>
@@ -4766,7 +4738,7 @@
       </w:hyperlink>
     </w:p>
     <w:bookmarkEnd w:id="85"/>
-    <w:bookmarkStart w:id="87" w:name="ref-taylor1955"/>
+    <w:bookmarkStart w:id="87" w:name="ref-johnson1998"/>
     <w:p>
       <w:pPr>
         <w:pStyle w:val="Bibliography"/>
@@ -4781,12 +4753,42 @@
         <w:t xml:space="preserve">	</w:t>
       </w:r>
       <w:r>
+        <w:t xml:space="preserve">Johnson JS, Carlson JJ, VanderLaan RL, Langholz DE. Effects of sampling interval on peak oxygen consumption in patients evaluated for heart transplantation. CHEST. 1998;113:816–9.</w:t>
+      </w:r>
+      <w:r>
+        <w:t xml:space="preserve"> </w:t>
+      </w:r>
+      <w:hyperlink r:id="rId86">
+        <w:r>
+          <w:rPr>
+            <w:rStyle w:val="Hyperlink"/>
+          </w:rPr>
+          <w:t xml:space="preserve">https://doi.org/10.1378/chest.113.3.816</w:t>
+        </w:r>
+      </w:hyperlink>
+    </w:p>
+    <w:bookmarkEnd w:id="87"/>
+    <w:bookmarkStart w:id="89" w:name="ref-taylor1955"/>
+    <w:p>
+      <w:pPr>
+        <w:pStyle w:val="Bibliography"/>
+      </w:pPr>
+      <w:r>
+        <w:t xml:space="preserve">15.</w:t>
+      </w:r>
+      <w:r>
+        <w:t xml:space="preserve"> </w:t>
+      </w:r>
+      <w:r>
+        <w:t xml:space="preserve">	</w:t>
+      </w:r>
+      <w:r>
         <w:t xml:space="preserve">Taylor HL, Buskirk E, Henschel A. Maximal oxygen intake as an objective measure of cardio-respiratory performance. Journal of Applied Physiology. 1955;8:73–80.</w:t>
       </w:r>
       <w:r>
         <w:t xml:space="preserve"> </w:t>
       </w:r>
-      <w:hyperlink r:id="rId86">
+      <w:hyperlink r:id="rId88">
         <w:r>
           <w:rPr>
             <w:rStyle w:val="Hyperlink"/>
@@ -4795,14 +4797,14 @@
         </w:r>
       </w:hyperlink>
     </w:p>
-    <w:bookmarkEnd w:id="87"/>
-    <w:bookmarkStart w:id="89" w:name="ref-howley1995"/>
+    <w:bookmarkEnd w:id="89"/>
+    <w:bookmarkStart w:id="91" w:name="ref-howley1995"/>
     <w:p>
       <w:pPr>
         <w:pStyle w:val="Bibliography"/>
       </w:pPr>
       <w:r>
-        <w:t xml:space="preserve">15.</w:t>
+        <w:t xml:space="preserve">16.</w:t>
       </w:r>
       <w:r>
         <w:t xml:space="preserve"> </w:t>
@@ -4816,7 +4818,7 @@
       <w:r>
         <w:t xml:space="preserve"> </w:t>
       </w:r>
-      <w:hyperlink r:id="rId88">
+      <w:hyperlink r:id="rId90">
         <w:r>
           <w:rPr>
             <w:rStyle w:val="Hyperlink"/>
@@ -4825,14 +4827,14 @@
         </w:r>
       </w:hyperlink>
     </w:p>
-    <w:bookmarkEnd w:id="89"/>
-    <w:bookmarkStart w:id="91" w:name="ref-poole2008"/>
+    <w:bookmarkEnd w:id="91"/>
+    <w:bookmarkStart w:id="93" w:name="ref-poole2008"/>
     <w:p>
       <w:pPr>
         <w:pStyle w:val="Bibliography"/>
       </w:pPr>
       <w:r>
-        <w:t xml:space="preserve">16.</w:t>
+        <w:t xml:space="preserve">17.</w:t>
       </w:r>
       <w:r>
         <w:t xml:space="preserve"> </w:t>
@@ -4846,7 +4848,7 @@
       <w:r>
         <w:t xml:space="preserve"> </w:t>
       </w:r>
-      <w:hyperlink r:id="rId90">
+      <w:hyperlink r:id="rId92">
         <w:r>
           <w:rPr>
             <w:rStyle w:val="Hyperlink"/>
@@ -4855,14 +4857,14 @@
         </w:r>
       </w:hyperlink>
     </w:p>
-    <w:bookmarkEnd w:id="91"/>
-    <w:bookmarkStart w:id="93" w:name="ref-poole2017"/>
+    <w:bookmarkEnd w:id="93"/>
+    <w:bookmarkStart w:id="95" w:name="ref-poole2017"/>
     <w:p>
       <w:pPr>
         <w:pStyle w:val="Bibliography"/>
       </w:pPr>
       <w:r>
-        <w:t xml:space="preserve">17.</w:t>
+        <w:t xml:space="preserve">18.</w:t>
       </w:r>
       <w:r>
         <w:t xml:space="preserve"> </w:t>
@@ -4876,7 +4878,7 @@
       <w:r>
         <w:t xml:space="preserve"> </w:t>
       </w:r>
-      <w:hyperlink r:id="rId92">
+      <w:hyperlink r:id="rId94">
         <w:r>
           <w:rPr>
             <w:rStyle w:val="Hyperlink"/>
@@ -4885,14 +4887,14 @@
         </w:r>
       </w:hyperlink>
     </w:p>
-    <w:bookmarkEnd w:id="93"/>
-    <w:bookmarkStart w:id="95" w:name="ref-green2018"/>
+    <w:bookmarkEnd w:id="95"/>
+    <w:bookmarkStart w:id="97" w:name="ref-green2018"/>
     <w:p>
       <w:pPr>
         <w:pStyle w:val="Bibliography"/>
       </w:pPr>
       <w:r>
-        <w:t xml:space="preserve">18.</w:t>
+        <w:t xml:space="preserve">19.</w:t>
       </w:r>
       <w:r>
         <w:t xml:space="preserve"> </w:t>
@@ -4906,7 +4908,7 @@
       <w:r>
         <w:t xml:space="preserve"> </w:t>
       </w:r>
-      <w:hyperlink r:id="rId94">
+      <w:hyperlink r:id="rId96">
         <w:r>
           <w:rPr>
             <w:rStyle w:val="Hyperlink"/>
@@ -4915,14 +4917,14 @@
         </w:r>
       </w:hyperlink>
     </w:p>
-    <w:bookmarkEnd w:id="95"/>
-    <w:bookmarkStart w:id="97" w:name="ref-matthews1987"/>
+    <w:bookmarkEnd w:id="97"/>
+    <w:bookmarkStart w:id="99" w:name="ref-matthews1987"/>
     <w:p>
       <w:pPr>
         <w:pStyle w:val="Bibliography"/>
       </w:pPr>
       <w:r>
-        <w:t xml:space="preserve">19.</w:t>
+        <w:t xml:space="preserve">20.</w:t>
       </w:r>
       <w:r>
         <w:t xml:space="preserve"> </w:t>
@@ -4936,42 +4938,12 @@
       <w:r>
         <w:t xml:space="preserve"> </w:t>
       </w:r>
-      <w:hyperlink r:id="rId96">
+      <w:hyperlink r:id="rId98">
         <w:r>
           <w:rPr>
             <w:rStyle w:val="Hyperlink"/>
           </w:rPr>
           <w:t xml:space="preserve">https://doi.org/10.1378/chest.92.4.696</w:t>
-        </w:r>
-      </w:hyperlink>
-    </w:p>
-    <w:bookmarkEnd w:id="97"/>
-    <w:bookmarkStart w:id="99" w:name="ref-johnson1998"/>
-    <w:p>
-      <w:pPr>
-        <w:pStyle w:val="Bibliography"/>
-      </w:pPr>
-      <w:r>
-        <w:t xml:space="preserve">20.</w:t>
-      </w:r>
-      <w:r>
-        <w:t xml:space="preserve"> </w:t>
-      </w:r>
-      <w:r>
-        <w:t xml:space="preserve">	</w:t>
-      </w:r>
-      <w:r>
-        <w:t xml:space="preserve">Johnson JS, Carlson JJ, VanderLaan RL, Langholz DE. Effects of sampling interval on peak oxygen consumption in patients evaluated for heart transplantation. CHEST. 1998;113:816–9.</w:t>
-      </w:r>
-      <w:r>
-        <w:t xml:space="preserve"> </w:t>
-      </w:r>
-      <w:hyperlink r:id="rId98">
-        <w:r>
-          <w:rPr>
-            <w:rStyle w:val="Hyperlink"/>
-          </w:rPr>
-          <w:t xml:space="preserve">https://doi.org/10.1378/chest.113.3.816</w:t>
         </w:r>
       </w:hyperlink>
     </w:p>
@@ -5508,7 +5480,7 @@
       </w:hyperlink>
     </w:p>
     <w:bookmarkEnd w:id="134"/>
-    <w:bookmarkStart w:id="135" w:name="ref-quittmann_accepted"/>
+    <w:bookmarkStart w:id="136" w:name="ref-quittmann_accepted"/>
     <w:p>
       <w:pPr>
         <w:pStyle w:val="Bibliography"/>
@@ -5528,9 +5500,17 @@
       <w:r>
         <w:t xml:space="preserve"> </w:t>
       </w:r>
-    </w:p>
-    <w:bookmarkEnd w:id="135"/>
-    <w:bookmarkStart w:id="136" w:name="ref-schwarz2022"/>
+      <w:hyperlink r:id="rId135">
+        <w:r>
+          <w:rPr>
+            <w:rStyle w:val="Hyperlink"/>
+          </w:rPr>
+          <w:t xml:space="preserve">https://doi.org/10.1055/a-1958-3876</w:t>
+        </w:r>
+      </w:hyperlink>
+    </w:p>
+    <w:bookmarkEnd w:id="136"/>
+    <w:bookmarkStart w:id="137" w:name="ref-schwarz2022"/>
     <w:p>
       <w:pPr>
         <w:pStyle w:val="Bibliography"/>
@@ -5551,8 +5531,8 @@
         <w:t xml:space="preserve"> </w:t>
       </w:r>
     </w:p>
-    <w:bookmarkEnd w:id="136"/>
-    <w:bookmarkStart w:id="138" w:name="ref-nolte2022"/>
+    <w:bookmarkEnd w:id="137"/>
+    <w:bookmarkStart w:id="139" w:name="ref-nolte2022"/>
     <w:p>
       <w:pPr>
         <w:pStyle w:val="Bibliography"/>
@@ -5572,7 +5552,7 @@
       <w:r>
         <w:t xml:space="preserve"> </w:t>
       </w:r>
-      <w:hyperlink r:id="rId137">
+      <w:hyperlink r:id="rId138">
         <w:r>
           <w:rPr>
             <w:rStyle w:val="Hyperlink"/>
@@ -5581,8 +5561,8 @@
         </w:r>
       </w:hyperlink>
     </w:p>
-    <w:bookmarkEnd w:id="138"/>
-    <w:bookmarkStart w:id="140" w:name="ref-page2021"/>
+    <w:bookmarkEnd w:id="139"/>
+    <w:bookmarkStart w:id="141" w:name="ref-page2021"/>
     <w:p>
       <w:pPr>
         <w:pStyle w:val="Bibliography"/>
@@ -5602,7 +5582,7 @@
       <w:r>
         <w:t xml:space="preserve"> </w:t>
       </w:r>
-      <w:hyperlink r:id="rId139">
+      <w:hyperlink r:id="rId140">
         <w:r>
           <w:rPr>
             <w:rStyle w:val="Hyperlink"/>
@@ -5611,8 +5591,8 @@
         </w:r>
       </w:hyperlink>
     </w:p>
-    <w:bookmarkEnd w:id="140"/>
-    <w:bookmarkStart w:id="142" w:name="ref-maturana2021"/>
+    <w:bookmarkEnd w:id="141"/>
+    <w:bookmarkStart w:id="143" w:name="ref-maturana2021"/>
     <w:p>
       <w:pPr>
         <w:pStyle w:val="Bibliography"/>
@@ -5632,7 +5612,7 @@
       <w:r>
         <w:t xml:space="preserve"> </w:t>
       </w:r>
-      <w:hyperlink r:id="rId141">
+      <w:hyperlink r:id="rId142">
         <w:r>
           <w:rPr>
             <w:rStyle w:val="Hyperlink"/>
@@ -5641,8 +5621,8 @@
         </w:r>
       </w:hyperlink>
     </w:p>
-    <w:bookmarkEnd w:id="142"/>
-    <w:bookmarkStart w:id="144" w:name="ref-parmar2021"/>
+    <w:bookmarkEnd w:id="143"/>
+    <w:bookmarkStart w:id="145" w:name="ref-parmar2021"/>
     <w:p>
       <w:pPr>
         <w:pStyle w:val="Bibliography"/>
@@ -5662,7 +5642,7 @@
       <w:r>
         <w:t xml:space="preserve"> </w:t>
       </w:r>
-      <w:hyperlink r:id="rId143">
+      <w:hyperlink r:id="rId144">
         <w:r>
           <w:rPr>
             <w:rStyle w:val="Hyperlink"/>
@@ -5671,8 +5651,8 @@
         </w:r>
       </w:hyperlink>
     </w:p>
-    <w:bookmarkEnd w:id="144"/>
-    <w:bookmarkStart w:id="146" w:name="ref-midgley2007a"/>
+    <w:bookmarkEnd w:id="145"/>
+    <w:bookmarkStart w:id="147" w:name="ref-midgley2007a"/>
     <w:p>
       <w:pPr>
         <w:pStyle w:val="Bibliography"/>
@@ -5692,7 +5672,7 @@
       <w:r>
         <w:t xml:space="preserve"> </w:t>
       </w:r>
-      <w:hyperlink r:id="rId145">
+      <w:hyperlink r:id="rId146">
         <w:r>
           <w:rPr>
             <w:rStyle w:val="Hyperlink"/>
@@ -5701,8 +5681,8 @@
         </w:r>
       </w:hyperlink>
     </w:p>
-    <w:bookmarkEnd w:id="146"/>
-    <w:bookmarkStart w:id="148" w:name="ref-blackie1991"/>
+    <w:bookmarkEnd w:id="147"/>
+    <w:bookmarkStart w:id="149" w:name="ref-blackie1991"/>
     <w:p>
       <w:pPr>
         <w:pStyle w:val="Bibliography"/>
@@ -5722,7 +5702,7 @@
       <w:r>
         <w:t xml:space="preserve"> </w:t>
       </w:r>
-      <w:hyperlink r:id="rId147">
+      <w:hyperlink r:id="rId148">
         <w:r>
           <w:rPr>
             <w:rStyle w:val="Hyperlink"/>
@@ -5731,8 +5711,8 @@
         </w:r>
       </w:hyperlink>
     </w:p>
-    <w:bookmarkEnd w:id="148"/>
-    <w:bookmarkStart w:id="149" w:name="ref-quittmann_unpubl_a"/>
+    <w:bookmarkEnd w:id="149"/>
+    <w:bookmarkStart w:id="151" w:name="ref-maturana2022"/>
     <w:p>
       <w:pPr>
         <w:pStyle w:val="Bibliography"/>
@@ -5747,56 +5727,12 @@
         <w:t xml:space="preserve">	</w:t>
       </w:r>
       <w:r>
-        <w:t xml:space="preserve">Quittmann OJ, Foitschik T, Vafa R, Freitag F, Spearmann N, Nolte S, et al. Augmenting the metabolic profile in endurance running by maximal lactate accumulation rate. under review.</w:t>
-      </w:r>
-      <w:r>
-        <w:t xml:space="preserve"> </w:t>
-      </w:r>
-    </w:p>
-    <w:bookmarkEnd w:id="149"/>
-    <w:bookmarkStart w:id="150" w:name="ref-quittmann_unpubl_b"/>
-    <w:p>
-      <w:pPr>
-        <w:pStyle w:val="Bibliography"/>
-      </w:pPr>
-      <w:r>
-        <w:t xml:space="preserve">48.</w:t>
-      </w:r>
-      <w:r>
-        <w:t xml:space="preserve"> </w:t>
-      </w:r>
-      <w:r>
-        <w:t xml:space="preserve">	</w:t>
-      </w:r>
-      <w:r>
-        <w:t xml:space="preserve">Quittmann OJ, Schwarz YM, Nolte S, Fuchs M, Gehlert G, Slowig Y, et al. Relationship between physiological parameters and time trial performance over 1, 2 and 3 km in trained runners. unpublished.</w:t>
-      </w:r>
-      <w:r>
-        <w:t xml:space="preserve"> </w:t>
-      </w:r>
-    </w:p>
-    <w:bookmarkEnd w:id="150"/>
-    <w:bookmarkStart w:id="152" w:name="ref-maturana2022"/>
-    <w:p>
-      <w:pPr>
-        <w:pStyle w:val="Bibliography"/>
-      </w:pPr>
-      <w:r>
-        <w:t xml:space="preserve">49.</w:t>
-      </w:r>
-      <w:r>
-        <w:t xml:space="preserve"> </w:t>
-      </w:r>
-      <w:r>
-        <w:t xml:space="preserve">	</w:t>
-      </w:r>
-      <w:r>
         <w:t xml:space="preserve">Maturana FM. Whippr: Tools for manipulating gas exchange data. 2022.</w:t>
       </w:r>
       <w:r>
         <w:t xml:space="preserve"> </w:t>
       </w:r>
-      <w:hyperlink r:id="rId151">
+      <w:hyperlink r:id="rId150">
         <w:r>
           <w:rPr>
             <w:rStyle w:val="Hyperlink"/>
@@ -5805,14 +5741,14 @@
         </w:r>
       </w:hyperlink>
     </w:p>
-    <w:bookmarkEnd w:id="152"/>
-    <w:bookmarkStart w:id="154" w:name="ref-koschate2019"/>
+    <w:bookmarkEnd w:id="151"/>
+    <w:bookmarkStart w:id="153" w:name="ref-koschate2019"/>
     <w:p>
       <w:pPr>
         <w:pStyle w:val="Bibliography"/>
       </w:pPr>
       <w:r>
-        <w:t xml:space="preserve">50.</w:t>
+        <w:t xml:space="preserve">48.</w:t>
       </w:r>
       <w:r>
         <w:t xml:space="preserve"> </w:t>
@@ -5826,7 +5762,7 @@
       <w:r>
         <w:t xml:space="preserve"> </w:t>
       </w:r>
-      <w:hyperlink r:id="rId153">
+      <w:hyperlink r:id="rId152">
         <w:r>
           <w:rPr>
             <w:rStyle w:val="Hyperlink"/>
@@ -5835,9 +5771,9 @@
         </w:r>
       </w:hyperlink>
     </w:p>
+    <w:bookmarkEnd w:id="153"/>
     <w:bookmarkEnd w:id="154"/>
     <w:bookmarkEnd w:id="155"/>
-    <w:bookmarkEnd w:id="156"/>
     <w:sectPr/>
   </w:body>
 </w:document>

</xml_diff>

<commit_message>
Adjust to next feedback round
</commit_message>
<xml_diff>
--- a/paper.docx
+++ b/paper.docx
@@ -325,7 +325,7 @@
         <w:pStyle w:val="Compact"/>
       </w:pPr>
       <w:r>
-        <w:t xml:space="preserve">Researchers should at minimum report their processing strategy in detail, or preferably share their raw oxygen uptake data and analysis code.</w:t>
+        <w:t xml:space="preserve">Researchers are advised to report their processing strategy in detail, or preferably share their raw oxygen uptake data and analysis code.</w:t>
       </w:r>
     </w:p>
     <w:bookmarkEnd w:id="20"/>
@@ -2106,7 +2106,7 @@
     <w:bookmarkEnd w:id="34"/>
     <w:bookmarkEnd w:id="35"/>
     <w:bookmarkEnd w:id="36"/>
-    <w:bookmarkStart w:id="53" w:name="results"/>
+    <w:bookmarkStart w:id="50" w:name="results"/>
     <w:p>
       <w:pPr>
         <w:pStyle w:val="Heading1"/>
@@ -2115,7 +2115,7 @@
         <w:t xml:space="preserve">Results</w:t>
       </w:r>
     </w:p>
-    <w:bookmarkStart w:id="47" w:name="systematic-scoping-review-1"/>
+    <w:bookmarkStart w:id="44" w:name="systematic-scoping-review-1"/>
     <w:p>
       <w:pPr>
         <w:pStyle w:val="Heading2"/>
@@ -2217,7 +2217,7 @@
               <w:pStyle w:val="ImageCaption"/>
             </w:pPr>
             <w:r>
-              <w:t xml:space="preserve">Figure 1: Flow diagram for the systematic scoping review in accordance with the PRISMA 2020 Statement</w:t>
+              <w:t xml:space="preserve">Figure 1: Flow diagram for the systematic scoping review in accordance with the PRISMA 2020 Statement</w:t>
             </w:r>
             <w:r>
               <w:t xml:space="preserve"> </w:t>
@@ -2270,7 +2270,7 @@
         <w:pStyle w:val="TableCaption"/>
       </w:pPr>
       <w:r>
-        <w:t xml:space="preserve">Table 1: Percentage of studies that provided details on the different characteristics of oxygen uptake data processing.</w:t>
+        <w:t xml:space="preserve">Table 1: Percentage of studies that provided details on the different characteristics of oxygen uptake data processing.</w:t>
       </w:r>
     </w:p>
     <w:tbl>
@@ -2278,7 +2278,7 @@
         <w:tblStyle w:val="Table"/>
         <w:tblW w:type="auto" w:w="0"/>
         <w:tblLook w:firstRow="1" w:lastRow="0" w:firstColumn="0" w:lastColumn="0" w:noHBand="0" w:noVBand="0" w:val="0020"/>
-        <w:tblCaption w:val="Table 1: Percentage of studies that provided details on the different characteristics of oxygen uptake data processing."/>
+        <w:tblCaption w:val="Table 1: Percentage of studies that provided details on the different characteristics of oxygen uptake data processing."/>
       </w:tblPr>
       <w:tblGrid>
         <w:gridCol w:w="1584"/>
@@ -2511,7 +2511,7 @@
         <w:pStyle w:val="TableCaption"/>
       </w:pPr>
       <w:r>
-        <w:t xml:space="preserve">Table 2: Strategies for processing breath-by-breath data in the reviewed literature (n = 88)</w:t>
+        <w:t xml:space="preserve">Table 2: Strategies for processing breath-by-breath data in the reviewed literature (n = 88)</w:t>
       </w:r>
     </w:p>
     <w:tbl>
@@ -2519,7 +2519,7 @@
         <w:tblStyle w:val="Table"/>
         <w:tblW w:type="auto" w:w="0"/>
         <w:tblLook w:firstRow="1" w:lastRow="0" w:firstColumn="0" w:lastColumn="0" w:noHBand="0" w:noVBand="0" w:val="0020"/>
-        <w:tblCaption w:val="Table 2: Strategies for processing breath-by-breath data in the reviewed literature (n = 88)"/>
+        <w:tblCaption w:val="Table 2: Strategies for processing breath-by-breath data in the reviewed literature (n = 88)"/>
       </w:tblPr>
       <w:tblGrid>
         <w:gridCol w:w="3960"/>
@@ -2704,7 +2704,364 @@
       <w:r>
         <w:t xml:space="preserve"> </w:t>
       </w:r>
-      <w:hyperlink w:anchor="fig-duration">
+      <w:hyperlink w:anchor="tbl-duration">
+        <w:r>
+          <w:rPr>
+            <w:rStyle w:val="Hyperlink"/>
+          </w:rPr>
+          <w:t xml:space="preserve">Table 3</w:t>
+        </w:r>
+      </w:hyperlink>
+      <w:r>
+        <w:t xml:space="preserve">). 30-second intervals were most common to define V̇O</w:t>
+      </w:r>
+      <w:r>
+        <w:rPr>
+          <w:vertAlign w:val="subscript"/>
+        </w:rPr>
+        <w:t xml:space="preserve">2max</w:t>
+      </w:r>
+      <w:r>
+        <w:t xml:space="preserve">, while some authors also often employed shorter (10-20 s) and longer (60 s) periods.</w:t>
+      </w:r>
+    </w:p>
+    <w:bookmarkStart w:id="43" w:name="tbl-duration"/>
+    <w:p>
+      <w:pPr>
+        <w:pStyle w:val="TableCaption"/>
+      </w:pPr>
+      <w:r>
+        <w:t xml:space="preserve">Table 3: Total durations of the calculation interval of V̇O</w:t>
+      </w:r>
+      <w:r>
+        <w:rPr>
+          <w:vertAlign w:val="subscript"/>
+        </w:rPr>
+        <w:t xml:space="preserve">2max</w:t>
+      </w:r>
+      <w:r>
+        <w:t xml:space="preserve"> </w:t>
+      </w:r>
+      <w:r>
+        <w:t xml:space="preserve">in the reviewed studies.</w:t>
+      </w:r>
+    </w:p>
+    <w:tbl>
+      <w:tblPr>
+        <w:tblStyle w:val="Table"/>
+        <w:tblW w:type="auto" w:w="0"/>
+        <w:tblLook w:firstRow="1" w:lastRow="0" w:firstColumn="0" w:lastColumn="0" w:noHBand="0" w:noVBand="0" w:val="0020"/>
+        <w:tblCaption w:val="Table 3: Total durations of the calculation interval of V̇O2max in the reviewed studies."/>
+      </w:tblPr>
+      <w:tblGrid>
+        <w:gridCol w:w="3960"/>
+        <w:gridCol w:w="3960"/>
+      </w:tblGrid>
+      <w:tr>
+        <w:trPr>
+          <w:tblHeader w:val="true"/>
+        </w:trPr>
+        <w:tc>
+          <w:tcPr/>
+          <w:p>
+            <w:pPr>
+              <w:pStyle w:val="Compact"/>
+              <w:jc w:val="right"/>
+            </w:pPr>
+            <w:r>
+              <w:t xml:space="preserve">Interval duration (s)</w:t>
+            </w:r>
+          </w:p>
+        </w:tc>
+        <w:tc>
+          <w:tcPr/>
+          <w:p>
+            <w:pPr>
+              <w:pStyle w:val="Compact"/>
+              <w:jc w:val="right"/>
+            </w:pPr>
+            <w:r>
+              <w:t xml:space="preserve">Count</w:t>
+            </w:r>
+          </w:p>
+        </w:tc>
+      </w:tr>
+      <w:tr>
+        <w:tc>
+          <w:tcPr/>
+          <w:p>
+            <w:pPr>
+              <w:pStyle w:val="Compact"/>
+              <w:jc w:val="right"/>
+            </w:pPr>
+            <w:r>
+              <w:t xml:space="preserve">5</w:t>
+            </w:r>
+          </w:p>
+        </w:tc>
+        <w:tc>
+          <w:tcPr/>
+          <w:p>
+            <w:pPr>
+              <w:pStyle w:val="Compact"/>
+              <w:jc w:val="right"/>
+            </w:pPr>
+            <w:r>
+              <w:t xml:space="preserve">1</w:t>
+            </w:r>
+          </w:p>
+        </w:tc>
+      </w:tr>
+      <w:tr>
+        <w:tc>
+          <w:tcPr/>
+          <w:p>
+            <w:pPr>
+              <w:pStyle w:val="Compact"/>
+              <w:jc w:val="right"/>
+            </w:pPr>
+            <w:r>
+              <w:t xml:space="preserve">10</w:t>
+            </w:r>
+          </w:p>
+        </w:tc>
+        <w:tc>
+          <w:tcPr/>
+          <w:p>
+            <w:pPr>
+              <w:pStyle w:val="Compact"/>
+              <w:jc w:val="right"/>
+            </w:pPr>
+            <w:r>
+              <w:t xml:space="preserve">12</w:t>
+            </w:r>
+          </w:p>
+        </w:tc>
+      </w:tr>
+      <w:tr>
+        <w:tc>
+          <w:tcPr/>
+          <w:p>
+            <w:pPr>
+              <w:pStyle w:val="Compact"/>
+              <w:jc w:val="right"/>
+            </w:pPr>
+            <w:r>
+              <w:t xml:space="preserve">15</w:t>
+            </w:r>
+          </w:p>
+        </w:tc>
+        <w:tc>
+          <w:tcPr/>
+          <w:p>
+            <w:pPr>
+              <w:pStyle w:val="Compact"/>
+              <w:jc w:val="right"/>
+            </w:pPr>
+            <w:r>
+              <w:t xml:space="preserve">29</w:t>
+            </w:r>
+          </w:p>
+        </w:tc>
+      </w:tr>
+      <w:tr>
+        <w:tc>
+          <w:tcPr/>
+          <w:p>
+            <w:pPr>
+              <w:pStyle w:val="Compact"/>
+              <w:jc w:val="right"/>
+            </w:pPr>
+            <w:r>
+              <w:t xml:space="preserve">20</w:t>
+            </w:r>
+          </w:p>
+        </w:tc>
+        <w:tc>
+          <w:tcPr/>
+          <w:p>
+            <w:pPr>
+              <w:pStyle w:val="Compact"/>
+              <w:jc w:val="right"/>
+            </w:pPr>
+            <w:r>
+              <w:t xml:space="preserve">12</w:t>
+            </w:r>
+          </w:p>
+        </w:tc>
+      </w:tr>
+      <w:tr>
+        <w:tc>
+          <w:tcPr/>
+          <w:p>
+            <w:pPr>
+              <w:pStyle w:val="Compact"/>
+              <w:jc w:val="right"/>
+            </w:pPr>
+            <w:r>
+              <w:t xml:space="preserve">30</w:t>
+            </w:r>
+          </w:p>
+        </w:tc>
+        <w:tc>
+          <w:tcPr/>
+          <w:p>
+            <w:pPr>
+              <w:pStyle w:val="Compact"/>
+              <w:jc w:val="right"/>
+            </w:pPr>
+            <w:r>
+              <w:t xml:space="preserve">49</w:t>
+            </w:r>
+          </w:p>
+        </w:tc>
+      </w:tr>
+      <w:tr>
+        <w:tc>
+          <w:tcPr/>
+          <w:p>
+            <w:pPr>
+              <w:pStyle w:val="Compact"/>
+              <w:jc w:val="right"/>
+            </w:pPr>
+            <w:r>
+              <w:t xml:space="preserve">40</w:t>
+            </w:r>
+          </w:p>
+        </w:tc>
+        <w:tc>
+          <w:tcPr/>
+          <w:p>
+            <w:pPr>
+              <w:pStyle w:val="Compact"/>
+              <w:jc w:val="right"/>
+            </w:pPr>
+            <w:r>
+              <w:t xml:space="preserve">1</w:t>
+            </w:r>
+          </w:p>
+        </w:tc>
+      </w:tr>
+      <w:tr>
+        <w:tc>
+          <w:tcPr/>
+          <w:p>
+            <w:pPr>
+              <w:pStyle w:val="Compact"/>
+              <w:jc w:val="right"/>
+            </w:pPr>
+            <w:r>
+              <w:t xml:space="preserve">45</w:t>
+            </w:r>
+          </w:p>
+        </w:tc>
+        <w:tc>
+          <w:tcPr/>
+          <w:p>
+            <w:pPr>
+              <w:pStyle w:val="Compact"/>
+              <w:jc w:val="right"/>
+            </w:pPr>
+            <w:r>
+              <w:t xml:space="preserve">1</w:t>
+            </w:r>
+          </w:p>
+        </w:tc>
+      </w:tr>
+      <w:tr>
+        <w:tc>
+          <w:tcPr/>
+          <w:p>
+            <w:pPr>
+              <w:pStyle w:val="Compact"/>
+              <w:jc w:val="right"/>
+            </w:pPr>
+            <w:r>
+              <w:t xml:space="preserve">60</w:t>
+            </w:r>
+          </w:p>
+        </w:tc>
+        <w:tc>
+          <w:tcPr/>
+          <w:p>
+            <w:pPr>
+              <w:pStyle w:val="Compact"/>
+              <w:jc w:val="right"/>
+            </w:pPr>
+            <w:r>
+              <w:t xml:space="preserve">22</w:t>
+            </w:r>
+          </w:p>
+        </w:tc>
+      </w:tr>
+    </w:tbl>
+    <w:bookmarkEnd w:id="43"/>
+    <w:bookmarkEnd w:id="44"/>
+    <w:bookmarkStart w:id="49" w:name="experimental-comparison-1"/>
+    <w:p>
+      <w:pPr>
+        <w:pStyle w:val="Heading2"/>
+      </w:pPr>
+      <w:r>
+        <w:t xml:space="preserve">Experimental Comparison</w:t>
+      </w:r>
+    </w:p>
+    <w:p>
+      <w:pPr>
+        <w:pStyle w:val="FirstParagraph"/>
+      </w:pPr>
+      <w:r>
+        <w:t xml:space="preserve">The average V̇O</w:t>
+      </w:r>
+      <w:r>
+        <w:rPr>
+          <w:vertAlign w:val="subscript"/>
+        </w:rPr>
+        <w:t xml:space="preserve">2max</w:t>
+      </w:r>
+      <w:r>
+        <w:t xml:space="preserve"> </w:t>
+      </w:r>
+      <w:r>
+        <w:t xml:space="preserve">as determined by a binned 30-second average was 62.2 ± 6.3 ml·min</w:t>
+      </w:r>
+      <w:r>
+        <w:rPr>
+          <w:vertAlign w:val="superscript"/>
+        </w:rPr>
+        <w:t xml:space="preserve">-1</w:t>
+      </w:r>
+      <w:r>
+        <w:t xml:space="preserve">·kg</w:t>
+      </w:r>
+      <w:r>
+        <w:rPr>
+          <w:vertAlign w:val="superscript"/>
+        </w:rPr>
+        <w:t xml:space="preserve">-1</w:t>
+      </w:r>
+      <w:r>
+        <w:t xml:space="preserve"> </w:t>
+      </w:r>
+      <w:r>
+        <w:t xml:space="preserve">(mean ± standard deviation). Applying different data processing strategies for V̇O</w:t>
+      </w:r>
+      <w:r>
+        <w:rPr>
+          <w:vertAlign w:val="subscript"/>
+        </w:rPr>
+        <w:t xml:space="preserve">2max</w:t>
+      </w:r>
+      <w:r>
+        <w:t xml:space="preserve"> </w:t>
+      </w:r>
+      <w:r>
+        <w:t xml:space="preserve">determination lead to different outcome values (see</w:t>
+      </w:r>
+      <w:r>
+        <w:t xml:space="preserve"> </w:t>
+      </w:r>
+      <w:hyperlink w:anchor="fig-comparison">
         <w:r>
           <w:rPr>
             <w:rStyle w:val="Hyperlink"/>
@@ -2713,16 +3070,7 @@
         </w:r>
       </w:hyperlink>
       <w:r>
-        <w:t xml:space="preserve">). 30-second intervals were most common to define V̇O</w:t>
-      </w:r>
-      <w:r>
-        <w:rPr>
-          <w:vertAlign w:val="subscript"/>
-        </w:rPr>
-        <w:t xml:space="preserve">2max</w:t>
-      </w:r>
-      <w:r>
-        <w:t xml:space="preserve">, while some authors also often employed shorter (10-20 s) and longer (60 s) periods.</w:t>
+        <w:t xml:space="preserve">).</w:t>
       </w:r>
     </w:p>
     <w:tbl>
@@ -2737,7 +3085,7 @@
       <w:tr>
         <w:tc>
           <w:tcPr/>
-          <w:bookmarkStart w:id="46" w:name="fig-duration"/>
+          <w:bookmarkStart w:id="48" w:name="fig-comparison"/>
           <w:p>
             <w:pPr>
               <w:pStyle w:val="Figure"/>
@@ -2746,187 +3094,20 @@
             <w:r>
               <w:drawing>
                 <wp:inline>
-                  <wp:extent cx="4579632" cy="2747779"/>
+                  <wp:extent cx="5334000" cy="3556000"/>
                   <wp:effectExtent b="0" l="0" r="0" t="0"/>
-                  <wp:docPr descr="" title="" id="44" name="Picture"/>
+                  <wp:docPr descr="" title="" id="46" name="Picture"/>
                   <a:graphic>
                     <a:graphicData uri="http://schemas.openxmlformats.org/drawingml/2006/picture">
                       <pic:pic>
                         <pic:nvPicPr>
-                          <pic:cNvPr descr="./plots/duration_count.png" id="45" name="Picture"/>
+                          <pic:cNvPr descr="./plots/comparison.png" id="47" name="Picture"/>
                           <pic:cNvPicPr>
                             <a:picLocks noChangeArrowheads="1" noChangeAspect="1"/>
                           </pic:cNvPicPr>
                         </pic:nvPicPr>
                         <pic:blipFill>
-                          <a:blip r:embed="rId43"/>
-                          <a:stretch>
-                            <a:fillRect/>
-                          </a:stretch>
-                        </pic:blipFill>
-                        <pic:spPr bwMode="auto">
-                          <a:xfrm>
-                            <a:off x="0" y="0"/>
-                            <a:ext cx="4579632" cy="2747779"/>
-                          </a:xfrm>
-                          <a:prstGeom prst="rect">
-                            <a:avLst/>
-                          </a:prstGeom>
-                          <a:noFill/>
-                          <a:ln w="9525">
-                            <a:noFill/>
-                            <a:headEnd/>
-                            <a:tailEnd/>
-                          </a:ln>
-                        </pic:spPr>
-                      </pic:pic>
-                    </a:graphicData>
-                  </a:graphic>
-                </wp:inline>
-              </w:drawing>
-            </w:r>
-          </w:p>
-          <w:p>
-            <w:pPr>
-              <w:jc w:val="center"/>
-            </w:pPr>
-            <w:pPr>
-              <w:jc w:val="start"/>
-              <w:spacing w:before="200"/>
-              <w:pStyle w:val="ImageCaption"/>
-            </w:pPr>
-            <w:r>
-              <w:t xml:space="preserve">Figure 2: Total durations of the calculation interval of V̇O</w:t>
-            </w:r>
-            <w:r>
-              <w:rPr>
-                <w:vertAlign w:val="subscript"/>
-              </w:rPr>
-              <w:t xml:space="preserve">2max</w:t>
-            </w:r>
-            <w:r>
-              <w:t xml:space="preserve"> </w:t>
-            </w:r>
-            <w:r>
-              <w:t xml:space="preserve">in the reviewed studies. STILL UP TO DEBATE WHETHER RATHER PLOT (VERTICAL OR HORIZONTAL BARS?) OR TABLE.</w:t>
-            </w:r>
-          </w:p>
-          <w:bookmarkEnd w:id="46"/>
-        </w:tc>
-      </w:tr>
-    </w:tbl>
-    <w:bookmarkEnd w:id="47"/>
-    <w:bookmarkStart w:id="52" w:name="experimental-comparison-1"/>
-    <w:p>
-      <w:pPr>
-        <w:pStyle w:val="Heading2"/>
-      </w:pPr>
-      <w:r>
-        <w:t xml:space="preserve">Experimental Comparison</w:t>
-      </w:r>
-    </w:p>
-    <w:p>
-      <w:pPr>
-        <w:pStyle w:val="FirstParagraph"/>
-      </w:pPr>
-      <w:r>
-        <w:t xml:space="preserve">The average V̇O</w:t>
-      </w:r>
-      <w:r>
-        <w:rPr>
-          <w:vertAlign w:val="subscript"/>
-        </w:rPr>
-        <w:t xml:space="preserve">2max</w:t>
-      </w:r>
-      <w:r>
-        <w:t xml:space="preserve"> </w:t>
-      </w:r>
-      <w:r>
-        <w:t xml:space="preserve">as determined by a binned 30-second average was 62.2 ± 6.3 ml·min</w:t>
-      </w:r>
-      <w:r>
-        <w:rPr>
-          <w:vertAlign w:val="superscript"/>
-        </w:rPr>
-        <w:t xml:space="preserve">-1</w:t>
-      </w:r>
-      <w:r>
-        <w:t xml:space="preserve">·kg</w:t>
-      </w:r>
-      <w:r>
-        <w:rPr>
-          <w:vertAlign w:val="superscript"/>
-        </w:rPr>
-        <w:t xml:space="preserve">-1</w:t>
-      </w:r>
-      <w:r>
-        <w:t xml:space="preserve"> </w:t>
-      </w:r>
-      <w:r>
-        <w:t xml:space="preserve">(mean ± standard deviation). Applying different data processing strategies for V̇O</w:t>
-      </w:r>
-      <w:r>
-        <w:rPr>
-          <w:vertAlign w:val="subscript"/>
-        </w:rPr>
-        <w:t xml:space="preserve">2max</w:t>
-      </w:r>
-      <w:r>
-        <w:t xml:space="preserve"> </w:t>
-      </w:r>
-      <w:r>
-        <w:t xml:space="preserve">determination lead to different outcome values (see</w:t>
-      </w:r>
-      <w:r>
-        <w:t xml:space="preserve"> </w:t>
-      </w:r>
-      <w:hyperlink w:anchor="fig-comparison">
-        <w:r>
-          <w:rPr>
-            <w:rStyle w:val="Hyperlink"/>
-          </w:rPr>
-          <w:t xml:space="preserve">Figure 3</w:t>
-        </w:r>
-      </w:hyperlink>
-      <w:r>
-        <w:t xml:space="preserve">).</w:t>
-      </w:r>
-    </w:p>
-    <w:tbl>
-      <w:tblPr>
-        <w:tblStyle w:val="Table"/>
-        <w:tblW w:type="pct" w:w="5000"/>
-        <w:tblLook w:firstRow="0" w:lastRow="0" w:firstColumn="0" w:lastColumn="0" w:noHBand="0" w:noVBand="0" w:val="0000"/>
-      </w:tblPr>
-      <w:tblGrid>
-        <w:gridCol w:w="7920"/>
-      </w:tblGrid>
-      <w:tr>
-        <w:tc>
-          <w:tcPr/>
-          <w:bookmarkStart w:id="51" w:name="fig-comparison"/>
-          <w:p>
-            <w:pPr>
-              <w:pStyle w:val="Figure"/>
-              <w:jc w:val="center"/>
-            </w:pPr>
-            <w:r>
-              <w:drawing>
-                <wp:inline>
-                  <wp:extent cx="5334000" cy="3556000"/>
-                  <wp:effectExtent b="0" l="0" r="0" t="0"/>
-                  <wp:docPr descr="" title="" id="49" name="Picture"/>
-                  <a:graphic>
-                    <a:graphicData uri="http://schemas.openxmlformats.org/drawingml/2006/picture">
-                      <pic:pic>
-                        <pic:nvPicPr>
-                          <pic:cNvPr descr="./plots/comparison.png" id="50" name="Picture"/>
-                          <pic:cNvPicPr>
-                            <a:picLocks noChangeArrowheads="1" noChangeAspect="1"/>
-                          </pic:cNvPicPr>
-                        </pic:nvPicPr>
-                        <pic:blipFill>
-                          <a:blip r:embed="rId48"/>
+                          <a:blip r:embed="rId45"/>
                           <a:stretch>
                             <a:fillRect/>
                           </a:stretch>
@@ -2963,7 +3144,7 @@
               <w:pStyle w:val="ImageCaption"/>
             </w:pPr>
             <w:r>
-              <w:t xml:space="preserve">Figure 3: V̇O</w:t>
+              <w:t xml:space="preserve">Figure 2: V̇O</w:t>
             </w:r>
             <w:r>
               <w:rPr>
@@ -3014,7 +3195,7 @@
               <w:t xml:space="preserve">as large as 5%.</w:t>
             </w:r>
           </w:p>
-          <w:bookmarkEnd w:id="51"/>
+          <w:bookmarkEnd w:id="48"/>
         </w:tc>
       </w:tr>
     </w:tbl>
@@ -3082,9 +3263,9 @@
         <w:t xml:space="preserve">in the final minutes of the exercise test (see SUPPL FIG LINK).</w:t>
       </w:r>
     </w:p>
-    <w:bookmarkEnd w:id="52"/>
-    <w:bookmarkEnd w:id="53"/>
-    <w:bookmarkStart w:id="59" w:name="discussion"/>
+    <w:bookmarkEnd w:id="49"/>
+    <w:bookmarkEnd w:id="50"/>
+    <w:bookmarkStart w:id="56" w:name="discussion"/>
     <w:p>
       <w:pPr>
         <w:pStyle w:val="Heading1"/>
@@ -3146,7 +3327,7 @@
         <w:t xml:space="preserve">measurement.</w:t>
       </w:r>
     </w:p>
-    <w:bookmarkStart w:id="54" w:name="current-state-of-data-processing"/>
+    <w:bookmarkStart w:id="51" w:name="current-state-of-data-processing"/>
     <w:p>
       <w:pPr>
         <w:pStyle w:val="Heading2"/>
@@ -3247,7 +3428,7 @@
           <w:rPr>
             <w:rStyle w:val="Hyperlink"/>
           </w:rPr>
-          <w:t xml:space="preserve">Figure 3</w:t>
+          <w:t xml:space="preserve">Figure 2</w:t>
         </w:r>
       </w:hyperlink>
       <w:r>
@@ -3300,7 +3481,42 @@
       <w:r>
         <w:t xml:space="preserve"> </w:t>
       </w:r>
-      <w:hyperlink w:anchor="fig-duration">
+      <w:hyperlink w:anchor="tbl-duration">
+        <w:r>
+          <w:rPr>
+            <w:rStyle w:val="Hyperlink"/>
+          </w:rPr>
+          <w:t xml:space="preserve">Table 3</w:t>
+        </w:r>
+      </w:hyperlink>
+      <w:r>
+        <w:t xml:space="preserve">). This may reflect contradictory recommendations</w:t>
+      </w:r>
+      <w:r>
+        <w:t xml:space="preserve"> </w:t>
+      </w:r>
+      <w:r>
+        <w:t xml:space="preserve">[16,26]</w:t>
+      </w:r>
+      <w:r>
+        <w:t xml:space="preserve">. There is no consensus on using shorter or longer calculation intervals, and it is unclear whether an optimal interval duration even exists. As different interval durations influence V̇O</w:t>
+      </w:r>
+      <w:r>
+        <w:rPr>
+          <w:vertAlign w:val="subscript"/>
+        </w:rPr>
+        <w:t xml:space="preserve">2max</w:t>
+      </w:r>
+      <w:r>
+        <w:t xml:space="preserve"> </w:t>
+      </w:r>
+      <w:r>
+        <w:t xml:space="preserve">by more than 5% with respect to median levels (see</w:t>
+      </w:r>
+      <w:r>
+        <w:t xml:space="preserve"> </w:t>
+      </w:r>
+      <w:hyperlink w:anchor="fig-comparison">
         <w:r>
           <w:rPr>
             <w:rStyle w:val="Hyperlink"/>
@@ -3309,179 +3525,62 @@
         </w:r>
       </w:hyperlink>
       <w:r>
-        <w:t xml:space="preserve">). This may reflect contradictory recommendations</w:t>
-      </w:r>
-      <w:r>
-        <w:t xml:space="preserve"> </w:t>
-      </w:r>
-      <w:r>
-        <w:t xml:space="preserve">[16,26]</w:t>
-      </w:r>
-      <w:r>
-        <w:t xml:space="preserve">. There is no consensus on using shorter or longer calculation intervals, and it is unclear whether an optimal interval duration even exists. As different interval durations influence V̇O</w:t>
-      </w:r>
-      <w:r>
-        <w:rPr>
-          <w:vertAlign w:val="subscript"/>
-        </w:rPr>
-        <w:t xml:space="preserve">2max</w:t>
-      </w:r>
-      <w:r>
-        <w:t xml:space="preserve"> </w:t>
-      </w:r>
-      <w:r>
-        <w:t xml:space="preserve">by more than 5% with respect to median levels (see</w:t>
+        <w:t xml:space="preserve">), the exact reporting of the data processing strategy remains essential for interpretation.</w:t>
+      </w:r>
+    </w:p>
+    <w:p>
+      <w:pPr>
+        <w:pStyle w:val="BodyText"/>
+      </w:pPr>
+      <w:r>
+        <w:t xml:space="preserve">One possible reason for the prevalence of binned averages data processing approaches may be due to limitations in analysis software used. The results show that most researchers use the vendor software of the metabolic cart’s manufacturer. These software products may by default output binned time averages instead of raw breath-by-breath data. Moreover, further processing (e.g., interpolation, moving averages) may require the use of additional software. This may also explain why digital filtering has — despite recommended by Robergs et al.</w:t>
+      </w:r>
+      <w:r>
+        <w:t xml:space="preserve"> </w:t>
+      </w:r>
+      <w:r>
+        <w:t xml:space="preserve">[29]</w:t>
+      </w:r>
+      <w:r>
+        <w:t xml:space="preserve"> </w:t>
+      </w:r>
+      <w:r>
+        <w:t xml:space="preserve">— not been used in a single study reviewed here: standard distributions of common data analysis software (e.g., Microsoft Excel) lack the capability to perform such operations. The common practices of data processing are likely to be attributed to both: a lack of awareness and adequate software solutions.</w:t>
+      </w:r>
+    </w:p>
+    <w:bookmarkEnd w:id="51"/>
+    <w:bookmarkStart w:id="52" w:name="X2cebb14d75d281f65c199cab57fbe448b6eb48b"/>
+    <w:p>
+      <w:pPr>
+        <w:pStyle w:val="Heading2"/>
+      </w:pPr>
+      <w:r>
+        <w:t xml:space="preserve">Impact of Different Data Processing Strategies</w:t>
+      </w:r>
+    </w:p>
+    <w:p>
+      <w:pPr>
+        <w:pStyle w:val="FirstParagraph"/>
+      </w:pPr>
+      <w:r>
+        <w:t xml:space="preserve">The different data processing strategies found in the literature directly bias the V̇O</w:t>
+      </w:r>
+      <w:r>
+        <w:rPr>
+          <w:vertAlign w:val="subscript"/>
+        </w:rPr>
+        <w:t xml:space="preserve">2max</w:t>
+      </w:r>
+      <w:r>
+        <w:t xml:space="preserve"> </w:t>
+      </w:r>
+      <w:r>
+        <w:t xml:space="preserve">determination (see</w:t>
       </w:r>
       <w:r>
         <w:t xml:space="preserve"> </w:t>
       </w:r>
       <w:hyperlink w:anchor="fig-comparison">
-        <w:r>
-          <w:rPr>
-            <w:rStyle w:val="Hyperlink"/>
-          </w:rPr>
-          <w:t xml:space="preserve">Figure 3</w:t>
-        </w:r>
-      </w:hyperlink>
-      <w:r>
-        <w:t xml:space="preserve">), the exact reporting of the data processing strategy remains essential for interpretation.</w:t>
-      </w:r>
-    </w:p>
-    <w:p>
-      <w:pPr>
-        <w:pStyle w:val="BodyText"/>
-      </w:pPr>
-      <w:r>
-        <w:t xml:space="preserve">One possible reason for the prevalence of binned averages data processing approaches may be due to limitations in analysis software used. The results show that most researchers use the vendor software of the metabolic cart’s manufacturer. These software products may by default output binned time averages instead of raw breath-by-breath data. Moreover, further processing (e.g., interpolation, moving averages) may require the use of additional software. This may also explain why digital filtering has — despite recommended by Robergs et al.</w:t>
-      </w:r>
-      <w:r>
-        <w:t xml:space="preserve"> </w:t>
-      </w:r>
-      <w:r>
-        <w:t xml:space="preserve">[29]</w:t>
-      </w:r>
-      <w:r>
-        <w:t xml:space="preserve"> </w:t>
-      </w:r>
-      <w:r>
-        <w:t xml:space="preserve">— not been used in a single study reviewed here: standard distributions of common data analysis software (e.g., Microsoft Excel) lack the capability to perform such operations. The common practices of data processing are likely to be attributed to both: a lack of awareness and adequate software solutions.</w:t>
-      </w:r>
-    </w:p>
-    <w:bookmarkEnd w:id="54"/>
-    <w:bookmarkStart w:id="55" w:name="X2cebb14d75d281f65c199cab57fbe448b6eb48b"/>
-    <w:p>
-      <w:pPr>
-        <w:pStyle w:val="Heading2"/>
-      </w:pPr>
-      <w:r>
-        <w:t xml:space="preserve">Impact of Different Data Processing Strategies</w:t>
-      </w:r>
-    </w:p>
-    <w:p>
-      <w:pPr>
-        <w:pStyle w:val="FirstParagraph"/>
-      </w:pPr>
-      <w:r>
-        <w:t xml:space="preserve">The different data processing strategies found in the literature directly bias the V̇O</w:t>
-      </w:r>
-      <w:r>
-        <w:rPr>
-          <w:vertAlign w:val="subscript"/>
-        </w:rPr>
-        <w:t xml:space="preserve">2max</w:t>
-      </w:r>
-      <w:r>
-        <w:t xml:space="preserve"> </w:t>
-      </w:r>
-      <w:r>
-        <w:t xml:space="preserve">determination (see</w:t>
-      </w:r>
-      <w:r>
-        <w:t xml:space="preserve"> </w:t>
-      </w:r>
-      <w:hyperlink w:anchor="fig-comparison">
-        <w:r>
-          <w:rPr>
-            <w:rStyle w:val="Hyperlink"/>
-          </w:rPr>
-          <w:t xml:space="preserve">Figure 3</w:t>
-        </w:r>
-      </w:hyperlink>
-      <w:r>
-        <w:t xml:space="preserve">), and as such influence the classification of individuals, the evaluation of training success, and the assessment of V̇O</w:t>
-      </w:r>
-      <w:r>
-        <w:rPr>
-          <w:vertAlign w:val="subscript"/>
-        </w:rPr>
-        <w:t xml:space="preserve">2max</w:t>
-      </w:r>
-      <w:r>
-        <w:t xml:space="preserve"> </w:t>
-      </w:r>
-      <w:r>
-        <w:t xml:space="preserve">attainment. In accordance with previous findings</w:t>
-      </w:r>
-      <w:r>
-        <w:t xml:space="preserve"> </w:t>
-      </w:r>
-      <w:r>
-        <w:t xml:space="preserve">[13,14,21]</w:t>
-      </w:r>
-      <w:r>
-        <w:t xml:space="preserve"> </w:t>
-      </w:r>
-      <w:r>
-        <w:t xml:space="preserve">longer calculation intervals lead to lower V̇O</w:t>
-      </w:r>
-      <w:r>
-        <w:rPr>
-          <w:vertAlign w:val="subscript"/>
-        </w:rPr>
-        <w:t xml:space="preserve">2max</w:t>
-      </w:r>
-      <w:r>
-        <w:t xml:space="preserve"> </w:t>
-      </w:r>
-      <w:r>
-        <w:t xml:space="preserve">values (see</w:t>
-      </w:r>
-      <w:r>
-        <w:t xml:space="preserve"> </w:t>
-      </w:r>
-      <w:hyperlink w:anchor="fig-comparison">
-        <w:r>
-          <w:rPr>
-            <w:rStyle w:val="Hyperlink"/>
-          </w:rPr>
-          <w:t xml:space="preserve">Figure 3</w:t>
-        </w:r>
-      </w:hyperlink>
-      <w:r>
-        <w:t xml:space="preserve">). The analyzed data shows median differences up to 5-7% between processing strategies, which is in accordance with previous research</w:t>
-      </w:r>
-      <w:r>
-        <w:t xml:space="preserve"> </w:t>
-      </w:r>
-      <w:r>
-        <w:t xml:space="preserve">[23]</w:t>
-      </w:r>
-      <w:r>
-        <w:t xml:space="preserve">. Some studies reported even higher mean differences of up to 20%</w:t>
-      </w:r>
-      <w:r>
-        <w:t xml:space="preserve"> </w:t>
-      </w:r>
-      <w:r>
-        <w:t xml:space="preserve">[30]</w:t>
-      </w:r>
-      <w:r>
-        <w:t xml:space="preserve">, but only when including raw breath-by-breath data in the comparison. The evaluation of unprocessed raw data for its maximum is highly erroneous and as such is not performed in research (see</w:t>
-      </w:r>
-      <w:r>
-        <w:t xml:space="preserve"> </w:t>
-      </w:r>
-      <w:hyperlink w:anchor="fig-duration">
         <w:r>
           <w:rPr>
             <w:rStyle w:val="Hyperlink"/>
@@ -3490,157 +3589,101 @@
         </w:r>
       </w:hyperlink>
       <w:r>
-        <w:t xml:space="preserve">); so there is no reason to compare it to other strategies. While previous research was often conducted in sedentary or recreationally trained individuals, we now present evidence, that a similar effect of data processing strategies on V̇O</w:t>
-      </w:r>
-      <w:r>
-        <w:rPr>
-          <w:vertAlign w:val="subscript"/>
-        </w:rPr>
-        <w:t xml:space="preserve">2max</w:t>
-      </w:r>
-      <w:r>
-        <w:t xml:space="preserve"> </w:t>
-      </w:r>
-      <w:r>
-        <w:t xml:space="preserve">exists in trained athletes. Since training interventions in trained athletes typically show improvements in V̇O</w:t>
-      </w:r>
-      <w:r>
-        <w:rPr>
-          <w:vertAlign w:val="subscript"/>
-        </w:rPr>
-        <w:t xml:space="preserve">2max</w:t>
-      </w:r>
-      <w:r>
-        <w:t xml:space="preserve"> </w:t>
-      </w:r>
-      <w:r>
-        <w:t xml:space="preserve">in the range of 0-6%</w:t>
-      </w:r>
-      <w:r>
-        <w:t xml:space="preserve"> </w:t>
-      </w:r>
-      <w:r>
-        <w:t xml:space="preserve">[44,45]</w:t>
-      </w:r>
-      <w:r>
-        <w:t xml:space="preserve">, variation caused by differing data processing strategies is in the same range and can bias the evaluation of their success.</w:t>
-      </w:r>
-    </w:p>
-    <w:p>
-      <w:pPr>
-        <w:pStyle w:val="BodyText"/>
-      </w:pPr>
-      <w:r>
-        <w:t xml:space="preserve">Binned time averages lead to systematically lower V̇O</w:t>
-      </w:r>
-      <w:r>
-        <w:rPr>
-          <w:vertAlign w:val="subscript"/>
-        </w:rPr>
-        <w:t xml:space="preserve">2max</w:t>
-      </w:r>
-      <w:r>
-        <w:t xml:space="preserve"> </w:t>
-      </w:r>
-      <w:r>
-        <w:t xml:space="preserve">values compared with moving averages, for the reasons explained above. While this general trend has been acknowledged previously</w:t>
-      </w:r>
-      <w:r>
-        <w:t xml:space="preserve"> </w:t>
-      </w:r>
-      <w:r>
-        <w:t xml:space="preserve">[23]</w:t>
-      </w:r>
-      <w:r>
-        <w:t xml:space="preserve">, it has not been quantified. The present data suggest a ~1% lower median V̇O</w:t>
-      </w:r>
-      <w:r>
-        <w:rPr>
-          <w:vertAlign w:val="subscript"/>
-        </w:rPr>
-        <w:t xml:space="preserve">2max</w:t>
-      </w:r>
-      <w:r>
-        <w:t xml:space="preserve"> </w:t>
-      </w:r>
-      <w:r>
-        <w:t xml:space="preserve">when using binned averages compared with moving averages of the same calculation interval length. This difference is well within the measurement error of most if not all metabolic carts, but it is systematic and as such may bias the evaluation in scenarios where small changes in V̇O</w:t>
-      </w:r>
-      <w:r>
-        <w:rPr>
-          <w:vertAlign w:val="subscript"/>
-        </w:rPr>
-        <w:t xml:space="preserve">2max</w:t>
-      </w:r>
-      <w:r>
-        <w:t xml:space="preserve"> </w:t>
-      </w:r>
-      <w:r>
-        <w:t xml:space="preserve">are important (e.g. in elite sports).</w:t>
-      </w:r>
-    </w:p>
-    <w:p>
-      <w:pPr>
-        <w:pStyle w:val="BodyText"/>
-      </w:pPr>
-      <w:r>
-        <w:t xml:space="preserve">Moving time and moving breath averages lead to almost identical V̇O</w:t>
-      </w:r>
-      <w:r>
-        <w:rPr>
-          <w:vertAlign w:val="subscript"/>
-        </w:rPr>
-        <w:t xml:space="preserve">2max</w:t>
-      </w:r>
-      <w:r>
-        <w:t xml:space="preserve"> </w:t>
-      </w:r>
-      <w:r>
-        <w:t xml:space="preserve">values with respect to median values (</w:t>
+        <w:t xml:space="preserve">), and as such influence the classification of individuals, the evaluation of training success, and the assessment of V̇O</w:t>
+      </w:r>
+      <w:r>
+        <w:rPr>
+          <w:vertAlign w:val="subscript"/>
+        </w:rPr>
+        <w:t xml:space="preserve">2max</w:t>
+      </w:r>
+      <w:r>
+        <w:t xml:space="preserve"> </w:t>
+      </w:r>
+      <w:r>
+        <w:t xml:space="preserve">attainment. In accordance with previous findings</w:t>
+      </w:r>
+      <w:r>
+        <w:t xml:space="preserve"> </w:t>
+      </w:r>
+      <w:r>
+        <w:t xml:space="preserve">[13,14,21]</w:t>
+      </w:r>
+      <w:r>
+        <w:t xml:space="preserve"> </w:t>
+      </w:r>
+      <w:r>
+        <w:t xml:space="preserve">longer calculation intervals lead to lower V̇O</w:t>
+      </w:r>
+      <w:r>
+        <w:rPr>
+          <w:vertAlign w:val="subscript"/>
+        </w:rPr>
+        <w:t xml:space="preserve">2max</w:t>
+      </w:r>
+      <w:r>
+        <w:t xml:space="preserve"> </w:t>
+      </w:r>
+      <w:r>
+        <w:t xml:space="preserve">values (see</w:t>
+      </w:r>
+      <w:r>
+        <w:t xml:space="preserve"> </w:t>
       </w:r>
       <w:hyperlink w:anchor="fig-comparison">
         <w:r>
           <w:rPr>
             <w:rStyle w:val="Hyperlink"/>
           </w:rPr>
-          <w:t xml:space="preserve">Figure 3</w:t>
+          <w:t xml:space="preserve">Figure 2</w:t>
         </w:r>
       </w:hyperlink>
       <w:r>
-        <w:t xml:space="preserve">). This seems natural in that the athletes in this study reached respiratory rates around 60 min</w:t>
-      </w:r>
-      <w:r>
-        <w:rPr>
-          <w:vertAlign w:val="superscript"/>
-        </w:rPr>
-        <w:t xml:space="preserve">-1</w:t>
-      </w:r>
-      <w:r>
-        <w:t xml:space="preserve"> </w:t>
-      </w:r>
-      <w:r>
-        <w:t xml:space="preserve">(see SUPPL LINK), resulting in equivalent time- and breath-based interval lengths. For an athletic population, V̇O</w:t>
-      </w:r>
-      <w:r>
-        <w:rPr>
-          <w:vertAlign w:val="subscript"/>
-        </w:rPr>
-        <w:t xml:space="preserve">2max</w:t>
-      </w:r>
-      <w:r>
-        <w:t xml:space="preserve"> </w:t>
-      </w:r>
-      <w:r>
-        <w:t xml:space="preserve">values obtained by moving time and moving breath averages can approximately be used interchangeably. Given that less trained individuals display lower respiratory rates during exercise tests to exhaustion</w:t>
-      </w:r>
-      <w:r>
-        <w:t xml:space="preserve"> </w:t>
-      </w:r>
-      <w:r>
-        <w:t xml:space="preserve">[46]</w:t>
-      </w:r>
-      <w:r>
-        <w:t xml:space="preserve">, this finding will likely not translate to sedentary populations.</w:t>
+        <w:t xml:space="preserve">). The analyzed data shows median differences up to 5-7% between processing strategies, which is in accordance with previous research</w:t>
+      </w:r>
+      <w:r>
+        <w:t xml:space="preserve"> </w:t>
+      </w:r>
+      <w:r>
+        <w:t xml:space="preserve">[23]</w:t>
+      </w:r>
+      <w:r>
+        <w:t xml:space="preserve">. Some studies reported even higher mean differences of up to 20%</w:t>
+      </w:r>
+      <w:r>
+        <w:t xml:space="preserve"> </w:t>
+      </w:r>
+      <w:r>
+        <w:t xml:space="preserve">[30]</w:t>
+      </w:r>
+      <w:r>
+        <w:t xml:space="preserve">, but only when including raw breath-by-breath data in the comparison. The evaluation of unprocessed raw data for its maximum is highly erroneous and as such is not performed in research (see</w:t>
+      </w:r>
+      <w:r>
+        <w:t xml:space="preserve"> </w:t>
+      </w:r>
+      <w:hyperlink w:anchor="tbl-duration">
+        <w:r>
+          <w:rPr>
+            <w:rStyle w:val="Hyperlink"/>
+          </w:rPr>
+          <w:t xml:space="preserve">Table 3</w:t>
+        </w:r>
+      </w:hyperlink>
+      <w:r>
+        <w:t xml:space="preserve">); so there is no reason to compare it to other strategies. While previous research was often conducted in sedentary or recreationally trained individuals, we now present evidence that a similar effect of data processing strategies on V̇O</w:t>
+      </w:r>
+      <w:r>
+        <w:rPr>
+          <w:vertAlign w:val="subscript"/>
+        </w:rPr>
+        <w:t xml:space="preserve">2max</w:t>
+      </w:r>
+      <w:r>
+        <w:t xml:space="preserve"> </w:t>
+      </w:r>
+      <w:r>
+        <w:t xml:space="preserve">exists in trained athletes.</w:t>
       </w:r>
     </w:p>
     <w:p>
@@ -3648,19 +3691,84 @@
         <w:pStyle w:val="BodyText"/>
       </w:pPr>
       <w:r>
-        <w:t xml:space="preserve">The exact impact of data processing strategies on the V̇O</w:t>
-      </w:r>
-      <w:r>
-        <w:rPr>
-          <w:vertAlign w:val="subscript"/>
-        </w:rPr>
-        <w:t xml:space="preserve">2max</w:t>
-      </w:r>
-      <w:r>
-        <w:t xml:space="preserve"> </w:t>
-      </w:r>
-      <w:r>
-        <w:t xml:space="preserve">is highly individual. Most research did present only comparisons of mean values, with results in accordance with those found here</w:t>
+        <w:t xml:space="preserve">Since training interventions in trained athletes typically show improvements in V̇O</w:t>
+      </w:r>
+      <w:r>
+        <w:rPr>
+          <w:vertAlign w:val="subscript"/>
+        </w:rPr>
+        <w:t xml:space="preserve">2max</w:t>
+      </w:r>
+      <w:r>
+        <w:t xml:space="preserve"> </w:t>
+      </w:r>
+      <w:r>
+        <w:t xml:space="preserve">in the range of 0-6%</w:t>
+      </w:r>
+      <w:r>
+        <w:t xml:space="preserve"> </w:t>
+      </w:r>
+      <w:r>
+        <w:t xml:space="preserve">[44,45]</w:t>
+      </w:r>
+      <w:r>
+        <w:t xml:space="preserve">, variation caused by differing data processing strategies is in the same range and can bias the evaluation of their success. Together with biological</w:t>
+      </w:r>
+      <w:r>
+        <w:t xml:space="preserve"> </w:t>
+      </w:r>
+      <w:r>
+        <w:t xml:space="preserve">[10]</w:t>
+      </w:r>
+      <w:r>
+        <w:t xml:space="preserve"> </w:t>
+      </w:r>
+      <w:r>
+        <w:t xml:space="preserve">and technical</w:t>
+      </w:r>
+      <w:r>
+        <w:t xml:space="preserve"> </w:t>
+      </w:r>
+      <w:r>
+        <w:t xml:space="preserve">[11]</w:t>
+      </w:r>
+      <w:r>
+        <w:t xml:space="preserve"> </w:t>
+      </w:r>
+      <w:r>
+        <w:t xml:space="preserve">variability, data processing is just one of several sources of variation in the process of V̇O</w:t>
+      </w:r>
+      <w:r>
+        <w:rPr>
+          <w:vertAlign w:val="subscript"/>
+        </w:rPr>
+        <w:t xml:space="preserve">2max</w:t>
+      </w:r>
+      <w:r>
+        <w:t xml:space="preserve"> </w:t>
+      </w:r>
+      <w:r>
+        <w:t xml:space="preserve">determination, but it is one that can easily be controlled without the need for multiple testing.</w:t>
+      </w:r>
+    </w:p>
+    <w:p>
+      <w:pPr>
+        <w:pStyle w:val="BodyText"/>
+      </w:pPr>
+      <w:r>
+        <w:t xml:space="preserve">Binned time averages lead to systematically lower V̇O</w:t>
+      </w:r>
+      <w:r>
+        <w:rPr>
+          <w:vertAlign w:val="subscript"/>
+        </w:rPr>
+        <w:t xml:space="preserve">2max</w:t>
+      </w:r>
+      <w:r>
+        <w:t xml:space="preserve"> </w:t>
+      </w:r>
+      <w:r>
+        <w:t xml:space="preserve">values compared with moving averages, for the reasons explained above. While this general trend has been acknowledged previously</w:t>
       </w:r>
       <w:r>
         <w:t xml:space="preserve"> </w:t>
@@ -3669,56 +3777,173 @@
         <w:t xml:space="preserve">[23]</w:t>
       </w:r>
       <w:r>
-        <w:t xml:space="preserve">. Data processing strategies may impact V̇O</w:t>
-      </w:r>
-      <w:r>
-        <w:rPr>
-          <w:vertAlign w:val="subscript"/>
-        </w:rPr>
-        <w:t xml:space="preserve">2max</w:t>
-      </w:r>
-      <w:r>
-        <w:t xml:space="preserve"> </w:t>
-      </w:r>
-      <w:r>
-        <w:t xml:space="preserve">values with varying magnitudes at the individual level. For example, for 10% of the investigated athletes a binned time average of 5 seconds leads to a V̇O</w:t>
-      </w:r>
-      <w:r>
-        <w:rPr>
-          <w:vertAlign w:val="subscript"/>
-        </w:rPr>
-        <w:t xml:space="preserve">2max</w:t>
-      </w:r>
-      <w:r>
-        <w:t xml:space="preserve"> </w:t>
-      </w:r>
-      <w:r>
-        <w:t xml:space="preserve">&lt;3% higher than by a 30-second average, while for another 10% of the investigated athletes the V̇O</w:t>
-      </w:r>
-      <w:r>
-        <w:rPr>
-          <w:vertAlign w:val="subscript"/>
-        </w:rPr>
-        <w:t xml:space="preserve">2max</w:t>
-      </w:r>
-      <w:r>
-        <w:t xml:space="preserve"> </w:t>
-      </w:r>
-      <w:r>
-        <w:t xml:space="preserve">was &gt;6% higher (see</w:t>
-      </w:r>
-      <w:r>
-        <w:t xml:space="preserve"> </w:t>
+        <w:t xml:space="preserve">, it has not been quantified. The present data suggest a ~1% lower median V̇O</w:t>
+      </w:r>
+      <w:r>
+        <w:rPr>
+          <w:vertAlign w:val="subscript"/>
+        </w:rPr>
+        <w:t xml:space="preserve">2max</w:t>
+      </w:r>
+      <w:r>
+        <w:t xml:space="preserve"> </w:t>
+      </w:r>
+      <w:r>
+        <w:t xml:space="preserve">when using binned averages compared with moving averages of the same calculation interval length. This difference is well within the measurement error of most if not all metabolic carts, but it is systematic and as such may bias the evaluation in scenarios where small changes in V̇O</w:t>
+      </w:r>
+      <w:r>
+        <w:rPr>
+          <w:vertAlign w:val="subscript"/>
+        </w:rPr>
+        <w:t xml:space="preserve">2max</w:t>
+      </w:r>
+      <w:r>
+        <w:t xml:space="preserve"> </w:t>
+      </w:r>
+      <w:r>
+        <w:t xml:space="preserve">are important (e.g. in elite sports).</w:t>
+      </w:r>
+    </w:p>
+    <w:p>
+      <w:pPr>
+        <w:pStyle w:val="BodyText"/>
+      </w:pPr>
+      <w:r>
+        <w:t xml:space="preserve">Moving time and moving breath averages lead to almost identical V̇O</w:t>
+      </w:r>
+      <w:r>
+        <w:rPr>
+          <w:vertAlign w:val="subscript"/>
+        </w:rPr>
+        <w:t xml:space="preserve">2max</w:t>
+      </w:r>
+      <w:r>
+        <w:t xml:space="preserve"> </w:t>
+      </w:r>
+      <w:r>
+        <w:t xml:space="preserve">values with respect to median values (</w:t>
       </w:r>
       <w:hyperlink w:anchor="fig-comparison">
         <w:r>
           <w:rPr>
             <w:rStyle w:val="Hyperlink"/>
           </w:rPr>
-          <w:t xml:space="preserve">Figure 3</w:t>
+          <w:t xml:space="preserve">Figure 2</w:t>
         </w:r>
       </w:hyperlink>
       <w:r>
+        <w:t xml:space="preserve">). This seems natural in that the athletes in this study reached respiratory rates around 60 min</w:t>
+      </w:r>
+      <w:r>
+        <w:rPr>
+          <w:vertAlign w:val="superscript"/>
+        </w:rPr>
+        <w:t xml:space="preserve">-1</w:t>
+      </w:r>
+      <w:r>
+        <w:t xml:space="preserve"> </w:t>
+      </w:r>
+      <w:r>
+        <w:t xml:space="preserve">(see SUPPL LINK), resulting in equivalent time- and breath-based interval lengths. For an athletic population, V̇O</w:t>
+      </w:r>
+      <w:r>
+        <w:rPr>
+          <w:vertAlign w:val="subscript"/>
+        </w:rPr>
+        <w:t xml:space="preserve">2max</w:t>
+      </w:r>
+      <w:r>
+        <w:t xml:space="preserve"> </w:t>
+      </w:r>
+      <w:r>
+        <w:t xml:space="preserve">values obtained by moving time and moving breath averages can approximately be used interchangeably. Given that less trained individuals display lower respiratory rates during exercise tests to exhaustion</w:t>
+      </w:r>
+      <w:r>
+        <w:t xml:space="preserve"> </w:t>
+      </w:r>
+      <w:r>
+        <w:t xml:space="preserve">[46]</w:t>
+      </w:r>
+      <w:r>
+        <w:t xml:space="preserve">, this finding will likely not translate to sedentary populations.</w:t>
+      </w:r>
+    </w:p>
+    <w:p>
+      <w:pPr>
+        <w:pStyle w:val="BodyText"/>
+      </w:pPr>
+      <w:r>
+        <w:t xml:space="preserve">The exact impact of data processing strategies on the V̇O</w:t>
+      </w:r>
+      <w:r>
+        <w:rPr>
+          <w:vertAlign w:val="subscript"/>
+        </w:rPr>
+        <w:t xml:space="preserve">2max</w:t>
+      </w:r>
+      <w:r>
+        <w:t xml:space="preserve"> </w:t>
+      </w:r>
+      <w:r>
+        <w:t xml:space="preserve">is highly individual. Most research did present only comparisons of mean values, with results in accordance with those found here</w:t>
+      </w:r>
+      <w:r>
+        <w:t xml:space="preserve"> </w:t>
+      </w:r>
+      <w:r>
+        <w:t xml:space="preserve">[23]</w:t>
+      </w:r>
+      <w:r>
+        <w:t xml:space="preserve">. Data processing strategies may impact V̇O</w:t>
+      </w:r>
+      <w:r>
+        <w:rPr>
+          <w:vertAlign w:val="subscript"/>
+        </w:rPr>
+        <w:t xml:space="preserve">2max</w:t>
+      </w:r>
+      <w:r>
+        <w:t xml:space="preserve"> </w:t>
+      </w:r>
+      <w:r>
+        <w:t xml:space="preserve">values with varying magnitudes at the individual level. For example, for 10% of the investigated athletes a binned time average of 5 seconds leads to a V̇O</w:t>
+      </w:r>
+      <w:r>
+        <w:rPr>
+          <w:vertAlign w:val="subscript"/>
+        </w:rPr>
+        <w:t xml:space="preserve">2max</w:t>
+      </w:r>
+      <w:r>
+        <w:t xml:space="preserve"> </w:t>
+      </w:r>
+      <w:r>
+        <w:t xml:space="preserve">&lt;3% higher than by a 30-second average, while for another 10% of the investigated athletes the V̇O</w:t>
+      </w:r>
+      <w:r>
+        <w:rPr>
+          <w:vertAlign w:val="subscript"/>
+        </w:rPr>
+        <w:t xml:space="preserve">2max</w:t>
+      </w:r>
+      <w:r>
+        <w:t xml:space="preserve"> </w:t>
+      </w:r>
+      <w:r>
+        <w:t xml:space="preserve">was &gt;6% higher (see</w:t>
+      </w:r>
+      <w:r>
+        <w:t xml:space="preserve"> </w:t>
+      </w:r>
+      <w:hyperlink w:anchor="fig-comparison">
+        <w:r>
+          <w:rPr>
+            <w:rStyle w:val="Hyperlink"/>
+          </w:rPr>
+          <w:t xml:space="preserve">Figure 2</w:t>
+        </w:r>
+      </w:hyperlink>
+      <w:r>
         <w:t xml:space="preserve">). Current values reported and equation derived compare strategies on a group level</w:t>
       </w:r>
       <w:r>
@@ -3764,11 +3989,11 @@
         <w:t xml:space="preserve"> </w:t>
       </w:r>
       <w:r>
-        <w:t xml:space="preserve">from different processing strategies require their reporting for an sufficient analysis on a group level, the raw data from each test is required on the individual level.</w:t>
-      </w:r>
-    </w:p>
-    <w:bookmarkEnd w:id="55"/>
-    <w:bookmarkStart w:id="57" w:name="guidelines-for-reporting"/>
+        <w:t xml:space="preserve">from different processing strategies require their reporting for a sufficient analysis on a group level, the raw data from each test is required on the individual level.</w:t>
+      </w:r>
+    </w:p>
+    <w:bookmarkEnd w:id="52"/>
+    <w:bookmarkStart w:id="54" w:name="guidelines-for-reporting"/>
     <w:p>
       <w:pPr>
         <w:pStyle w:val="Heading2"/>
@@ -3830,7 +4055,7 @@
           <w:rPr>
             <w:rStyle w:val="Hyperlink"/>
           </w:rPr>
-          <w:t xml:space="preserve">Table 3</w:t>
+          <w:t xml:space="preserve">Table 4</w:t>
         </w:r>
       </w:hyperlink>
       <w:r>
@@ -4014,13 +4239,13 @@
         <w:t xml:space="preserve">.</w:t>
       </w:r>
     </w:p>
-    <w:bookmarkStart w:id="56" w:name="tbl-recommendation"/>
+    <w:bookmarkStart w:id="53" w:name="tbl-recommendation"/>
     <w:p>
       <w:pPr>
         <w:pStyle w:val="TableCaption"/>
       </w:pPr>
       <w:r>
-        <w:t xml:space="preserve">Table 3: Recommendations for reporting data processing strategies to determine the maximum oxygen uptake.</w:t>
+        <w:t xml:space="preserve">Table 4: Recommendations for reporting data processing strategies to determine the maximum oxygen uptake.</w:t>
       </w:r>
     </w:p>
     <w:tbl>
@@ -4028,7 +4253,7 @@
         <w:tblStyle w:val="Table"/>
         <w:tblW w:type="auto" w:w="0"/>
         <w:tblLook w:firstRow="1" w:lastRow="0" w:firstColumn="0" w:lastColumn="0" w:noHBand="0" w:noVBand="0" w:val="0020"/>
-        <w:tblCaption w:val="Table 3: Recommendations for reporting data processing strategies to determine the maximum oxygen uptake."/>
+        <w:tblCaption w:val="Table 4: Recommendations for reporting data processing strategies to determine the maximum oxygen uptake."/>
       </w:tblPr>
       <w:tblGrid>
         <w:gridCol w:w="3960"/>
@@ -4246,99 +4471,133 @@
         </w:tc>
       </w:tr>
     </w:tbl>
+    <w:bookmarkEnd w:id="53"/>
+    <w:bookmarkEnd w:id="54"/>
+    <w:bookmarkStart w:id="55" w:name="limitations"/>
+    <w:p>
+      <w:pPr>
+        <w:pStyle w:val="Heading2"/>
+      </w:pPr>
+      <w:r>
+        <w:t xml:space="preserve">Limitations</w:t>
+      </w:r>
+    </w:p>
+    <w:p>
+      <w:pPr>
+        <w:pStyle w:val="FirstParagraph"/>
+      </w:pPr>
+      <w:r>
+        <w:t xml:space="preserve">Due to the sheer quantity of the publications investigating V̇O</w:t>
+      </w:r>
+      <w:r>
+        <w:rPr>
+          <w:vertAlign w:val="subscript"/>
+        </w:rPr>
+        <w:t xml:space="preserve">2max</w:t>
+      </w:r>
+      <w:r>
+        <w:t xml:space="preserve">, it was not possible to perform an exhaustive review of all articles. The scoping review therefore relies on a random sample which not necessarily captures exact trends of the literature. However, efforts were made — such as random sampling and systematic article exclusions — to ensure the sample to be representative. Notable, almost half of the studies did not report their data processing strategy at all. The data processing strategies used in the literature could only be investigated when studies reported them.</w:t>
+      </w:r>
+    </w:p>
+    <w:p>
+      <w:pPr>
+        <w:pStyle w:val="BodyText"/>
+      </w:pPr>
+      <w:r>
+        <w:t xml:space="preserve">Ambiguities in the reporting of the investigated studies may impact analysis results. For example some studies using long binned averages (e.g. 60 seconds) may have in fact been using multiple binned averages of shorter duration (e.g. 4×15 second), without describing this correctly. Moreover, the exact definitions for building binned averages vary within the literature. While most studies define the binning periods from the beginning of the exercise, some may define them from the endpoint. Additionally some of the included studies did not define the maximum bin, but a pre-set binned average period as their V̇O</w:t>
+      </w:r>
+      <w:r>
+        <w:rPr>
+          <w:vertAlign w:val="subscript"/>
+        </w:rPr>
+        <w:t xml:space="preserve">2max</w:t>
+      </w:r>
+      <w:r>
+        <w:t xml:space="preserve"> </w:t>
+      </w:r>
+      <w:r>
+        <w:t xml:space="preserve">(for example the last bin, regardless of its value). In situations where the maximum in oxygen uptake is reached considerably before exhaustion (i.e., a long plateau in oxygen uptake exists) this may lead to different results than a traditional binned average processing. We did not separately consider such sub-categories of data processing strategies, as they may not be very common and are often hard to investigate precisely due to ambiguities in their reporting.</w:t>
+      </w:r>
+    </w:p>
+    <w:p>
+      <w:pPr>
+        <w:pStyle w:val="BodyText"/>
+      </w:pPr>
+      <w:r>
+        <w:t xml:space="preserve">This work treated each breath as the single data processing unit of cardiopulmonary exercise testing. However, metabolic carts sample gas fraction and gas flow data at a much higher frequency (e.g., 50 Hz). The data for each breath is subsequently calculated from these raw signals by the means of an algorithm. Different algorithms to generate the breath-by-breath data can lead to different outcomes</w:t>
+      </w:r>
+      <w:r>
+        <w:t xml:space="preserve"> </w:t>
+      </w:r>
+      <w:r>
+        <w:t xml:space="preserve">[48]</w:t>
+      </w:r>
+      <w:r>
+        <w:t xml:space="preserve">, and as such may also influence the V̇O</w:t>
+      </w:r>
+      <w:r>
+        <w:rPr>
+          <w:vertAlign w:val="subscript"/>
+        </w:rPr>
+        <w:t xml:space="preserve">2max</w:t>
+      </w:r>
+      <w:r>
+        <w:t xml:space="preserve">. Hence documenting and reporting of the breath-by-breath algorithm is advisable. Yet many metabolic carts do not describe their default algorithm and limit access to the raw data signal.</w:t>
+      </w:r>
+    </w:p>
+    <w:p>
+      <w:pPr>
+        <w:pStyle w:val="BodyText"/>
+      </w:pPr>
+      <w:r>
+        <w:t xml:space="preserve">The experimental comparison of different data processing strategies was conducted on a standardized data set of exercise tests. This standardization in terms of training status, exercise protocol, and measurement device helps to highlight the impact of different data processing even in a relatively homogeneous data set. However the results may only partly transfer to different settings, such as individuals with less training background.</w:t>
+      </w:r>
+    </w:p>
+    <w:bookmarkEnd w:id="55"/>
     <w:bookmarkEnd w:id="56"/>
+    <w:bookmarkStart w:id="57" w:name="summary"/>
+    <w:p>
+      <w:pPr>
+        <w:pStyle w:val="Heading1"/>
+      </w:pPr>
+      <w:r>
+        <w:t xml:space="preserve">Summary</w:t>
+      </w:r>
+    </w:p>
+    <w:p>
+      <w:pPr>
+        <w:pStyle w:val="FirstParagraph"/>
+      </w:pPr>
+      <w:r>
+        <w:t xml:space="preserve">Despite calls for standardization, researchers use a variety of data processing strategies to determine the V̇O</w:t>
+      </w:r>
+      <w:r>
+        <w:rPr>
+          <w:vertAlign w:val="subscript"/>
+        </w:rPr>
+        <w:t xml:space="preserve">2max</w:t>
+      </w:r>
+      <w:r>
+        <w:t xml:space="preserve"> </w:t>
+      </w:r>
+      <w:r>
+        <w:t xml:space="preserve">from raw gas exchange data. Based on current reporting practices we developed a checklist that can serve as a guideline for reporting data processing methods for V̇O</w:t>
+      </w:r>
+      <w:r>
+        <w:rPr>
+          <w:vertAlign w:val="subscript"/>
+        </w:rPr>
+        <w:t xml:space="preserve">2max</w:t>
+      </w:r>
+      <w:r>
+        <w:t xml:space="preserve"> </w:t>
+      </w:r>
+      <w:r>
+        <w:t xml:space="preserve">determination. We advise authors to follow the reporting guidelines and ideally share anonymized raw data to improve the reproducibility of research in exercise physiology.</w:t>
+      </w:r>
+    </w:p>
     <w:bookmarkEnd w:id="57"/>
-    <w:bookmarkStart w:id="58" w:name="limitations"/>
-    <w:p>
-      <w:pPr>
-        <w:pStyle w:val="Heading2"/>
-      </w:pPr>
-      <w:r>
-        <w:t xml:space="preserve">Limitations</w:t>
-      </w:r>
-    </w:p>
-    <w:p>
-      <w:pPr>
-        <w:pStyle w:val="FirstParagraph"/>
-      </w:pPr>
-      <w:r>
-        <w:t xml:space="preserve">Due to the sheer quantity of the publications investigating V̇O</w:t>
-      </w:r>
-      <w:r>
-        <w:rPr>
-          <w:vertAlign w:val="subscript"/>
-        </w:rPr>
-        <w:t xml:space="preserve">2max</w:t>
-      </w:r>
-      <w:r>
-        <w:t xml:space="preserve">, it was not possible to perform an exhaustive review of all articles. The scoping review therefore relies on a random sample which not necessarily captures exact trends of the literature. However, efforts were made — such as random sampling and systematic article exclusions — to ensure the sample to be representative. Notable, almost half of the studies did not report their data processing strategy at all. The data processing strategies used in the literature could only be investigated when studies reported them.</w:t>
-      </w:r>
-    </w:p>
-    <w:p>
-      <w:pPr>
-        <w:pStyle w:val="BodyText"/>
-      </w:pPr>
-      <w:r>
-        <w:t xml:space="preserve">Ambiguities in the reporting of the investigated studies may impact analysis results. For example some studies using long binned averages (e.g. 60 seconds) may have in fact been using multiple binned averages of shorter duration (e.g. 4×15 second), without describing this correctly. Moreover, the exact definitions for building binned averages vary within the literature. While most studies define the binning periods from the beginning of the exercise, some may define them from the endpoint. Additionally some of the included studies did not define the maximum bin, but a pre-set binned average period as their V̇O</w:t>
-      </w:r>
-      <w:r>
-        <w:rPr>
-          <w:vertAlign w:val="subscript"/>
-        </w:rPr>
-        <w:t xml:space="preserve">2max</w:t>
-      </w:r>
-      <w:r>
-        <w:t xml:space="preserve"> </w:t>
-      </w:r>
-      <w:r>
-        <w:t xml:space="preserve">(for example the last bin, regardless of its value). In situations where the maximum in oxygen uptake is reached considerably before exhaustion (i.e., a long plateau in oxygen uptake exists) this may lead to different results than a traditional binned average processing. We did not separately consider such sub-categories of data processing strategies, as they may not be very common and are often hard to investigate precisely due to ambiguities in their reporting.</w:t>
-      </w:r>
-    </w:p>
-    <w:p>
-      <w:pPr>
-        <w:pStyle w:val="BodyText"/>
-      </w:pPr>
-      <w:r>
-        <w:t xml:space="preserve">This work treated each breath as the single data processing unit of cardiopulmonary exercise testing. However, metabolic carts sample gas fraction and gas flow data at a much higher frequency (e.g., 50 Hz). The data for each breath is subsequently calculated from these raw signals by the means of an algorithm. Different algorithms to generate the breath-by-breath data can lead to different outcomes</w:t>
-      </w:r>
-      <w:r>
-        <w:t xml:space="preserve"> </w:t>
-      </w:r>
-      <w:r>
-        <w:t xml:space="preserve">[48]</w:t>
-      </w:r>
-      <w:r>
-        <w:t xml:space="preserve">, and as such may also influence the V̇O</w:t>
-      </w:r>
-      <w:r>
-        <w:rPr>
-          <w:vertAlign w:val="subscript"/>
-        </w:rPr>
-        <w:t xml:space="preserve">2max</w:t>
-      </w:r>
-      <w:r>
-        <w:t xml:space="preserve">. Hence documenting and reporting of the breath-by-breath algorithm is advisable. Yet many metabolic carts do not describe their default algorithm and limit access to the raw data signal.</w:t>
-      </w:r>
-    </w:p>
-    <w:p>
-      <w:pPr>
-        <w:pStyle w:val="BodyText"/>
-      </w:pPr>
-      <w:r>
-        <w:t xml:space="preserve">The experimental comparison of different data processing strategies was conducted on a standardized data set of exercise tests. This standardization in terms of training status, exercise protocol, and measurement device helps to highlight the impact of different data processing even in a relatively homogeneous data set. However the results may only partly transfer to different settings, such as individuals with less training background.</w:t>
-      </w:r>
-    </w:p>
-    <w:p>
-      <w:pPr>
-        <w:pStyle w:val="BodyText"/>
-      </w:pPr>
-      <w:r>
-        <w:t xml:space="preserve">DISCUSS IF WE SHOULD CHANGE THE ORDER OF RECOMMENDATIONS/GUIDELINES AND LIMITATIONS.</w:t>
-      </w:r>
-    </w:p>
-    <w:bookmarkEnd w:id="58"/>
-    <w:bookmarkEnd w:id="59"/>
-    <w:bookmarkStart w:id="155" w:name="references"/>
+    <w:bookmarkStart w:id="153" w:name="references"/>
     <w:p>
       <w:pPr>
         <w:pStyle w:val="Heading1"/>
@@ -4347,8 +4606,8 @@
         <w:t xml:space="preserve">References</w:t>
       </w:r>
     </w:p>
-    <w:bookmarkStart w:id="154" w:name="refs"/>
-    <w:bookmarkStart w:id="61" w:name="ref-bassett2000"/>
+    <w:bookmarkStart w:id="152" w:name="refs"/>
+    <w:bookmarkStart w:id="59" w:name="ref-bassett2000"/>
     <w:p>
       <w:pPr>
         <w:pStyle w:val="Bibliography"/>
@@ -4368,7 +4627,7 @@
       <w:r>
         <w:t xml:space="preserve"> </w:t>
       </w:r>
-      <w:hyperlink r:id="rId60">
+      <w:hyperlink r:id="rId58">
         <w:r>
           <w:rPr>
             <w:rStyle w:val="Hyperlink"/>
@@ -4377,8 +4636,8 @@
         </w:r>
       </w:hyperlink>
     </w:p>
-    <w:bookmarkEnd w:id="61"/>
-    <w:bookmarkStart w:id="63" w:name="ref-reaburn2008"/>
+    <w:bookmarkEnd w:id="59"/>
+    <w:bookmarkStart w:id="61" w:name="ref-reaburn2008"/>
     <w:p>
       <w:pPr>
         <w:pStyle w:val="Bibliography"/>
@@ -4398,7 +4657,7 @@
       <w:r>
         <w:t xml:space="preserve"> </w:t>
       </w:r>
-      <w:hyperlink r:id="rId62">
+      <w:hyperlink r:id="rId60">
         <w:r>
           <w:rPr>
             <w:rStyle w:val="Hyperlink"/>
@@ -4407,8 +4666,8 @@
         </w:r>
       </w:hyperlink>
     </w:p>
-    <w:bookmarkEnd w:id="63"/>
-    <w:bookmarkStart w:id="65" w:name="ref-costill1973"/>
+    <w:bookmarkEnd w:id="61"/>
+    <w:bookmarkStart w:id="63" w:name="ref-costill1973"/>
     <w:p>
       <w:pPr>
         <w:pStyle w:val="Bibliography"/>
@@ -4428,7 +4687,7 @@
       <w:r>
         <w:t xml:space="preserve"> </w:t>
       </w:r>
-      <w:hyperlink r:id="rId64">
+      <w:hyperlink r:id="rId62">
         <w:r>
           <w:rPr>
             <w:rStyle w:val="Hyperlink"/>
@@ -4437,8 +4696,8 @@
         </w:r>
       </w:hyperlink>
     </w:p>
-    <w:bookmarkEnd w:id="65"/>
-    <w:bookmarkStart w:id="67" w:name="ref-tanaka1990"/>
+    <w:bookmarkEnd w:id="63"/>
+    <w:bookmarkStart w:id="65" w:name="ref-tanaka1990"/>
     <w:p>
       <w:pPr>
         <w:pStyle w:val="Bibliography"/>
@@ -4458,7 +4717,7 @@
       <w:r>
         <w:t xml:space="preserve"> </w:t>
       </w:r>
-      <w:hyperlink r:id="rId66">
+      <w:hyperlink r:id="rId64">
         <w:r>
           <w:rPr>
             <w:rStyle w:val="Hyperlink"/>
@@ -4467,8 +4726,8 @@
         </w:r>
       </w:hyperlink>
     </w:p>
-    <w:bookmarkEnd w:id="67"/>
-    <w:bookmarkStart w:id="69" w:name="ref-buchfuhrer1983"/>
+    <w:bookmarkEnd w:id="65"/>
+    <w:bookmarkStart w:id="67" w:name="ref-buchfuhrer1983"/>
     <w:p>
       <w:pPr>
         <w:pStyle w:val="Bibliography"/>
@@ -4488,7 +4747,7 @@
       <w:r>
         <w:t xml:space="preserve"> </w:t>
       </w:r>
-      <w:hyperlink r:id="rId68">
+      <w:hyperlink r:id="rId66">
         <w:r>
           <w:rPr>
             <w:rStyle w:val="Hyperlink"/>
@@ -4497,8 +4756,8 @@
         </w:r>
       </w:hyperlink>
     </w:p>
-    <w:bookmarkEnd w:id="69"/>
-    <w:bookmarkStart w:id="71" w:name="ref-yoon2007"/>
+    <w:bookmarkEnd w:id="67"/>
+    <w:bookmarkStart w:id="69" w:name="ref-yoon2007"/>
     <w:p>
       <w:pPr>
         <w:pStyle w:val="Bibliography"/>
@@ -4518,7 +4777,7 @@
       <w:r>
         <w:t xml:space="preserve"> </w:t>
       </w:r>
-      <w:hyperlink r:id="rId70">
+      <w:hyperlink r:id="rId68">
         <w:r>
           <w:rPr>
             <w:rStyle w:val="Hyperlink"/>
@@ -4527,8 +4786,8 @@
         </w:r>
       </w:hyperlink>
     </w:p>
-    <w:bookmarkEnd w:id="71"/>
-    <w:bookmarkStart w:id="73" w:name="ref-midgley2008"/>
+    <w:bookmarkEnd w:id="69"/>
+    <w:bookmarkStart w:id="71" w:name="ref-midgley2008"/>
     <w:p>
       <w:pPr>
         <w:pStyle w:val="Bibliography"/>
@@ -4548,7 +4807,7 @@
       <w:r>
         <w:t xml:space="preserve"> </w:t>
       </w:r>
-      <w:hyperlink r:id="rId72">
+      <w:hyperlink r:id="rId70">
         <w:r>
           <w:rPr>
             <w:rStyle w:val="Hyperlink"/>
@@ -4557,8 +4816,8 @@
         </w:r>
       </w:hyperlink>
     </w:p>
-    <w:bookmarkEnd w:id="73"/>
-    <w:bookmarkStart w:id="75" w:name="ref-myers1991"/>
+    <w:bookmarkEnd w:id="71"/>
+    <w:bookmarkStart w:id="73" w:name="ref-myers1991"/>
     <w:p>
       <w:pPr>
         <w:pStyle w:val="Bibliography"/>
@@ -4578,7 +4837,7 @@
       <w:r>
         <w:t xml:space="preserve"> </w:t>
       </w:r>
-      <w:hyperlink r:id="rId74">
+      <w:hyperlink r:id="rId72">
         <w:r>
           <w:rPr>
             <w:rStyle w:val="Hyperlink"/>
@@ -4587,8 +4846,8 @@
         </w:r>
       </w:hyperlink>
     </w:p>
-    <w:bookmarkEnd w:id="75"/>
-    <w:bookmarkStart w:id="77" w:name="ref-midgley2018"/>
+    <w:bookmarkEnd w:id="73"/>
+    <w:bookmarkStart w:id="75" w:name="ref-midgley2018"/>
     <w:p>
       <w:pPr>
         <w:pStyle w:val="Bibliography"/>
@@ -4608,7 +4867,7 @@
       <w:r>
         <w:t xml:space="preserve"> </w:t>
       </w:r>
-      <w:hyperlink r:id="rId76">
+      <w:hyperlink r:id="rId74">
         <w:r>
           <w:rPr>
             <w:rStyle w:val="Hyperlink"/>
@@ -4617,8 +4876,8 @@
         </w:r>
       </w:hyperlink>
     </w:p>
-    <w:bookmarkEnd w:id="77"/>
-    <w:bookmarkStart w:id="79" w:name="ref-katch1982"/>
+    <w:bookmarkEnd w:id="75"/>
+    <w:bookmarkStart w:id="77" w:name="ref-katch1982"/>
     <w:p>
       <w:pPr>
         <w:pStyle w:val="Bibliography"/>
@@ -4638,7 +4897,7 @@
       <w:r>
         <w:t xml:space="preserve"> </w:t>
       </w:r>
-      <w:hyperlink r:id="rId78">
+      <w:hyperlink r:id="rId76">
         <w:r>
           <w:rPr>
             <w:rStyle w:val="Hyperlink"/>
@@ -4647,8 +4906,8 @@
         </w:r>
       </w:hyperlink>
     </w:p>
-    <w:bookmarkEnd w:id="79"/>
-    <w:bookmarkStart w:id="81" w:name="ref-winkert2021"/>
+    <w:bookmarkEnd w:id="77"/>
+    <w:bookmarkStart w:id="79" w:name="ref-winkert2021"/>
     <w:p>
       <w:pPr>
         <w:pStyle w:val="Bibliography"/>
@@ -4668,7 +4927,7 @@
       <w:r>
         <w:t xml:space="preserve"> </w:t>
       </w:r>
-      <w:hyperlink r:id="rId80">
+      <w:hyperlink r:id="rId78">
         <w:r>
           <w:rPr>
             <w:rStyle w:val="Hyperlink"/>
@@ -4677,8 +4936,8 @@
         </w:r>
       </w:hyperlink>
     </w:p>
-    <w:bookmarkEnd w:id="81"/>
-    <w:bookmarkStart w:id="83" w:name="ref-miles1994"/>
+    <w:bookmarkEnd w:id="79"/>
+    <w:bookmarkStart w:id="81" w:name="ref-miles1994"/>
     <w:p>
       <w:pPr>
         <w:pStyle w:val="Bibliography"/>
@@ -4698,7 +4957,7 @@
       <w:r>
         <w:t xml:space="preserve"> </w:t>
       </w:r>
-      <w:hyperlink r:id="rId82">
+      <w:hyperlink r:id="rId80">
         <w:r>
           <w:rPr>
             <w:rStyle w:val="Hyperlink"/>
@@ -4707,8 +4966,8 @@
         </w:r>
       </w:hyperlink>
     </w:p>
-    <w:bookmarkEnd w:id="83"/>
-    <w:bookmarkStart w:id="85" w:name="ref-astorino2009"/>
+    <w:bookmarkEnd w:id="81"/>
+    <w:bookmarkStart w:id="83" w:name="ref-astorino2009"/>
     <w:p>
       <w:pPr>
         <w:pStyle w:val="Bibliography"/>
@@ -4728,7 +4987,7 @@
       <w:r>
         <w:t xml:space="preserve"> </w:t>
       </w:r>
-      <w:hyperlink r:id="rId84">
+      <w:hyperlink r:id="rId82">
         <w:r>
           <w:rPr>
             <w:rStyle w:val="Hyperlink"/>
@@ -4737,8 +4996,8 @@
         </w:r>
       </w:hyperlink>
     </w:p>
-    <w:bookmarkEnd w:id="85"/>
-    <w:bookmarkStart w:id="87" w:name="ref-johnson1998"/>
+    <w:bookmarkEnd w:id="83"/>
+    <w:bookmarkStart w:id="85" w:name="ref-johnson1998"/>
     <w:p>
       <w:pPr>
         <w:pStyle w:val="Bibliography"/>
@@ -4758,7 +5017,7 @@
       <w:r>
         <w:t xml:space="preserve"> </w:t>
       </w:r>
-      <w:hyperlink r:id="rId86">
+      <w:hyperlink r:id="rId84">
         <w:r>
           <w:rPr>
             <w:rStyle w:val="Hyperlink"/>
@@ -4767,8 +5026,8 @@
         </w:r>
       </w:hyperlink>
     </w:p>
-    <w:bookmarkEnd w:id="87"/>
-    <w:bookmarkStart w:id="89" w:name="ref-taylor1955"/>
+    <w:bookmarkEnd w:id="85"/>
+    <w:bookmarkStart w:id="87" w:name="ref-taylor1955"/>
     <w:p>
       <w:pPr>
         <w:pStyle w:val="Bibliography"/>
@@ -4788,7 +5047,7 @@
       <w:r>
         <w:t xml:space="preserve"> </w:t>
       </w:r>
-      <w:hyperlink r:id="rId88">
+      <w:hyperlink r:id="rId86">
         <w:r>
           <w:rPr>
             <w:rStyle w:val="Hyperlink"/>
@@ -4797,8 +5056,8 @@
         </w:r>
       </w:hyperlink>
     </w:p>
-    <w:bookmarkEnd w:id="89"/>
-    <w:bookmarkStart w:id="91" w:name="ref-howley1995"/>
+    <w:bookmarkEnd w:id="87"/>
+    <w:bookmarkStart w:id="89" w:name="ref-howley1995"/>
     <w:p>
       <w:pPr>
         <w:pStyle w:val="Bibliography"/>
@@ -4818,7 +5077,7 @@
       <w:r>
         <w:t xml:space="preserve"> </w:t>
       </w:r>
-      <w:hyperlink r:id="rId90">
+      <w:hyperlink r:id="rId88">
         <w:r>
           <w:rPr>
             <w:rStyle w:val="Hyperlink"/>
@@ -4827,8 +5086,8 @@
         </w:r>
       </w:hyperlink>
     </w:p>
-    <w:bookmarkEnd w:id="91"/>
-    <w:bookmarkStart w:id="93" w:name="ref-poole2008"/>
+    <w:bookmarkEnd w:id="89"/>
+    <w:bookmarkStart w:id="91" w:name="ref-poole2008"/>
     <w:p>
       <w:pPr>
         <w:pStyle w:val="Bibliography"/>
@@ -4848,7 +5107,7 @@
       <w:r>
         <w:t xml:space="preserve"> </w:t>
       </w:r>
-      <w:hyperlink r:id="rId92">
+      <w:hyperlink r:id="rId90">
         <w:r>
           <w:rPr>
             <w:rStyle w:val="Hyperlink"/>
@@ -4857,8 +5116,8 @@
         </w:r>
       </w:hyperlink>
     </w:p>
-    <w:bookmarkEnd w:id="93"/>
-    <w:bookmarkStart w:id="95" w:name="ref-poole2017"/>
+    <w:bookmarkEnd w:id="91"/>
+    <w:bookmarkStart w:id="93" w:name="ref-poole2017"/>
     <w:p>
       <w:pPr>
         <w:pStyle w:val="Bibliography"/>
@@ -4878,7 +5137,7 @@
       <w:r>
         <w:t xml:space="preserve"> </w:t>
       </w:r>
-      <w:hyperlink r:id="rId94">
+      <w:hyperlink r:id="rId92">
         <w:r>
           <w:rPr>
             <w:rStyle w:val="Hyperlink"/>
@@ -4887,8 +5146,8 @@
         </w:r>
       </w:hyperlink>
     </w:p>
-    <w:bookmarkEnd w:id="95"/>
-    <w:bookmarkStart w:id="97" w:name="ref-green2018"/>
+    <w:bookmarkEnd w:id="93"/>
+    <w:bookmarkStart w:id="95" w:name="ref-green2018"/>
     <w:p>
       <w:pPr>
         <w:pStyle w:val="Bibliography"/>
@@ -4908,7 +5167,7 @@
       <w:r>
         <w:t xml:space="preserve"> </w:t>
       </w:r>
-      <w:hyperlink r:id="rId96">
+      <w:hyperlink r:id="rId94">
         <w:r>
           <w:rPr>
             <w:rStyle w:val="Hyperlink"/>
@@ -4917,8 +5176,8 @@
         </w:r>
       </w:hyperlink>
     </w:p>
-    <w:bookmarkEnd w:id="97"/>
-    <w:bookmarkStart w:id="99" w:name="ref-matthews1987"/>
+    <w:bookmarkEnd w:id="95"/>
+    <w:bookmarkStart w:id="97" w:name="ref-matthews1987"/>
     <w:p>
       <w:pPr>
         <w:pStyle w:val="Bibliography"/>
@@ -4938,7 +5197,7 @@
       <w:r>
         <w:t xml:space="preserve"> </w:t>
       </w:r>
-      <w:hyperlink r:id="rId98">
+      <w:hyperlink r:id="rId96">
         <w:r>
           <w:rPr>
             <w:rStyle w:val="Hyperlink"/>
@@ -4947,8 +5206,8 @@
         </w:r>
       </w:hyperlink>
     </w:p>
-    <w:bookmarkEnd w:id="99"/>
-    <w:bookmarkStart w:id="101" w:name="ref-sell2021"/>
+    <w:bookmarkEnd w:id="97"/>
+    <w:bookmarkStart w:id="99" w:name="ref-sell2021"/>
     <w:p>
       <w:pPr>
         <w:pStyle w:val="Bibliography"/>
@@ -4968,7 +5227,7 @@
       <w:r>
         <w:t xml:space="preserve"> </w:t>
       </w:r>
-      <w:hyperlink r:id="rId100">
+      <w:hyperlink r:id="rId98">
         <w:r>
           <w:rPr>
             <w:rStyle w:val="Hyperlink"/>
@@ -4977,8 +5236,8 @@
         </w:r>
       </w:hyperlink>
     </w:p>
-    <w:bookmarkEnd w:id="101"/>
-    <w:bookmarkStart w:id="103" w:name="ref-midgley2007"/>
+    <w:bookmarkEnd w:id="99"/>
+    <w:bookmarkStart w:id="101" w:name="ref-midgley2007"/>
     <w:p>
       <w:pPr>
         <w:pStyle w:val="Bibliography"/>
@@ -4998,7 +5257,7 @@
       <w:r>
         <w:t xml:space="preserve"> </w:t>
       </w:r>
-      <w:hyperlink r:id="rId102">
+      <w:hyperlink r:id="rId100">
         <w:r>
           <w:rPr>
             <w:rStyle w:val="Hyperlink"/>
@@ -5007,8 +5266,8 @@
         </w:r>
       </w:hyperlink>
     </w:p>
-    <w:bookmarkEnd w:id="103"/>
-    <w:bookmarkStart w:id="105" w:name="ref-martin-rincon2019"/>
+    <w:bookmarkEnd w:id="101"/>
+    <w:bookmarkStart w:id="103" w:name="ref-martin-rincon2019"/>
     <w:p>
       <w:pPr>
         <w:pStyle w:val="Bibliography"/>
@@ -5028,7 +5287,7 @@
       <w:r>
         <w:t xml:space="preserve"> </w:t>
       </w:r>
-      <w:hyperlink r:id="rId104">
+      <w:hyperlink r:id="rId102">
         <w:r>
           <w:rPr>
             <w:rStyle w:val="Hyperlink"/>
@@ -5037,8 +5296,8 @@
         </w:r>
       </w:hyperlink>
     </w:p>
-    <w:bookmarkEnd w:id="105"/>
-    <w:bookmarkStart w:id="107" w:name="ref-hill2003"/>
+    <w:bookmarkEnd w:id="103"/>
+    <w:bookmarkStart w:id="105" w:name="ref-hill2003"/>
     <w:p>
       <w:pPr>
         <w:pStyle w:val="Bibliography"/>
@@ -5058,7 +5317,7 @@
       <w:r>
         <w:t xml:space="preserve"> </w:t>
       </w:r>
-      <w:hyperlink r:id="rId106">
+      <w:hyperlink r:id="rId104">
         <w:r>
           <w:rPr>
             <w:rStyle w:val="Hyperlink"/>
@@ -5067,8 +5326,8 @@
         </w:r>
       </w:hyperlink>
     </w:p>
-    <w:bookmarkEnd w:id="107"/>
-    <w:bookmarkStart w:id="109" w:name="ref-scheadler2017"/>
+    <w:bookmarkEnd w:id="105"/>
+    <w:bookmarkStart w:id="107" w:name="ref-scheadler2017"/>
     <w:p>
       <w:pPr>
         <w:pStyle w:val="Bibliography"/>
@@ -5088,7 +5347,7 @@
       <w:r>
         <w:t xml:space="preserve"> </w:t>
       </w:r>
-      <w:hyperlink r:id="rId108">
+      <w:hyperlink r:id="rId106">
         <w:r>
           <w:rPr>
             <w:rStyle w:val="Hyperlink"/>
@@ -5097,8 +5356,8 @@
         </w:r>
       </w:hyperlink>
     </w:p>
-    <w:bookmarkEnd w:id="109"/>
-    <w:bookmarkStart w:id="111" w:name="ref-robergs2003"/>
+    <w:bookmarkEnd w:id="107"/>
+    <w:bookmarkStart w:id="109" w:name="ref-robergs2003"/>
     <w:p>
       <w:pPr>
         <w:pStyle w:val="Bibliography"/>
@@ -5118,7 +5377,7 @@
       <w:r>
         <w:t xml:space="preserve"> </w:t>
       </w:r>
-      <w:hyperlink r:id="rId110">
+      <w:hyperlink r:id="rId108">
         <w:r>
           <w:rPr>
             <w:rStyle w:val="Hyperlink"/>
@@ -5127,8 +5386,8 @@
         </w:r>
       </w:hyperlink>
     </w:p>
-    <w:bookmarkEnd w:id="111"/>
-    <w:bookmarkStart w:id="113" w:name="ref-ats/accp2003"/>
+    <w:bookmarkEnd w:id="109"/>
+    <w:bookmarkStart w:id="111" w:name="ref-ats/accp2003"/>
     <w:p>
       <w:pPr>
         <w:pStyle w:val="Bibliography"/>
@@ -5148,7 +5407,7 @@
       <w:r>
         <w:t xml:space="preserve"> </w:t>
       </w:r>
-      <w:hyperlink r:id="rId112">
+      <w:hyperlink r:id="rId110">
         <w:r>
           <w:rPr>
             <w:rStyle w:val="Hyperlink"/>
@@ -5157,8 +5416,8 @@
         </w:r>
       </w:hyperlink>
     </w:p>
-    <w:bookmarkEnd w:id="113"/>
-    <w:bookmarkStart w:id="114" w:name="ref-weir2004"/>
+    <w:bookmarkEnd w:id="111"/>
+    <w:bookmarkStart w:id="112" w:name="ref-weir2004"/>
     <w:p>
       <w:pPr>
         <w:pStyle w:val="Bibliography"/>
@@ -5179,8 +5438,8 @@
         <w:t xml:space="preserve"> </w:t>
       </w:r>
     </w:p>
-    <w:bookmarkEnd w:id="114"/>
-    <w:bookmarkStart w:id="116" w:name="ref-robergs2010"/>
+    <w:bookmarkEnd w:id="112"/>
+    <w:bookmarkStart w:id="114" w:name="ref-robergs2010"/>
     <w:p>
       <w:pPr>
         <w:pStyle w:val="Bibliography"/>
@@ -5200,7 +5459,7 @@
       <w:r>
         <w:t xml:space="preserve"> </w:t>
       </w:r>
-      <w:hyperlink r:id="rId115">
+      <w:hyperlink r:id="rId113">
         <w:r>
           <w:rPr>
             <w:rStyle w:val="Hyperlink"/>
@@ -5209,8 +5468,8 @@
         </w:r>
       </w:hyperlink>
     </w:p>
-    <w:bookmarkEnd w:id="116"/>
-    <w:bookmarkStart w:id="118" w:name="ref-myers1990"/>
+    <w:bookmarkEnd w:id="114"/>
+    <w:bookmarkStart w:id="116" w:name="ref-myers1990"/>
     <w:p>
       <w:pPr>
         <w:pStyle w:val="Bibliography"/>
@@ -5230,7 +5489,7 @@
       <w:r>
         <w:t xml:space="preserve"> </w:t>
       </w:r>
-      <w:hyperlink r:id="rId117">
+      <w:hyperlink r:id="rId115">
         <w:r>
           <w:rPr>
             <w:rStyle w:val="Hyperlink"/>
@@ -5239,8 +5498,8 @@
         </w:r>
       </w:hyperlink>
     </w:p>
-    <w:bookmarkEnd w:id="118"/>
-    <w:bookmarkStart w:id="120" w:name="ref-pauw2013"/>
+    <w:bookmarkEnd w:id="116"/>
+    <w:bookmarkStart w:id="118" w:name="ref-pauw2013"/>
     <w:p>
       <w:pPr>
         <w:pStyle w:val="Bibliography"/>
@@ -5260,7 +5519,7 @@
       <w:r>
         <w:t xml:space="preserve"> </w:t>
       </w:r>
-      <w:hyperlink r:id="rId119">
+      <w:hyperlink r:id="rId117">
         <w:r>
           <w:rPr>
             <w:rStyle w:val="Hyperlink"/>
@@ -5269,8 +5528,8 @@
         </w:r>
       </w:hyperlink>
     </w:p>
-    <w:bookmarkEnd w:id="120"/>
-    <w:bookmarkStart w:id="122" w:name="ref-decroix2016"/>
+    <w:bookmarkEnd w:id="118"/>
+    <w:bookmarkStart w:id="120" w:name="ref-decroix2016"/>
     <w:p>
       <w:pPr>
         <w:pStyle w:val="Bibliography"/>
@@ -5290,7 +5549,7 @@
       <w:r>
         <w:t xml:space="preserve"> </w:t>
       </w:r>
-      <w:hyperlink r:id="rId121">
+      <w:hyperlink r:id="rId119">
         <w:r>
           <w:rPr>
             <w:rStyle w:val="Hyperlink"/>
@@ -5299,8 +5558,8 @@
         </w:r>
       </w:hyperlink>
     </w:p>
-    <w:bookmarkEnd w:id="122"/>
-    <w:bookmarkStart w:id="124" w:name="ref-mancini1991"/>
+    <w:bookmarkEnd w:id="120"/>
+    <w:bookmarkStart w:id="122" w:name="ref-mancini1991"/>
     <w:p>
       <w:pPr>
         <w:pStyle w:val="Bibliography"/>
@@ -5320,7 +5579,7 @@
       <w:r>
         <w:t xml:space="preserve"> </w:t>
       </w:r>
-      <w:hyperlink r:id="rId123">
+      <w:hyperlink r:id="rId121">
         <w:r>
           <w:rPr>
             <w:rStyle w:val="Hyperlink"/>
@@ -5329,8 +5588,8 @@
         </w:r>
       </w:hyperlink>
     </w:p>
-    <w:bookmarkEnd w:id="124"/>
-    <w:bookmarkStart w:id="126" w:name="ref-foster2017"/>
+    <w:bookmarkEnd w:id="122"/>
+    <w:bookmarkStart w:id="124" w:name="ref-foster2017"/>
     <w:p>
       <w:pPr>
         <w:pStyle w:val="Bibliography"/>
@@ -5350,7 +5609,7 @@
       <w:r>
         <w:t xml:space="preserve"> </w:t>
       </w:r>
-      <w:hyperlink r:id="rId125">
+      <w:hyperlink r:id="rId123">
         <w:r>
           <w:rPr>
             <w:rStyle w:val="Hyperlink"/>
@@ -5359,8 +5618,8 @@
         </w:r>
       </w:hyperlink>
     </w:p>
-    <w:bookmarkEnd w:id="126"/>
-    <w:bookmarkStart w:id="128" w:name="ref-akker"/>
+    <w:bookmarkEnd w:id="124"/>
+    <w:bookmarkStart w:id="126" w:name="ref-akker"/>
     <w:p>
       <w:pPr>
         <w:pStyle w:val="Bibliography"/>
@@ -5380,7 +5639,7 @@
       <w:r>
         <w:t xml:space="preserve"> </w:t>
       </w:r>
-      <w:hyperlink r:id="rId127">
+      <w:hyperlink r:id="rId125">
         <w:r>
           <w:rPr>
             <w:rStyle w:val="Hyperlink"/>
@@ -5389,8 +5648,8 @@
         </w:r>
       </w:hyperlink>
     </w:p>
-    <w:bookmarkEnd w:id="128"/>
-    <w:bookmarkStart w:id="130" w:name="ref-rcoreteam2022"/>
+    <w:bookmarkEnd w:id="126"/>
+    <w:bookmarkStart w:id="128" w:name="ref-rcoreteam2022"/>
     <w:p>
       <w:pPr>
         <w:pStyle w:val="Bibliography"/>
@@ -5410,7 +5669,7 @@
       <w:r>
         <w:t xml:space="preserve"> </w:t>
       </w:r>
-      <w:hyperlink r:id="rId129">
+      <w:hyperlink r:id="rId127">
         <w:r>
           <w:rPr>
             <w:rStyle w:val="Hyperlink"/>
@@ -5419,8 +5678,8 @@
         </w:r>
       </w:hyperlink>
     </w:p>
-    <w:bookmarkEnd w:id="130"/>
-    <w:bookmarkStart w:id="132" w:name="ref-rstudioteam2022"/>
+    <w:bookmarkEnd w:id="128"/>
+    <w:bookmarkStart w:id="130" w:name="ref-rstudioteam2022"/>
     <w:p>
       <w:pPr>
         <w:pStyle w:val="Bibliography"/>
@@ -5440,7 +5699,7 @@
       <w:r>
         <w:t xml:space="preserve"> </w:t>
       </w:r>
-      <w:hyperlink r:id="rId131">
+      <w:hyperlink r:id="rId129">
         <w:r>
           <w:rPr>
             <w:rStyle w:val="Hyperlink"/>
@@ -5449,8 +5708,8 @@
         </w:r>
       </w:hyperlink>
     </w:p>
-    <w:bookmarkEnd w:id="132"/>
-    <w:bookmarkStart w:id="134" w:name="ref-tricco2018"/>
+    <w:bookmarkEnd w:id="130"/>
+    <w:bookmarkStart w:id="132" w:name="ref-tricco2018"/>
     <w:p>
       <w:pPr>
         <w:pStyle w:val="Bibliography"/>
@@ -5470,7 +5729,7 @@
       <w:r>
         <w:t xml:space="preserve"> </w:t>
       </w:r>
-      <w:hyperlink r:id="rId133">
+      <w:hyperlink r:id="rId131">
         <w:r>
           <w:rPr>
             <w:rStyle w:val="Hyperlink"/>
@@ -5479,8 +5738,8 @@
         </w:r>
       </w:hyperlink>
     </w:p>
-    <w:bookmarkEnd w:id="134"/>
-    <w:bookmarkStart w:id="136" w:name="ref-quittmann_accepted"/>
+    <w:bookmarkEnd w:id="132"/>
+    <w:bookmarkStart w:id="134" w:name="ref-quittmann2022"/>
     <w:p>
       <w:pPr>
         <w:pStyle w:val="Bibliography"/>
@@ -5495,12 +5754,12 @@
         <w:t xml:space="preserve">	</w:t>
       </w:r>
       <w:r>
-        <w:t xml:space="preserve">Quittmann OJ, Foitschik T, Vafa R, Freitag F, Spearmann N, Nolte S, et al. Is maximal lactate accumulation rate promising for improving 5000-m prediction in running? International Journal of Sports Medicine.</w:t>
-      </w:r>
-      <w:r>
-        <w:t xml:space="preserve"> </w:t>
-      </w:r>
-      <w:hyperlink r:id="rId135">
+        <w:t xml:space="preserve">Quittmann OJ, Foitschik T, Vafa R, Freitag F, Spearmann N, Nolte S, et al. Is maximal lactate accumulation rate promising for improving 5000-m prediction in running? International Journal of Sports Medicine. 2022;</w:t>
+      </w:r>
+      <w:r>
+        <w:t xml:space="preserve"> </w:t>
+      </w:r>
+      <w:hyperlink r:id="rId133">
         <w:r>
           <w:rPr>
             <w:rStyle w:val="Hyperlink"/>
@@ -5509,8 +5768,8 @@
         </w:r>
       </w:hyperlink>
     </w:p>
-    <w:bookmarkEnd w:id="136"/>
-    <w:bookmarkStart w:id="137" w:name="ref-schwarz2022"/>
+    <w:bookmarkEnd w:id="134"/>
+    <w:bookmarkStart w:id="135" w:name="ref-schwarz2022"/>
     <w:p>
       <w:pPr>
         <w:pStyle w:val="Bibliography"/>
@@ -5531,8 +5790,8 @@
         <w:t xml:space="preserve"> </w:t>
       </w:r>
     </w:p>
-    <w:bookmarkEnd w:id="137"/>
-    <w:bookmarkStart w:id="139" w:name="ref-nolte2022"/>
+    <w:bookmarkEnd w:id="135"/>
+    <w:bookmarkStart w:id="137" w:name="ref-nolte2022"/>
     <w:p>
       <w:pPr>
         <w:pStyle w:val="Bibliography"/>
@@ -5552,7 +5811,7 @@
       <w:r>
         <w:t xml:space="preserve"> </w:t>
       </w:r>
-      <w:hyperlink r:id="rId138">
+      <w:hyperlink r:id="rId136">
         <w:r>
           <w:rPr>
             <w:rStyle w:val="Hyperlink"/>
@@ -5561,8 +5820,8 @@
         </w:r>
       </w:hyperlink>
     </w:p>
-    <w:bookmarkEnd w:id="139"/>
-    <w:bookmarkStart w:id="141" w:name="ref-page2021"/>
+    <w:bookmarkEnd w:id="137"/>
+    <w:bookmarkStart w:id="139" w:name="ref-page2021"/>
     <w:p>
       <w:pPr>
         <w:pStyle w:val="Bibliography"/>
@@ -5582,7 +5841,7 @@
       <w:r>
         <w:t xml:space="preserve"> </w:t>
       </w:r>
-      <w:hyperlink r:id="rId140">
+      <w:hyperlink r:id="rId138">
         <w:r>
           <w:rPr>
             <w:rStyle w:val="Hyperlink"/>
@@ -5591,8 +5850,8 @@
         </w:r>
       </w:hyperlink>
     </w:p>
-    <w:bookmarkEnd w:id="141"/>
-    <w:bookmarkStart w:id="143" w:name="ref-maturana2021"/>
+    <w:bookmarkEnd w:id="139"/>
+    <w:bookmarkStart w:id="141" w:name="ref-maturana2021"/>
     <w:p>
       <w:pPr>
         <w:pStyle w:val="Bibliography"/>
@@ -5612,7 +5871,7 @@
       <w:r>
         <w:t xml:space="preserve"> </w:t>
       </w:r>
-      <w:hyperlink r:id="rId142">
+      <w:hyperlink r:id="rId140">
         <w:r>
           <w:rPr>
             <w:rStyle w:val="Hyperlink"/>
@@ -5621,8 +5880,8 @@
         </w:r>
       </w:hyperlink>
     </w:p>
-    <w:bookmarkEnd w:id="143"/>
-    <w:bookmarkStart w:id="145" w:name="ref-parmar2021"/>
+    <w:bookmarkEnd w:id="141"/>
+    <w:bookmarkStart w:id="143" w:name="ref-parmar2021"/>
     <w:p>
       <w:pPr>
         <w:pStyle w:val="Bibliography"/>
@@ -5642,7 +5901,7 @@
       <w:r>
         <w:t xml:space="preserve"> </w:t>
       </w:r>
-      <w:hyperlink r:id="rId144">
+      <w:hyperlink r:id="rId142">
         <w:r>
           <w:rPr>
             <w:rStyle w:val="Hyperlink"/>
@@ -5651,8 +5910,8 @@
         </w:r>
       </w:hyperlink>
     </w:p>
-    <w:bookmarkEnd w:id="145"/>
-    <w:bookmarkStart w:id="147" w:name="ref-midgley2007a"/>
+    <w:bookmarkEnd w:id="143"/>
+    <w:bookmarkStart w:id="145" w:name="ref-midgley2007a"/>
     <w:p>
       <w:pPr>
         <w:pStyle w:val="Bibliography"/>
@@ -5672,7 +5931,7 @@
       <w:r>
         <w:t xml:space="preserve"> </w:t>
       </w:r>
-      <w:hyperlink r:id="rId146">
+      <w:hyperlink r:id="rId144">
         <w:r>
           <w:rPr>
             <w:rStyle w:val="Hyperlink"/>
@@ -5681,8 +5940,8 @@
         </w:r>
       </w:hyperlink>
     </w:p>
-    <w:bookmarkEnd w:id="147"/>
-    <w:bookmarkStart w:id="149" w:name="ref-blackie1991"/>
+    <w:bookmarkEnd w:id="145"/>
+    <w:bookmarkStart w:id="147" w:name="ref-blackie1991"/>
     <w:p>
       <w:pPr>
         <w:pStyle w:val="Bibliography"/>
@@ -5702,7 +5961,7 @@
       <w:r>
         <w:t xml:space="preserve"> </w:t>
       </w:r>
-      <w:hyperlink r:id="rId148">
+      <w:hyperlink r:id="rId146">
         <w:r>
           <w:rPr>
             <w:rStyle w:val="Hyperlink"/>
@@ -5711,8 +5970,8 @@
         </w:r>
       </w:hyperlink>
     </w:p>
-    <w:bookmarkEnd w:id="149"/>
-    <w:bookmarkStart w:id="151" w:name="ref-maturana2022"/>
+    <w:bookmarkEnd w:id="147"/>
+    <w:bookmarkStart w:id="149" w:name="ref-maturana2022"/>
     <w:p>
       <w:pPr>
         <w:pStyle w:val="Bibliography"/>
@@ -5732,7 +5991,7 @@
       <w:r>
         <w:t xml:space="preserve"> </w:t>
       </w:r>
-      <w:hyperlink r:id="rId150">
+      <w:hyperlink r:id="rId148">
         <w:r>
           <w:rPr>
             <w:rStyle w:val="Hyperlink"/>
@@ -5741,8 +6000,8 @@
         </w:r>
       </w:hyperlink>
     </w:p>
-    <w:bookmarkEnd w:id="151"/>
-    <w:bookmarkStart w:id="153" w:name="ref-koschate2019"/>
+    <w:bookmarkEnd w:id="149"/>
+    <w:bookmarkStart w:id="151" w:name="ref-koschate2019"/>
     <w:p>
       <w:pPr>
         <w:pStyle w:val="Bibliography"/>
@@ -5762,7 +6021,7 @@
       <w:r>
         <w:t xml:space="preserve"> </w:t>
       </w:r>
-      <w:hyperlink r:id="rId152">
+      <w:hyperlink r:id="rId150">
         <w:r>
           <w:rPr>
             <w:rStyle w:val="Hyperlink"/>
@@ -5771,9 +6030,9 @@
         </w:r>
       </w:hyperlink>
     </w:p>
+    <w:bookmarkEnd w:id="151"/>
+    <w:bookmarkEnd w:id="152"/>
     <w:bookmarkEnd w:id="153"/>
-    <w:bookmarkEnd w:id="154"/>
-    <w:bookmarkEnd w:id="155"/>
     <w:sectPr/>
   </w:body>
 </w:document>

</xml_diff>